<commit_message>
Informe de Gestion de Configuración: agregué encabezado y título.
</commit_message>
<xml_diff>
--- a/Gestion de Configuración.docx
+++ b/Gestion de Configuración.docx
@@ -4,37 +4,179 @@
   <w:body>
     <w:p>
       <w:pPr>
-        <w:pStyle w:val="NormalWeb"/>
-      </w:pPr>
-      <w:r>
+        <w:jc w:val="center"/>
+        <w:rPr>
+          <w:rFonts w:ascii="Arial" w:hAnsi="Arial" w:cs="Arial"/>
+          <w:b/>
+          <w:color w:val="002060"/>
+          <w:sz w:val="24"/>
+          <w:szCs w:val="24"/>
+        </w:rPr>
+      </w:pPr>
+      <w:r>
+        <w:rPr>
+          <w:rFonts w:ascii="Arial" w:hAnsi="Arial" w:cs="Arial"/>
+          <w:b/>
+          <w:color w:val="002060"/>
+          <w:sz w:val="24"/>
+          <w:szCs w:val="24"/>
+        </w:rPr>
+        <w:t xml:space="preserve">Trabajo Práctico Nro. </w:t>
+      </w:r>
+      <w:r>
+        <w:rPr>
+          <w:rFonts w:ascii="Arial" w:hAnsi="Arial" w:cs="Arial"/>
+          <w:b/>
+          <w:color w:val="002060"/>
+          <w:sz w:val="24"/>
+          <w:szCs w:val="24"/>
+        </w:rPr>
+        <w:t>4</w:t>
+      </w:r>
+      <w:r>
+        <w:rPr>
+          <w:rFonts w:ascii="Arial" w:hAnsi="Arial" w:cs="Arial"/>
+          <w:b/>
+          <w:color w:val="002060"/>
+          <w:sz w:val="24"/>
+          <w:szCs w:val="24"/>
+        </w:rPr>
+        <w:t xml:space="preserve"> </w:t>
+      </w:r>
+    </w:p>
+    <w:p>
+      <w:pPr>
+        <w:pBdr>
+          <w:bottom w:val="single" w:sz="6" w:space="1" w:color="auto"/>
+        </w:pBdr>
+        <w:jc w:val="center"/>
+        <w:rPr>
+          <w:rFonts w:ascii="Arial" w:hAnsi="Arial" w:cs="Arial"/>
+          <w:b/>
+          <w:color w:val="002060"/>
+          <w:sz w:val="24"/>
+          <w:szCs w:val="24"/>
+        </w:rPr>
+      </w:pPr>
+      <w:r>
+        <w:rPr>
+          <w:rFonts w:ascii="Arial" w:hAnsi="Arial" w:cs="Arial"/>
+          <w:b/>
+          <w:color w:val="002060"/>
+          <w:sz w:val="24"/>
+          <w:szCs w:val="24"/>
+        </w:rPr>
+        <w:t>“</w:t>
+      </w:r>
+      <w:r>
+        <w:rPr>
+          <w:rFonts w:ascii="Arial" w:hAnsi="Arial" w:cs="Arial"/>
+          <w:b/>
+          <w:color w:val="002060"/>
+          <w:sz w:val="24"/>
+          <w:szCs w:val="24"/>
+        </w:rPr>
+        <w:t>Gestión de Configuración</w:t>
+      </w:r>
+      <w:r>
+        <w:rPr>
+          <w:rFonts w:ascii="Arial" w:hAnsi="Arial" w:cs="Arial"/>
+          <w:b/>
+          <w:color w:val="002060"/>
+          <w:sz w:val="24"/>
+          <w:szCs w:val="24"/>
+        </w:rPr>
+        <w:t>”</w:t>
+      </w:r>
+    </w:p>
+    <w:p>
+      <w:pPr>
+        <w:pStyle w:val="NormalWeb"/>
         <w:rPr>
           <w:rStyle w:val="Textoennegrita"/>
         </w:rPr>
-        <w:t>Subversion:</w:t>
-      </w:r>
-    </w:p>
-    <w:p>
-      <w:pPr>
-        <w:pStyle w:val="NormalWeb"/>
-      </w:pPr>
-      <w:r>
-        <w:t>Subversion es un servidor de control de versiones centralizado. Está pensado para que varias personas puedan trabajar bajo el mismo proyecto sin interferirse mutuamente.</w:t>
-      </w:r>
-    </w:p>
-    <w:p>
-      <w:pPr>
-        <w:pStyle w:val="NormalWeb"/>
-      </w:pPr>
-      <w:r>
-        <w:t>Contiene un histórico de versiones que facilita la recuperación de codificaciones antiguas en el caso de que fuera necesario hacer uso de código ya modificado. También permite gestionar distintas versiones de la misma aplicación o proyecto, “trunks”, “branches”.</w:t>
-      </w:r>
-    </w:p>
-    <w:p>
-      <w:pPr>
-        <w:pStyle w:val="NormalWeb"/>
-      </w:pPr>
-      <w:r>
-        <w:t>Para trabajar con Subversion, se suelen realizar las implementaciones sobre el equipo local, no sobre el servidor.</w:t>
+      </w:pPr>
+    </w:p>
+    <w:p>
+      <w:pPr>
+        <w:pStyle w:val="NormalWeb"/>
+      </w:pPr>
+      <w:proofErr w:type="spellStart"/>
+      <w:r>
+        <w:rPr>
+          <w:rStyle w:val="Textoennegrita"/>
+          <w:sz w:val="28"/>
+        </w:rPr>
+        <w:t>Subv</w:t>
+      </w:r>
+      <w:bookmarkStart w:id="0" w:name="_GoBack"/>
+      <w:bookmarkEnd w:id="0"/>
+      <w:r>
+        <w:rPr>
+          <w:rStyle w:val="Textoennegrita"/>
+          <w:sz w:val="28"/>
+        </w:rPr>
+        <w:t>ersion</w:t>
+      </w:r>
+      <w:proofErr w:type="spellEnd"/>
+      <w:r>
+        <w:rPr>
+          <w:rStyle w:val="Textoennegrita"/>
+        </w:rPr>
+        <w:t>:</w:t>
+      </w:r>
+    </w:p>
+    <w:p>
+      <w:pPr>
+        <w:pStyle w:val="NormalWeb"/>
+      </w:pPr>
+      <w:proofErr w:type="spellStart"/>
+      <w:r>
+        <w:t>Subversion</w:t>
+      </w:r>
+      <w:proofErr w:type="spellEnd"/>
+      <w:r>
+        <w:t xml:space="preserve"> es un servidor de control de versiones centralizado. Está pensado para que varias personas puedan trabajar bajo el mismo proyecto sin interferirse mutuamente.</w:t>
+      </w:r>
+    </w:p>
+    <w:p>
+      <w:pPr>
+        <w:pStyle w:val="NormalWeb"/>
+      </w:pPr>
+      <w:r>
+        <w:t>Contiene un histórico de versiones que facilita la recuperación de codificaciones antiguas en el caso de que fuera necesario hacer uso de código ya modificado. También permite gestionar distintas versiones de la misma aplicación o proyecto, “</w:t>
+      </w:r>
+      <w:proofErr w:type="spellStart"/>
+      <w:r>
+        <w:t>trunks</w:t>
+      </w:r>
+      <w:proofErr w:type="spellEnd"/>
+      <w:r>
+        <w:t>”, “</w:t>
+      </w:r>
+      <w:proofErr w:type="spellStart"/>
+      <w:r>
+        <w:t>branches</w:t>
+      </w:r>
+      <w:proofErr w:type="spellEnd"/>
+      <w:r>
+        <w:t>”.</w:t>
+      </w:r>
+    </w:p>
+    <w:p>
+      <w:pPr>
+        <w:pStyle w:val="NormalWeb"/>
+      </w:pPr>
+      <w:r>
+        <w:t xml:space="preserve">Para trabajar con </w:t>
+      </w:r>
+      <w:proofErr w:type="spellStart"/>
+      <w:r>
+        <w:t>Subversion</w:t>
+      </w:r>
+      <w:proofErr w:type="spellEnd"/>
+      <w:r>
+        <w:t>, se suelen realizar las implementaciones sobre el equipo local, no sobre el servidor.</w:t>
       </w:r>
     </w:p>
     <w:p>
@@ -50,7 +192,23 @@
         <w:pStyle w:val="NormalWeb"/>
       </w:pPr>
       <w:r>
-        <w:t>En Subversión, las ramas se crean a partir de un enlace a un número de revisión del código y las tags o etiquetas no son más que ramas a las que no se le añaden cambios.</w:t>
+        <w:t xml:space="preserve">En Subversión, las ramas se crean a partir de un enlace a un número de revisión del código </w:t>
+      </w:r>
+      <w:proofErr w:type="gramStart"/>
+      <w:r>
+        <w:t>y</w:t>
+      </w:r>
+      <w:proofErr w:type="gramEnd"/>
+      <w:r>
+        <w:t xml:space="preserve"> las </w:t>
+      </w:r>
+      <w:proofErr w:type="spellStart"/>
+      <w:r>
+        <w:t>tags</w:t>
+      </w:r>
+      <w:proofErr w:type="spellEnd"/>
+      <w:r>
+        <w:t xml:space="preserve"> o etiquetas no son más que ramas a las que no se le añaden cambios.</w:t>
       </w:r>
     </w:p>
     <w:p>
@@ -74,15 +232,31 @@
         <w:pStyle w:val="NormalWeb"/>
       </w:pPr>
       <w:r>
-        <w:t>-          Número de revision.</w:t>
-      </w:r>
-    </w:p>
-    <w:p>
-      <w:pPr>
-        <w:pStyle w:val="NormalWeb"/>
-      </w:pPr>
-      <w:r>
-        <w:t>-          Comentarios en “commit”.</w:t>
+        <w:t xml:space="preserve">-          Número de </w:t>
+      </w:r>
+      <w:proofErr w:type="spellStart"/>
+      <w:r>
+        <w:t>revision</w:t>
+      </w:r>
+      <w:proofErr w:type="spellEnd"/>
+      <w:r>
+        <w:t>.</w:t>
+      </w:r>
+    </w:p>
+    <w:p>
+      <w:pPr>
+        <w:pStyle w:val="NormalWeb"/>
+      </w:pPr>
+      <w:r>
+        <w:t>-          Comentarios en “</w:t>
+      </w:r>
+      <w:proofErr w:type="spellStart"/>
+      <w:r>
+        <w:t>commit</w:t>
+      </w:r>
+      <w:proofErr w:type="spellEnd"/>
+      <w:r>
+        <w:t>”.</w:t>
       </w:r>
     </w:p>
     <w:p>
@@ -102,8 +276,16 @@
         <w:rPr>
           <w:rStyle w:val="Textoennegrita"/>
         </w:rPr>
-        <w:t>sicos y forma de trabajo de Subversion</w:t>
-      </w:r>
+        <w:t>sicos y forma de trabajo de </w:t>
+      </w:r>
+      <w:proofErr w:type="spellStart"/>
+      <w:r>
+        <w:rPr>
+          <w:rStyle w:val="Textoennegrita"/>
+        </w:rPr>
+        <w:t>Subversion</w:t>
+      </w:r>
+      <w:proofErr w:type="spellEnd"/>
     </w:p>
     <w:p>
       <w:pPr>
@@ -113,12 +295,30 @@
           <w:b w:val="0"/>
         </w:rPr>
       </w:pPr>
+      <w:proofErr w:type="spellStart"/>
+      <w:proofErr w:type="gramStart"/>
       <w:r>
         <w:rPr>
           <w:rStyle w:val="Textoennegrita"/>
         </w:rPr>
-        <w:t>svn help</w:t>
-      </w:r>
+        <w:t>svn</w:t>
+      </w:r>
+      <w:proofErr w:type="spellEnd"/>
+      <w:proofErr w:type="gramEnd"/>
+      <w:r>
+        <w:rPr>
+          <w:rStyle w:val="Textoennegrita"/>
+        </w:rPr>
+        <w:t> </w:t>
+      </w:r>
+      <w:proofErr w:type="spellStart"/>
+      <w:r>
+        <w:rPr>
+          <w:rStyle w:val="Textoennegrita"/>
+        </w:rPr>
+        <w:t>help</w:t>
+      </w:r>
+      <w:proofErr w:type="spellEnd"/>
       <w:r>
         <w:rPr>
           <w:rStyle w:val="Textoennegrita"/>
@@ -141,11 +341,20 @@
           <w:b w:val="0"/>
         </w:rPr>
       </w:pPr>
+      <w:proofErr w:type="gramStart"/>
       <w:r>
         <w:rPr>
           <w:rStyle w:val="Textoennegrita"/>
         </w:rPr>
-        <w:t>svn import</w:t>
+        <w:lastRenderedPageBreak/>
+        <w:t>svn</w:t>
+      </w:r>
+      <w:proofErr w:type="gramEnd"/>
+      <w:r>
+        <w:rPr>
+          <w:rStyle w:val="Textoennegrita"/>
+        </w:rPr>
+        <w:t> import</w:t>
       </w:r>
       <w:r>
         <w:rPr>
@@ -171,18 +380,28 @@
       <w:pPr>
         <w:pStyle w:val="NormalWeb"/>
       </w:pPr>
-      <w:r>
-        <w:rPr>
-          <w:b/>
-        </w:rPr>
-        <w:t xml:space="preserve">Svn </w:t>
-      </w:r>
+      <w:proofErr w:type="spellStart"/>
+      <w:r>
+        <w:rPr>
+          <w:b/>
+        </w:rPr>
+        <w:t>Svn</w:t>
+      </w:r>
+      <w:proofErr w:type="spellEnd"/>
+      <w:r>
+        <w:rPr>
+          <w:b/>
+        </w:rPr>
+        <w:t xml:space="preserve"> </w:t>
+      </w:r>
+      <w:proofErr w:type="spellStart"/>
       <w:r>
         <w:rPr>
           <w:b/>
         </w:rPr>
         <w:t>checkout</w:t>
       </w:r>
+      <w:proofErr w:type="spellEnd"/>
       <w:r>
         <w:rPr>
           <w:b/>
@@ -193,19 +412,45 @@
         <w:t>Para comenzar a</w:t>
       </w:r>
       <w:r>
-        <w:t xml:space="preserve"> usar el repositorio Subversion.</w:t>
-      </w:r>
-    </w:p>
-    <w:p>
-      <w:pPr>
-        <w:pStyle w:val="NormalWeb"/>
-      </w:pPr>
-      <w:r>
-        <w:rPr>
-          <w:b/>
-        </w:rPr>
-        <w:t>working copy</w:t>
-      </w:r>
+        <w:t xml:space="preserve"> usar el repositorio </w:t>
+      </w:r>
+      <w:proofErr w:type="spellStart"/>
+      <w:r>
+        <w:t>Subversion</w:t>
+      </w:r>
+      <w:proofErr w:type="spellEnd"/>
+      <w:r>
+        <w:t>.</w:t>
+      </w:r>
+    </w:p>
+    <w:p>
+      <w:pPr>
+        <w:pStyle w:val="NormalWeb"/>
+      </w:pPr>
+      <w:proofErr w:type="spellStart"/>
+      <w:proofErr w:type="gramStart"/>
+      <w:r>
+        <w:rPr>
+          <w:b/>
+        </w:rPr>
+        <w:t>working</w:t>
+      </w:r>
+      <w:proofErr w:type="spellEnd"/>
+      <w:proofErr w:type="gramEnd"/>
+      <w:r>
+        <w:rPr>
+          <w:b/>
+        </w:rPr>
+        <w:t> </w:t>
+      </w:r>
+      <w:proofErr w:type="spellStart"/>
+      <w:r>
+        <w:rPr>
+          <w:b/>
+        </w:rPr>
+        <w:t>copy</w:t>
+      </w:r>
+      <w:proofErr w:type="spellEnd"/>
       <w:r>
         <w:rPr>
           <w:b/>
@@ -220,12 +465,30 @@
       <w:pPr>
         <w:pStyle w:val="NormalWeb"/>
       </w:pPr>
-      <w:r>
-        <w:rPr>
-          <w:b/>
-        </w:rPr>
-        <w:t>svn update</w:t>
-      </w:r>
+      <w:proofErr w:type="spellStart"/>
+      <w:proofErr w:type="gramStart"/>
+      <w:r>
+        <w:rPr>
+          <w:b/>
+        </w:rPr>
+        <w:t>svn</w:t>
+      </w:r>
+      <w:proofErr w:type="spellEnd"/>
+      <w:proofErr w:type="gramEnd"/>
+      <w:r>
+        <w:rPr>
+          <w:b/>
+        </w:rPr>
+        <w:t> </w:t>
+      </w:r>
+      <w:proofErr w:type="spellStart"/>
+      <w:r>
+        <w:rPr>
+          <w:b/>
+        </w:rPr>
+        <w:t>update</w:t>
+      </w:r>
+      <w:proofErr w:type="spellEnd"/>
       <w:r>
         <w:rPr>
           <w:b/>
@@ -247,7 +510,6 @@
         <w:rPr>
           <w:u w:val="single"/>
         </w:rPr>
-        <w:lastRenderedPageBreak/>
         <w:t>Para hacer cambios:</w:t>
       </w:r>
     </w:p>
@@ -255,17 +517,35 @@
       <w:pPr>
         <w:pStyle w:val="NormalWeb"/>
       </w:pPr>
-      <w:r>
-        <w:rPr>
-          <w:b/>
-        </w:rPr>
-        <w:t xml:space="preserve">svn </w:t>
-      </w:r>
-      <w:r>
-        <w:rPr>
-          <w:b/>
-        </w:rPr>
-        <w:t xml:space="preserve">add: </w:t>
+      <w:proofErr w:type="spellStart"/>
+      <w:proofErr w:type="gramStart"/>
+      <w:r>
+        <w:rPr>
+          <w:b/>
+        </w:rPr>
+        <w:t>svn</w:t>
+      </w:r>
+      <w:proofErr w:type="spellEnd"/>
+      <w:proofErr w:type="gramEnd"/>
+      <w:r>
+        <w:rPr>
+          <w:b/>
+        </w:rPr>
+        <w:t xml:space="preserve"> </w:t>
+      </w:r>
+      <w:proofErr w:type="spellStart"/>
+      <w:r>
+        <w:rPr>
+          <w:b/>
+        </w:rPr>
+        <w:t>add</w:t>
+      </w:r>
+      <w:proofErr w:type="spellEnd"/>
+      <w:r>
+        <w:rPr>
+          <w:b/>
+        </w:rPr>
+        <w:t xml:space="preserve">: </w:t>
       </w:r>
       <w:r>
         <w:t>agregar algo al repositorio.</w:t>
@@ -278,11 +558,35 @@
           <w:b/>
         </w:rPr>
       </w:pPr>
-      <w:r>
-        <w:rPr>
-          <w:b/>
-        </w:rPr>
-        <w:t xml:space="preserve">svn delete: </w:t>
+      <w:proofErr w:type="spellStart"/>
+      <w:proofErr w:type="gramStart"/>
+      <w:r>
+        <w:rPr>
+          <w:b/>
+        </w:rPr>
+        <w:t>svn</w:t>
+      </w:r>
+      <w:proofErr w:type="spellEnd"/>
+      <w:proofErr w:type="gramEnd"/>
+      <w:r>
+        <w:rPr>
+          <w:b/>
+        </w:rPr>
+        <w:t xml:space="preserve"> </w:t>
+      </w:r>
+      <w:proofErr w:type="spellStart"/>
+      <w:r>
+        <w:rPr>
+          <w:b/>
+        </w:rPr>
+        <w:t>delete</w:t>
+      </w:r>
+      <w:proofErr w:type="spellEnd"/>
+      <w:r>
+        <w:rPr>
+          <w:b/>
+        </w:rPr>
+        <w:t xml:space="preserve">: </w:t>
       </w:r>
       <w:r>
         <w:t>eliminar algo del repositorio.</w:t>
@@ -295,12 +599,30 @@
           <w:b/>
         </w:rPr>
       </w:pPr>
-      <w:r>
-        <w:rPr>
-          <w:b/>
-        </w:rPr>
-        <w:t>svn copy</w:t>
-      </w:r>
+      <w:proofErr w:type="spellStart"/>
+      <w:proofErr w:type="gramStart"/>
+      <w:r>
+        <w:rPr>
+          <w:b/>
+        </w:rPr>
+        <w:t>svn</w:t>
+      </w:r>
+      <w:proofErr w:type="spellEnd"/>
+      <w:proofErr w:type="gramEnd"/>
+      <w:r>
+        <w:rPr>
+          <w:b/>
+        </w:rPr>
+        <w:t xml:space="preserve"> </w:t>
+      </w:r>
+      <w:proofErr w:type="spellStart"/>
+      <w:r>
+        <w:rPr>
+          <w:b/>
+        </w:rPr>
+        <w:t>copy</w:t>
+      </w:r>
+      <w:proofErr w:type="spellEnd"/>
       <w:r>
         <w:rPr>
           <w:b/>
@@ -308,23 +630,61 @@
         <w:t xml:space="preserve">: </w:t>
       </w:r>
       <w:r>
-        <w:t>crear un nuevo item como duplicado de otro element del repositorio.</w:t>
-      </w:r>
-    </w:p>
-    <w:p>
-      <w:pPr>
-        <w:pStyle w:val="NormalWeb"/>
-        <w:rPr>
-          <w:b/>
-          <w:lang w:val="en-US"/>
-        </w:rPr>
-      </w:pPr>
-      <w:r>
-        <w:rPr>
-          <w:b/>
-          <w:lang w:val="en-US"/>
-        </w:rPr>
-        <w:t>svn move.</w:t>
+        <w:t xml:space="preserve">crear un nuevo </w:t>
+      </w:r>
+      <w:proofErr w:type="spellStart"/>
+      <w:r>
+        <w:t>item</w:t>
+      </w:r>
+      <w:proofErr w:type="spellEnd"/>
+      <w:r>
+        <w:t xml:space="preserve"> como duplicado de otro </w:t>
+      </w:r>
+      <w:proofErr w:type="spellStart"/>
+      <w:r>
+        <w:t>element</w:t>
+      </w:r>
+      <w:proofErr w:type="spellEnd"/>
+      <w:r>
+        <w:t xml:space="preserve"> del repositorio.</w:t>
+      </w:r>
+    </w:p>
+    <w:p>
+      <w:pPr>
+        <w:pStyle w:val="NormalWeb"/>
+        <w:rPr>
+          <w:b/>
+        </w:rPr>
+      </w:pPr>
+      <w:proofErr w:type="spellStart"/>
+      <w:proofErr w:type="gramStart"/>
+      <w:r>
+        <w:rPr>
+          <w:b/>
+        </w:rPr>
+        <w:t>svn</w:t>
+      </w:r>
+      <w:proofErr w:type="spellEnd"/>
+      <w:proofErr w:type="gramEnd"/>
+      <w:r>
+        <w:rPr>
+          <w:b/>
+        </w:rPr>
+        <w:t xml:space="preserve"> </w:t>
+      </w:r>
+      <w:proofErr w:type="spellStart"/>
+      <w:r>
+        <w:rPr>
+          <w:b/>
+        </w:rPr>
+        <w:t>move</w:t>
+      </w:r>
+      <w:proofErr w:type="spellEnd"/>
+      <w:r>
+        <w:rPr>
+          <w:b/>
+        </w:rPr>
+        <w:t>.</w:t>
       </w:r>
     </w:p>
     <w:p>
@@ -351,11 +711,21 @@
           <w:b/>
         </w:rPr>
       </w:pPr>
-      <w:r>
-        <w:rPr>
-          <w:b/>
-        </w:rPr>
-        <w:t xml:space="preserve">svn status: </w:t>
+      <w:proofErr w:type="spellStart"/>
+      <w:proofErr w:type="gramStart"/>
+      <w:r>
+        <w:rPr>
+          <w:b/>
+        </w:rPr>
+        <w:t>svn</w:t>
+      </w:r>
+      <w:proofErr w:type="spellEnd"/>
+      <w:proofErr w:type="gramEnd"/>
+      <w:r>
+        <w:rPr>
+          <w:b/>
+        </w:rPr>
+        <w:t xml:space="preserve"> status: </w:t>
       </w:r>
       <w:r>
         <w:t>ver los cambios</w:t>
@@ -365,11 +735,35 @@
       <w:pPr>
         <w:pStyle w:val="NormalWeb"/>
       </w:pPr>
-      <w:r>
-        <w:rPr>
-          <w:b/>
-        </w:rPr>
-        <w:t xml:space="preserve">svn diff: </w:t>
+      <w:proofErr w:type="spellStart"/>
+      <w:proofErr w:type="gramStart"/>
+      <w:r>
+        <w:rPr>
+          <w:b/>
+        </w:rPr>
+        <w:t>svn</w:t>
+      </w:r>
+      <w:proofErr w:type="spellEnd"/>
+      <w:proofErr w:type="gramEnd"/>
+      <w:r>
+        <w:rPr>
+          <w:b/>
+        </w:rPr>
+        <w:t xml:space="preserve"> </w:t>
+      </w:r>
+      <w:proofErr w:type="spellStart"/>
+      <w:r>
+        <w:rPr>
+          <w:b/>
+        </w:rPr>
+        <w:t>diff</w:t>
+      </w:r>
+      <w:proofErr w:type="spellEnd"/>
+      <w:r>
+        <w:rPr>
+          <w:b/>
+        </w:rPr>
+        <w:t xml:space="preserve">: </w:t>
       </w:r>
       <w:r>
         <w:t>ver detalles de los cambios.</w:t>
@@ -396,12 +790,30 @@
           <w:b/>
         </w:rPr>
       </w:pPr>
-      <w:r>
-        <w:rPr>
-          <w:b/>
-        </w:rPr>
-        <w:t>svn revert</w:t>
-      </w:r>
+      <w:proofErr w:type="spellStart"/>
+      <w:proofErr w:type="gramStart"/>
+      <w:r>
+        <w:rPr>
+          <w:b/>
+        </w:rPr>
+        <w:t>svn</w:t>
+      </w:r>
+      <w:proofErr w:type="spellEnd"/>
+      <w:proofErr w:type="gramEnd"/>
+      <w:r>
+        <w:rPr>
+          <w:b/>
+        </w:rPr>
+        <w:t> </w:t>
+      </w:r>
+      <w:proofErr w:type="spellStart"/>
+      <w:r>
+        <w:rPr>
+          <w:b/>
+        </w:rPr>
+        <w:t>revert</w:t>
+      </w:r>
+      <w:proofErr w:type="spellEnd"/>
       <w:r>
         <w:rPr>
           <w:b/>
@@ -423,12 +835,26 @@
         <w:rPr>
           <w:u w:val="single"/>
         </w:rPr>
-        <w:t>Resolver conflictos (merge con los cambios de otros)</w:t>
-      </w:r>
+        <w:t>Resolver conflictos (</w:t>
+      </w:r>
+      <w:proofErr w:type="spellStart"/>
       <w:r>
         <w:rPr>
           <w:u w:val="single"/>
         </w:rPr>
+        <w:t>merge</w:t>
+      </w:r>
+      <w:proofErr w:type="spellEnd"/>
+      <w:r>
+        <w:rPr>
+          <w:u w:val="single"/>
+        </w:rPr>
+        <w:t> con los cambios de otros)</w:t>
+      </w:r>
+      <w:r>
+        <w:rPr>
+          <w:u w:val="single"/>
+        </w:rPr>
         <w:t>:</w:t>
       </w:r>
     </w:p>
@@ -439,26 +865,62 @@
           <w:b/>
         </w:rPr>
       </w:pPr>
-      <w:r>
-        <w:rPr>
-          <w:b/>
-        </w:rPr>
-        <w:t>svn update</w:t>
-      </w:r>
-    </w:p>
-    <w:p>
-      <w:pPr>
-        <w:pStyle w:val="NormalWeb"/>
-        <w:rPr>
-          <w:b/>
-        </w:rPr>
-      </w:pPr>
-      <w:r>
-        <w:rPr>
-          <w:b/>
-        </w:rPr>
-        <w:t>svn resolve</w:t>
-      </w:r>
+      <w:proofErr w:type="spellStart"/>
+      <w:proofErr w:type="gramStart"/>
+      <w:r>
+        <w:rPr>
+          <w:b/>
+        </w:rPr>
+        <w:t>svn</w:t>
+      </w:r>
+      <w:proofErr w:type="spellEnd"/>
+      <w:proofErr w:type="gramEnd"/>
+      <w:r>
+        <w:rPr>
+          <w:b/>
+        </w:rPr>
+        <w:t> </w:t>
+      </w:r>
+      <w:proofErr w:type="spellStart"/>
+      <w:r>
+        <w:rPr>
+          <w:b/>
+        </w:rPr>
+        <w:t>update</w:t>
+      </w:r>
+      <w:proofErr w:type="spellEnd"/>
+    </w:p>
+    <w:p>
+      <w:pPr>
+        <w:pStyle w:val="NormalWeb"/>
+        <w:rPr>
+          <w:b/>
+        </w:rPr>
+      </w:pPr>
+      <w:proofErr w:type="spellStart"/>
+      <w:proofErr w:type="gramStart"/>
+      <w:r>
+        <w:rPr>
+          <w:b/>
+        </w:rPr>
+        <w:t>svn</w:t>
+      </w:r>
+      <w:proofErr w:type="spellEnd"/>
+      <w:proofErr w:type="gramEnd"/>
+      <w:r>
+        <w:rPr>
+          <w:b/>
+        </w:rPr>
+        <w:t> </w:t>
+      </w:r>
+      <w:proofErr w:type="spellStart"/>
+      <w:r>
+        <w:rPr>
+          <w:b/>
+        </w:rPr>
+        <w:t>resolve</w:t>
+      </w:r>
+      <w:proofErr w:type="spellEnd"/>
     </w:p>
     <w:p>
       <w:pPr>
@@ -467,28 +929,58 @@
           <w:u w:val="single"/>
         </w:rPr>
       </w:pPr>
+      <w:proofErr w:type="spellStart"/>
       <w:r>
         <w:rPr>
           <w:u w:val="single"/>
         </w:rPr>
-        <w:t>Commit de tus cambios:</w:t>
-      </w:r>
-    </w:p>
-    <w:p>
-      <w:pPr>
-        <w:pStyle w:val="NormalWeb"/>
-        <w:rPr>
-          <w:b/>
-        </w:rPr>
-      </w:pPr>
-      <w:r>
-        <w:rPr>
-          <w:b/>
-        </w:rPr>
-        <w:t>svn commit ­m ”Mensaje”</w:t>
-      </w:r>
-      <w:bookmarkStart w:id="0" w:name="_GoBack"/>
-      <w:bookmarkEnd w:id="0"/>
+        <w:t>Commit</w:t>
+      </w:r>
+      <w:proofErr w:type="spellEnd"/>
+      <w:r>
+        <w:rPr>
+          <w:u w:val="single"/>
+        </w:rPr>
+        <w:t> de tus cambios:</w:t>
+      </w:r>
+    </w:p>
+    <w:p>
+      <w:pPr>
+        <w:pStyle w:val="NormalWeb"/>
+        <w:rPr>
+          <w:b/>
+        </w:rPr>
+      </w:pPr>
+      <w:proofErr w:type="spellStart"/>
+      <w:proofErr w:type="gramStart"/>
+      <w:r>
+        <w:rPr>
+          <w:b/>
+        </w:rPr>
+        <w:t>svn</w:t>
+      </w:r>
+      <w:proofErr w:type="spellEnd"/>
+      <w:proofErr w:type="gramEnd"/>
+      <w:r>
+        <w:rPr>
+          <w:b/>
+        </w:rPr>
+        <w:t> </w:t>
+      </w:r>
+      <w:proofErr w:type="spellStart"/>
+      <w:r>
+        <w:rPr>
+          <w:b/>
+        </w:rPr>
+        <w:t>commit</w:t>
+      </w:r>
+      <w:proofErr w:type="spellEnd"/>
+      <w:r>
+        <w:rPr>
+          <w:b/>
+        </w:rPr>
+        <w:t> ­m ”Mensaje”</w:t>
+      </w:r>
     </w:p>
     <w:p>
       <w:pPr>
@@ -510,15 +1002,35 @@
         <w:pStyle w:val="NormalWeb"/>
       </w:pPr>
       <w:r>
-        <w:t>Por su parte, Mercurial es un servidor de control de versiones distribuido, esto significa que cada desarrollador dispone de una copia completa del repositorio, permitiéndole el manejo de las distintas versiones sin conexión. Está orientado a grandes proyectos por su velocidad de operacional y es independiente (hasta cierto punto) de la plataforma ya que, está hecho en Python en su mayor parte.</w:t>
-      </w:r>
-    </w:p>
-    <w:p>
-      <w:pPr>
-        <w:pStyle w:val="NormalWeb"/>
-      </w:pPr>
-      <w:r>
-        <w:t>Es un servidor de código abierto que permite, de forma sencilla, modificaciones y la adición de plugins. La curva de aprendizaje es poco pronunciada ya que inicialmente la cantidad de comandos es baja y son parecidos a los de SVN.</w:t>
+        <w:t xml:space="preserve">Por su parte, Mercurial es un servidor de control de versiones distribuido, esto significa que cada desarrollador dispone de una copia completa del repositorio, permitiéndole el manejo </w:t>
+      </w:r>
+      <w:r>
+        <w:lastRenderedPageBreak/>
+        <w:t xml:space="preserve">de las distintas versiones sin conexión. Está orientado a grandes proyectos por su velocidad de operacional y es independiente (hasta cierto punto) de la plataforma ya que, está hecho en </w:t>
+      </w:r>
+      <w:proofErr w:type="spellStart"/>
+      <w:r>
+        <w:t>Python</w:t>
+      </w:r>
+      <w:proofErr w:type="spellEnd"/>
+      <w:r>
+        <w:t xml:space="preserve"> en su mayor parte.</w:t>
+      </w:r>
+    </w:p>
+    <w:p>
+      <w:pPr>
+        <w:pStyle w:val="NormalWeb"/>
+      </w:pPr>
+      <w:r>
+        <w:t xml:space="preserve">Es un servidor de código abierto que permite, de forma sencilla, modificaciones y la adición de </w:t>
+      </w:r>
+      <w:proofErr w:type="spellStart"/>
+      <w:r>
+        <w:t>plugins</w:t>
+      </w:r>
+      <w:proofErr w:type="spellEnd"/>
+      <w:r>
+        <w:t>. La curva de aprendizaje es poco pronunciada ya que inicialmente la cantidad de comandos es baja y son parecidos a los de SVN.</w:t>
       </w:r>
     </w:p>
     <w:p>
@@ -534,71 +1046,215 @@
         <w:pStyle w:val="NormalWeb"/>
       </w:pPr>
       <w:r>
+        <w:t>El acceso al repositorio se puede controlar de tres maneras: Mediante una cuenta SSH compartida, mediante un servidor apache con soporte para el protocolo HTTPS y scripts .</w:t>
+      </w:r>
+      <w:proofErr w:type="spellStart"/>
+      <w:r>
+        <w:t>cgi</w:t>
+      </w:r>
+      <w:proofErr w:type="spellEnd"/>
+      <w:r>
+        <w:t xml:space="preserve"> y mediante un grupo de usuarios del sistema de archivos.</w:t>
+      </w:r>
+    </w:p>
+    <w:p>
+      <w:pPr>
+        <w:pStyle w:val="NormalWeb"/>
+      </w:pPr>
+      <w:r>
+        <w:t xml:space="preserve">A efectos operacionales Mercurial trata todos los cambios en el código como una serie de </w:t>
+      </w:r>
+      <w:proofErr w:type="spellStart"/>
+      <w:r>
+        <w:t>branches</w:t>
+      </w:r>
+      <w:proofErr w:type="spellEnd"/>
+      <w:r>
+        <w:t xml:space="preserve"> y </w:t>
+      </w:r>
+      <w:proofErr w:type="spellStart"/>
+      <w:r>
+        <w:t>merges</w:t>
+      </w:r>
+      <w:proofErr w:type="spellEnd"/>
+      <w:r>
+        <w:t>.</w:t>
+      </w:r>
+    </w:p>
+    <w:p>
+      <w:pPr>
+        <w:pStyle w:val="NormalWeb"/>
+      </w:pPr>
+      <w:r>
+        <w:t xml:space="preserve">Existen 4 maneras de trabajar con </w:t>
+      </w:r>
+      <w:proofErr w:type="spellStart"/>
+      <w:r>
+        <w:t>branches</w:t>
+      </w:r>
+      <w:proofErr w:type="spellEnd"/>
+      <w:r>
+        <w:t xml:space="preserve"> en mercurial:</w:t>
+      </w:r>
+    </w:p>
+    <w:p>
+      <w:pPr>
+        <w:pStyle w:val="NormalWeb"/>
+      </w:pPr>
+      <w:r>
+        <w:t xml:space="preserve">-          La manera más sencilla  pero más lenta de realizar </w:t>
+      </w:r>
+      <w:proofErr w:type="spellStart"/>
+      <w:r>
+        <w:t>branches</w:t>
+      </w:r>
+      <w:proofErr w:type="spellEnd"/>
+      <w:r>
+        <w:t xml:space="preserve"> es creando nuevos clones del repositorio.</w:t>
+      </w:r>
+    </w:p>
+    <w:p>
+      <w:pPr>
+        <w:pStyle w:val="NormalWeb"/>
+      </w:pPr>
+      <w:r>
+        <w:t xml:space="preserve">-          Otra forma es utilizar </w:t>
+      </w:r>
+      <w:proofErr w:type="spellStart"/>
+      <w:r>
+        <w:t>tags</w:t>
+      </w:r>
+      <w:proofErr w:type="spellEnd"/>
+      <w:r>
+        <w:t xml:space="preserve"> o </w:t>
+      </w:r>
+      <w:proofErr w:type="spellStart"/>
+      <w:r>
+        <w:t>bookmarks</w:t>
+      </w:r>
+      <w:proofErr w:type="spellEnd"/>
+      <w:r>
+        <w:t>. Esta estrategia permite realizar un seguimiento del desarrollo de manera ligera y rápida.</w:t>
+      </w:r>
+    </w:p>
+    <w:p>
+      <w:pPr>
+        <w:pStyle w:val="NormalWeb"/>
+      </w:pPr>
+      <w:r>
+        <w:t xml:space="preserve">-          La tercera posibilidad es mediante </w:t>
+      </w:r>
+      <w:proofErr w:type="spellStart"/>
+      <w:r>
+        <w:t>named</w:t>
+      </w:r>
+      <w:proofErr w:type="spellEnd"/>
+      <w:r>
+        <w:t xml:space="preserve"> </w:t>
+      </w:r>
+      <w:proofErr w:type="spellStart"/>
+      <w:r>
+        <w:t>branches</w:t>
+      </w:r>
+      <w:proofErr w:type="spellEnd"/>
+      <w:r>
+        <w:t>. En este caso creamos ramas de desarrollo independientes. Considero que para cambios importantes es uno de los métodos más recomendables pero para pequeños cambios  supone demasiado gasto de recursos.</w:t>
+      </w:r>
+    </w:p>
+    <w:p>
+      <w:pPr>
+        <w:pStyle w:val="NormalWeb"/>
+      </w:pPr>
+      <w:r>
+        <w:t xml:space="preserve">-          La última manera de crear </w:t>
+      </w:r>
+      <w:proofErr w:type="spellStart"/>
+      <w:r>
+        <w:t>branches</w:t>
+      </w:r>
+      <w:proofErr w:type="spellEnd"/>
+      <w:r>
+        <w:t xml:space="preserve"> es la más sencilla y rápida. Simplemente consiste en hacer </w:t>
+      </w:r>
+      <w:proofErr w:type="spellStart"/>
+      <w:r>
+        <w:t>updates</w:t>
+      </w:r>
+      <w:proofErr w:type="spellEnd"/>
+      <w:r>
+        <w:t xml:space="preserve"> y </w:t>
+      </w:r>
+      <w:proofErr w:type="spellStart"/>
+      <w:r>
+        <w:t>commits</w:t>
+      </w:r>
+      <w:proofErr w:type="spellEnd"/>
+      <w:r>
+        <w:t>. Con esta estrategia simplemente establecemos una rama sin especificar ningún nombre.</w:t>
+      </w:r>
+    </w:p>
+    <w:p>
+      <w:pPr>
+        <w:pStyle w:val="NormalWeb"/>
+      </w:pPr>
+      <w:r>
+        <w:t>Recordaremos que los “</w:t>
+      </w:r>
+      <w:proofErr w:type="spellStart"/>
+      <w:r>
+        <w:t>merges</w:t>
+      </w:r>
+      <w:proofErr w:type="spellEnd"/>
+      <w:r>
+        <w:t xml:space="preserve">” en este caso no son simétricos por lo que establecerá la rama más antigua como la principal y a esta unirá la más actual. Para hacer un </w:t>
+      </w:r>
+      <w:proofErr w:type="spellStart"/>
+      <w:r>
+        <w:t>merge</w:t>
+      </w:r>
+      <w:proofErr w:type="spellEnd"/>
+      <w:r>
+        <w:t xml:space="preserve">, utilizaremos el </w:t>
+      </w:r>
+      <w:proofErr w:type="spellStart"/>
+      <w:r>
+        <w:t>commando</w:t>
+      </w:r>
+      <w:proofErr w:type="spellEnd"/>
+      <w:r>
+        <w:t xml:space="preserve"> hg </w:t>
+      </w:r>
+      <w:proofErr w:type="spellStart"/>
+      <w:r>
+        <w:t>merge</w:t>
+      </w:r>
+      <w:proofErr w:type="spellEnd"/>
+      <w:r>
+        <w:t xml:space="preserve">. En ese momento Mercurial recuperará los contenidos de cada versión HEAD y los une en el directorio de trabajo, dejando constancia de cada uno de ellos hasta que se realice un </w:t>
+      </w:r>
+      <w:proofErr w:type="spellStart"/>
+      <w:r>
+        <w:t>commit</w:t>
+      </w:r>
+      <w:proofErr w:type="spellEnd"/>
+      <w:r>
+        <w:t xml:space="preserve">. En caso de encontrar conflictos, Mercurial buscará algún software para hacer </w:t>
+      </w:r>
+      <w:proofErr w:type="spellStart"/>
+      <w:r>
+        <w:t>merge</w:t>
+      </w:r>
+      <w:proofErr w:type="spellEnd"/>
+      <w:r>
+        <w:t xml:space="preserve"> automáticamente instalado en el sistema ya que no cuenta con ningún módulo para la gestión de estos conflictos. Si no lo encuentra o se requiere la interacción del usuario, intentará lo mismo con programas con entorno visual.</w:t>
+      </w:r>
+    </w:p>
+    <w:p>
+      <w:pPr>
+        <w:pStyle w:val="NormalWeb"/>
+      </w:pPr>
+      <w:r>
         <w:lastRenderedPageBreak/>
-        <w:t>El acceso al repositorio se puede controlar de tres maneras: Mediante una cuenta SSH compartida, mediante un servidor apache con soporte para el protocolo HTTPS y scripts .cgi y mediante un grupo de usuarios del sistema de archivos.</w:t>
-      </w:r>
-    </w:p>
-    <w:p>
-      <w:pPr>
-        <w:pStyle w:val="NormalWeb"/>
-      </w:pPr>
-      <w:r>
-        <w:t>A efectos operacionales Mercurial trata todos los cambios en el código como una serie de branches y merges.</w:t>
-      </w:r>
-    </w:p>
-    <w:p>
-      <w:pPr>
-        <w:pStyle w:val="NormalWeb"/>
-      </w:pPr>
-      <w:r>
-        <w:t>Existen 4 maneras de trabajar con branches en mercurial:</w:t>
-      </w:r>
-    </w:p>
-    <w:p>
-      <w:pPr>
-        <w:pStyle w:val="NormalWeb"/>
-      </w:pPr>
-      <w:r>
-        <w:t>-          La manera más sencilla  pero más lenta de realizar branches es creando nuevos clones del repositorio.</w:t>
-      </w:r>
-    </w:p>
-    <w:p>
-      <w:pPr>
-        <w:pStyle w:val="NormalWeb"/>
-      </w:pPr>
-      <w:r>
-        <w:t>-          Otra forma es utilizar tags o bookmarks. Esta estrategia permite realizar un seguimiento del desarrollo de manera ligera y rápida.</w:t>
-      </w:r>
-    </w:p>
-    <w:p>
-      <w:pPr>
-        <w:pStyle w:val="NormalWeb"/>
-      </w:pPr>
-      <w:r>
-        <w:t>-          La tercera posibilidad es mediante named branches. En este caso creamos ramas de desarrollo independientes. Considero que para cambios importantes es uno de los métodos más recomendables pero para pequeños cambios  supone demasiado gasto de recursos.</w:t>
-      </w:r>
-    </w:p>
-    <w:p>
-      <w:pPr>
-        <w:pStyle w:val="NormalWeb"/>
-      </w:pPr>
-      <w:r>
-        <w:t>-          La última manera de crear branches es la más sencilla y rápida. Simplemente consiste en hacer updates y commits. Con esta estrategia simplemente establecemos una rama sin especificar ningún nombre.</w:t>
-      </w:r>
-    </w:p>
-    <w:p>
-      <w:pPr>
-        <w:pStyle w:val="NormalWeb"/>
-      </w:pPr>
-      <w:r>
-        <w:t>Recordaremos que los “merges” en este caso no son simétricos por lo que establecerá la rama más antigua como la principal y a esta unirá la más actual. Para hacer un merge, utilizaremos el commando hg merge. En ese momento Mercurial recuperará los contenidos de cada versión HEAD y los une en el directorio de trabajo, dejando constancia de cada uno de ellos hasta que se realice un commit. En caso de encontrar conflictos, Mercurial buscará algún software para hacer merge automáticamente instalado en el sistema ya que no cuenta con ningún módulo para la gestión de estos conflictos. Si no lo encuentra o se requiere la interacción del usuario, intentará lo mismo con programas con entorno visual.</w:t>
-      </w:r>
-    </w:p>
-    <w:p>
-      <w:pPr>
-        <w:pStyle w:val="NormalWeb"/>
-      </w:pPr>
-      <w:r>
         <w:t>En Mercurial el seguimiento de los cambios se realiza en el repositorio y en un solo archivo, minimizando los costos de acceso a disco ya que no necesita buscar el archivo en cada directorio.</w:t>
       </w:r>
     </w:p>
@@ -615,32 +1271,71 @@
         <w:pStyle w:val="NormalWeb"/>
       </w:pPr>
       <w:r>
-        <w:t>-          Según el número (decimal) de revisión que se corresponde con el orden de los commits en el repositorio local.</w:t>
-      </w:r>
-    </w:p>
-    <w:p>
-      <w:pPr>
-        <w:pStyle w:val="NormalWeb"/>
-      </w:pPr>
-      <w:r>
-        <w:t>-          Mediante el changeset ID que identifica la posición de la revisión en cualquier con respecto a la historia total del proyecto y que consta de 160 bits (40 dígitos hexadecimales).</w:t>
-      </w:r>
-    </w:p>
-    <w:p>
-      <w:pPr>
-        <w:pStyle w:val="NormalWeb"/>
-      </w:pPr>
-      <w:r>
-        <w:t>-          Según tags que añaden contenido semántico al changeset ID.</w:t>
-      </w:r>
-    </w:p>
-    <w:p>
-      <w:pPr>
-        <w:pStyle w:val="NormalWeb"/>
-      </w:pPr>
-      <w:r>
-        <w:lastRenderedPageBreak/>
-        <w:t>Como hemos dicho, Mercurial es multiplataforma (existen versiones tanto de cliente como de servidor para Linux, Mac, Windows y Solaris). Esto debe a que está escrito en Phyton en su mayoría y sólo una parte del código está programado en C. Además, aunque no he revisado el código fuente, en la página principal de este servidor de control de versiones indican que esta parte es fácilmente portable.</w:t>
+        <w:t xml:space="preserve">-          Según el número (decimal) de revisión que se corresponde con el orden de los </w:t>
+      </w:r>
+      <w:proofErr w:type="spellStart"/>
+      <w:r>
+        <w:t>commits</w:t>
+      </w:r>
+      <w:proofErr w:type="spellEnd"/>
+      <w:r>
+        <w:t xml:space="preserve"> en el repositorio local.</w:t>
+      </w:r>
+    </w:p>
+    <w:p>
+      <w:pPr>
+        <w:pStyle w:val="NormalWeb"/>
+      </w:pPr>
+      <w:r>
+        <w:t xml:space="preserve">-          Mediante el </w:t>
+      </w:r>
+      <w:proofErr w:type="spellStart"/>
+      <w:r>
+        <w:t>changeset</w:t>
+      </w:r>
+      <w:proofErr w:type="spellEnd"/>
+      <w:r>
+        <w:t xml:space="preserve"> ID que identifica la posición de la revisión en cualquier con respecto a la historia total del proyecto y que consta de 160 bits (40 dígitos hexadecimales).</w:t>
+      </w:r>
+    </w:p>
+    <w:p>
+      <w:pPr>
+        <w:pStyle w:val="NormalWeb"/>
+      </w:pPr>
+      <w:r>
+        <w:t xml:space="preserve">-          Según </w:t>
+      </w:r>
+      <w:proofErr w:type="spellStart"/>
+      <w:r>
+        <w:t>tags</w:t>
+      </w:r>
+      <w:proofErr w:type="spellEnd"/>
+      <w:r>
+        <w:t xml:space="preserve"> que añaden contenido semántico al </w:t>
+      </w:r>
+      <w:proofErr w:type="spellStart"/>
+      <w:r>
+        <w:t>changeset</w:t>
+      </w:r>
+      <w:proofErr w:type="spellEnd"/>
+      <w:r>
+        <w:t xml:space="preserve"> ID.</w:t>
+      </w:r>
+    </w:p>
+    <w:p>
+      <w:pPr>
+        <w:pStyle w:val="NormalWeb"/>
+      </w:pPr>
+      <w:r>
+        <w:t xml:space="preserve">Como hemos dicho, Mercurial es multiplataforma (existen versiones tanto de cliente como de servidor para Linux, Mac, Windows y Solaris). Esto debe a que está escrito en </w:t>
+      </w:r>
+      <w:proofErr w:type="spellStart"/>
+      <w:r>
+        <w:t>Phyton</w:t>
+      </w:r>
+      <w:proofErr w:type="spellEnd"/>
+      <w:r>
+        <w:t xml:space="preserve"> en su mayoría y sólo una parte del código está programado en C. Además, aunque no he revisado el código fuente, en la página principal de este servidor de control de versiones indican que esta parte es fácilmente portable.</w:t>
       </w:r>
     </w:p>
     <w:p>
@@ -672,8 +1367,9 @@
           <w:u w:val="single"/>
           <w:lang w:val="es"/>
         </w:rPr>
-        <w:t xml:space="preserve">Herramienta de </w:t>
-      </w:r>
+        <w:t xml:space="preserve">Herramienta de Integración continua: Apache </w:t>
+      </w:r>
+      <w:proofErr w:type="spellStart"/>
       <w:r>
         <w:rPr>
           <w:rFonts w:ascii="Times New Roman" w:hAnsi="Times New Roman" w:cs="Times New Roman"/>
@@ -682,18 +1378,9 @@
           <w:u w:val="single"/>
           <w:lang w:val="es"/>
         </w:rPr>
-        <w:t>Integración continua</w:t>
-      </w:r>
-      <w:r>
-        <w:rPr>
-          <w:rFonts w:ascii="Times New Roman" w:hAnsi="Times New Roman" w:cs="Times New Roman"/>
-          <w:b/>
-          <w:bCs/>
-          <w:u w:val="single"/>
-          <w:lang w:val="es"/>
-        </w:rPr>
-        <w:t>: Apache Gump</w:t>
-      </w:r>
+        <w:t>Gump</w:t>
+      </w:r>
+      <w:proofErr w:type="spellEnd"/>
       <w:r>
         <w:rPr>
           <w:rFonts w:ascii="Times New Roman" w:hAnsi="Times New Roman" w:cs="Times New Roman"/>
@@ -957,6 +1644,7 @@
       </w:r>
     </w:p>
     <w:sectPr>
+      <w:headerReference w:type="default" r:id="rId7"/>
       <w:pgSz w:w="12240" w:h="15840"/>
       <w:pgMar w:top="1417" w:right="1701" w:bottom="1417" w:left="1701" w:header="708" w:footer="708" w:gutter="0"/>
       <w:cols w:space="708"/>
@@ -964,6 +1652,239 @@
     </w:sectPr>
   </w:body>
 </w:document>
+</file>
+
+<file path=word/endnotes.xml><?xml version="1.0" encoding="utf-8"?>
+<w:endnotes xmlns:wpc="http://schemas.microsoft.com/office/word/2010/wordprocessingCanvas" xmlns:mc="http://schemas.openxmlformats.org/markup-compatibility/2006" xmlns:o="urn:schemas-microsoft-com:office:office" xmlns:r="http://schemas.openxmlformats.org/officeDocument/2006/relationships" xmlns:m="http://schemas.openxmlformats.org/officeDocument/2006/math" xmlns:v="urn:schemas-microsoft-com:vml" xmlns:wp14="http://schemas.microsoft.com/office/word/2010/wordprocessingDrawing" xmlns:wp="http://schemas.openxmlformats.org/drawingml/2006/wordprocessingDrawing" xmlns:w10="urn:schemas-microsoft-com:office:word" xmlns:w="http://schemas.openxmlformats.org/wordprocessingml/2006/main" xmlns:w14="http://schemas.microsoft.com/office/word/2010/wordml" xmlns:wpg="http://schemas.microsoft.com/office/word/2010/wordprocessingGroup" xmlns:wpi="http://schemas.microsoft.com/office/word/2010/wordprocessingInk" xmlns:wne="http://schemas.microsoft.com/office/word/2006/wordml" xmlns:wps="http://schemas.microsoft.com/office/word/2010/wordprocessingShape" mc:Ignorable="w14 wp14">
+  <w:endnote w:type="separator" w:id="-1">
+    <w:p>
+      <w:pPr>
+        <w:spacing w:after="0" w:line="240" w:lineRule="auto"/>
+      </w:pPr>
+      <w:r>
+        <w:separator/>
+      </w:r>
+    </w:p>
+  </w:endnote>
+  <w:endnote w:type="continuationSeparator" w:id="0">
+    <w:p>
+      <w:pPr>
+        <w:spacing w:after="0" w:line="240" w:lineRule="auto"/>
+      </w:pPr>
+      <w:r>
+        <w:continuationSeparator/>
+      </w:r>
+    </w:p>
+  </w:endnote>
+</w:endnotes>
+</file>
+
+<file path=word/footnotes.xml><?xml version="1.0" encoding="utf-8"?>
+<w:footnotes xmlns:wpc="http://schemas.microsoft.com/office/word/2010/wordprocessingCanvas" xmlns:mc="http://schemas.openxmlformats.org/markup-compatibility/2006" xmlns:o="urn:schemas-microsoft-com:office:office" xmlns:r="http://schemas.openxmlformats.org/officeDocument/2006/relationships" xmlns:m="http://schemas.openxmlformats.org/officeDocument/2006/math" xmlns:v="urn:schemas-microsoft-com:vml" xmlns:wp14="http://schemas.microsoft.com/office/word/2010/wordprocessingDrawing" xmlns:wp="http://schemas.openxmlformats.org/drawingml/2006/wordprocessingDrawing" xmlns:w10="urn:schemas-microsoft-com:office:word" xmlns:w="http://schemas.openxmlformats.org/wordprocessingml/2006/main" xmlns:w14="http://schemas.microsoft.com/office/word/2010/wordml" xmlns:wpg="http://schemas.microsoft.com/office/word/2010/wordprocessingGroup" xmlns:wpi="http://schemas.microsoft.com/office/word/2010/wordprocessingInk" xmlns:wne="http://schemas.microsoft.com/office/word/2006/wordml" xmlns:wps="http://schemas.microsoft.com/office/word/2010/wordprocessingShape" mc:Ignorable="w14 wp14">
+  <w:footnote w:type="separator" w:id="-1">
+    <w:p>
+      <w:pPr>
+        <w:spacing w:after="0" w:line="240" w:lineRule="auto"/>
+      </w:pPr>
+      <w:r>
+        <w:separator/>
+      </w:r>
+    </w:p>
+  </w:footnote>
+  <w:footnote w:type="continuationSeparator" w:id="0">
+    <w:p>
+      <w:pPr>
+        <w:spacing w:after="0" w:line="240" w:lineRule="auto"/>
+      </w:pPr>
+      <w:r>
+        <w:continuationSeparator/>
+      </w:r>
+    </w:p>
+  </w:footnote>
+</w:footnotes>
+</file>
+
+<file path=word/header1.xml><?xml version="1.0" encoding="utf-8"?>
+<w:hdr xmlns:wpc="http://schemas.microsoft.com/office/word/2010/wordprocessingCanvas" xmlns:mc="http://schemas.openxmlformats.org/markup-compatibility/2006" xmlns:o="urn:schemas-microsoft-com:office:office" xmlns:r="http://schemas.openxmlformats.org/officeDocument/2006/relationships" xmlns:m="http://schemas.openxmlformats.org/officeDocument/2006/math" xmlns:v="urn:schemas-microsoft-com:vml" xmlns:wp14="http://schemas.microsoft.com/office/word/2010/wordprocessingDrawing" xmlns:wp="http://schemas.openxmlformats.org/drawingml/2006/wordprocessingDrawing" xmlns:w10="urn:schemas-microsoft-com:office:word" xmlns:w="http://schemas.openxmlformats.org/wordprocessingml/2006/main" xmlns:w14="http://schemas.microsoft.com/office/word/2010/wordml" xmlns:wpg="http://schemas.microsoft.com/office/word/2010/wordprocessingGroup" xmlns:wpi="http://schemas.microsoft.com/office/word/2010/wordprocessingInk" xmlns:wne="http://schemas.microsoft.com/office/word/2006/wordml" xmlns:wps="http://schemas.microsoft.com/office/word/2010/wordprocessingShape" mc:Ignorable="w14 wp14">
+  <w:p>
+    <w:pPr>
+      <w:pStyle w:val="Sinespaciado"/>
+    </w:pPr>
+    <w:r>
+      <w:rPr>
+        <w:noProof/>
+        <w:lang w:eastAsia="es-AR"/>
+      </w:rPr>
+      <w:drawing>
+        <wp:inline distT="0" distB="0" distL="0" distR="0" wp14:anchorId="0DB9A561" wp14:editId="260A3E33">
+          <wp:extent cx="771525" cy="323850"/>
+          <wp:effectExtent l="0" t="0" r="9525" b="0"/>
+          <wp:docPr id="1" name="Imagen 1"/>
+          <wp:cNvGraphicFramePr>
+            <a:graphicFrameLocks xmlns:a="http://schemas.openxmlformats.org/drawingml/2006/main" noChangeAspect="1"/>
+          </wp:cNvGraphicFramePr>
+          <a:graphic xmlns:a="http://schemas.openxmlformats.org/drawingml/2006/main">
+            <a:graphicData uri="http://schemas.openxmlformats.org/drawingml/2006/picture">
+              <pic:pic xmlns:pic="http://schemas.openxmlformats.org/drawingml/2006/picture">
+                <pic:nvPicPr>
+                  <pic:cNvPr id="0" name="Picture 1"/>
+                  <pic:cNvPicPr>
+                    <a:picLocks noChangeAspect="1" noChangeArrowheads="1"/>
+                  </pic:cNvPicPr>
+                </pic:nvPicPr>
+                <pic:blipFill>
+                  <a:blip r:embed="rId1">
+                    <a:extLst>
+                      <a:ext uri="{28A0092B-C50C-407E-A947-70E740481C1C}">
+                        <a14:useLocalDpi xmlns:a14="http://schemas.microsoft.com/office/drawing/2010/main" val="0"/>
+                      </a:ext>
+                    </a:extLst>
+                  </a:blip>
+                  <a:srcRect/>
+                  <a:stretch>
+                    <a:fillRect/>
+                  </a:stretch>
+                </pic:blipFill>
+                <pic:spPr bwMode="auto">
+                  <a:xfrm>
+                    <a:off x="0" y="0"/>
+                    <a:ext cx="771525" cy="323850"/>
+                  </a:xfrm>
+                  <a:prstGeom prst="rect">
+                    <a:avLst/>
+                  </a:prstGeom>
+                  <a:noFill/>
+                  <a:ln>
+                    <a:noFill/>
+                  </a:ln>
+                </pic:spPr>
+              </pic:pic>
+            </a:graphicData>
+          </a:graphic>
+        </wp:inline>
+      </w:drawing>
+    </w:r>
+    <w:r>
+      <w:t xml:space="preserve">                    </w:t>
+    </w:r>
+    <w:r>
+      <w:tab/>
+    </w:r>
+    <w:r>
+      <w:t xml:space="preserve">               </w:t>
+    </w:r>
+    <w:r>
+      <w:t xml:space="preserve">     Cátedra: </w:t>
+    </w:r>
+    <w:r>
+      <w:t>“</w:t>
+    </w:r>
+    <w:r>
+      <w:t>INGENIERÍA DE SOFTWARE</w:t>
+    </w:r>
+    <w:r>
+      <w:t xml:space="preserve">” </w:t>
+    </w:r>
+    <w:r>
+      <w:t>–</w:t>
+    </w:r>
+    <w:r>
+      <w:t xml:space="preserve"> </w:t>
+    </w:r>
+    <w:proofErr w:type="spellStart"/>
+    <w:r>
+      <w:t>4to</w:t>
+    </w:r>
+    <w:proofErr w:type="spellEnd"/>
+    <w:r>
+      <w:t xml:space="preserve">. </w:t>
+    </w:r>
+    <w:r>
+      <w:t>A</w:t>
+    </w:r>
+    <w:r>
+      <w:t>ño -</w:t>
+    </w:r>
+    <w:r>
+      <w:t>2012</w:t>
+    </w:r>
+  </w:p>
+  <w:p>
+    <w:pPr>
+      <w:pStyle w:val="Sinespaciado"/>
+    </w:pPr>
+    <w:r>
+      <w:tab/>
+    </w:r>
+    <w:r>
+      <w:tab/>
+    </w:r>
+    <w:r>
+      <w:tab/>
+    </w:r>
+    <w:r>
+      <w:tab/>
+    </w:r>
+    <w:r>
+      <w:tab/>
+    </w:r>
+    <w:r>
+      <w:tab/>
+    </w:r>
+    <w:r>
+      <w:tab/>
+    </w:r>
+    <w:r>
+      <w:t>Prof. Adjunta: Ing. Mónica Colombo</w:t>
+    </w:r>
+  </w:p>
+  <w:p>
+    <w:pPr>
+      <w:pStyle w:val="Sinespaciado"/>
+    </w:pPr>
+    <w:r>
+      <w:tab/>
+    </w:r>
+    <w:r>
+      <w:tab/>
+    </w:r>
+    <w:r>
+      <w:tab/>
+    </w:r>
+    <w:r>
+      <w:tab/>
+    </w:r>
+    <w:r>
+      <w:tab/>
+    </w:r>
+    <w:r>
+      <w:tab/>
+    </w:r>
+    <w:r>
+      <w:tab/>
+    </w:r>
+    <w:r>
+      <w:t xml:space="preserve">Prof. JTP: Lic. Graciela M. Lastra   </w:t>
+    </w:r>
+  </w:p>
+  <w:p>
+    <w:pPr>
+      <w:pStyle w:val="Encabezado"/>
+    </w:pPr>
+    <w:r>
+      <w:rPr>
+        <w:rFonts w:ascii="Tahoma" w:hAnsi="Tahoma"/>
+        <w:sz w:val="14"/>
+      </w:rPr>
+      <w:t>TRABAJO PRÁCTICO 4 - Tema: “Gestión de la Configuración”</w:t>
+    </w:r>
+  </w:p>
+  <w:p>
+    <w:pPr>
+      <w:pStyle w:val="Encabezado"/>
+    </w:pPr>
+  </w:p>
+</w:hdr>
 </file>
 
 <file path=word/styles.xml><?xml version="1.0" encoding="utf-8"?>
@@ -1185,6 +2106,89 @@
     <w:basedOn w:val="Fuentedeprrafopredeter"/>
     <w:rsid w:val="004A53B9"/>
   </w:style>
+  <w:style w:type="paragraph" w:styleId="Encabezado">
+    <w:name w:val="header"/>
+    <w:basedOn w:val="Normal"/>
+    <w:link w:val="EncabezadoCar"/>
+    <w:uiPriority w:val="99"/>
+    <w:unhideWhenUsed/>
+    <w:rsid w:val="0072141E"/>
+    <w:pPr>
+      <w:tabs>
+        <w:tab w:val="center" w:pos="4419"/>
+        <w:tab w:val="right" w:pos="8838"/>
+      </w:tabs>
+      <w:spacing w:after="0" w:line="240" w:lineRule="auto"/>
+    </w:pPr>
+  </w:style>
+  <w:style w:type="character" w:customStyle="1" w:styleId="EncabezadoCar">
+    <w:name w:val="Encabezado Car"/>
+    <w:basedOn w:val="Fuentedeprrafopredeter"/>
+    <w:link w:val="Encabezado"/>
+    <w:uiPriority w:val="99"/>
+    <w:rsid w:val="0072141E"/>
+  </w:style>
+  <w:style w:type="paragraph" w:styleId="Piedepgina">
+    <w:name w:val="footer"/>
+    <w:basedOn w:val="Normal"/>
+    <w:link w:val="PiedepginaCar"/>
+    <w:uiPriority w:val="99"/>
+    <w:unhideWhenUsed/>
+    <w:rsid w:val="0072141E"/>
+    <w:pPr>
+      <w:tabs>
+        <w:tab w:val="center" w:pos="4419"/>
+        <w:tab w:val="right" w:pos="8838"/>
+      </w:tabs>
+      <w:spacing w:after="0" w:line="240" w:lineRule="auto"/>
+    </w:pPr>
+  </w:style>
+  <w:style w:type="character" w:customStyle="1" w:styleId="PiedepginaCar">
+    <w:name w:val="Pie de página Car"/>
+    <w:basedOn w:val="Fuentedeprrafopredeter"/>
+    <w:link w:val="Piedepgina"/>
+    <w:uiPriority w:val="99"/>
+    <w:rsid w:val="0072141E"/>
+  </w:style>
+  <w:style w:type="paragraph" w:styleId="Textodeglobo">
+    <w:name w:val="Balloon Text"/>
+    <w:basedOn w:val="Normal"/>
+    <w:link w:val="TextodegloboCar"/>
+    <w:uiPriority w:val="99"/>
+    <w:semiHidden/>
+    <w:unhideWhenUsed/>
+    <w:rsid w:val="0072141E"/>
+    <w:pPr>
+      <w:spacing w:after="0" w:line="240" w:lineRule="auto"/>
+    </w:pPr>
+    <w:rPr>
+      <w:rFonts w:ascii="Tahoma" w:hAnsi="Tahoma" w:cs="Tahoma"/>
+      <w:sz w:val="16"/>
+      <w:szCs w:val="16"/>
+    </w:rPr>
+  </w:style>
+  <w:style w:type="character" w:customStyle="1" w:styleId="TextodegloboCar">
+    <w:name w:val="Texto de globo Car"/>
+    <w:basedOn w:val="Fuentedeprrafopredeter"/>
+    <w:link w:val="Textodeglobo"/>
+    <w:uiPriority w:val="99"/>
+    <w:semiHidden/>
+    <w:rsid w:val="0072141E"/>
+    <w:rPr>
+      <w:rFonts w:ascii="Tahoma" w:hAnsi="Tahoma" w:cs="Tahoma"/>
+      <w:sz w:val="16"/>
+      <w:szCs w:val="16"/>
+    </w:rPr>
+  </w:style>
+  <w:style w:type="paragraph" w:styleId="Sinespaciado">
+    <w:name w:val="No Spacing"/>
+    <w:uiPriority w:val="1"/>
+    <w:qFormat/>
+    <w:rsid w:val="009949B6"/>
+    <w:pPr>
+      <w:spacing w:after="0" w:line="240" w:lineRule="auto"/>
+    </w:pPr>
+  </w:style>
 </w:styles>
 </file>
 
@@ -1406,6 +2410,89 @@
     <w:name w:val="hps"/>
     <w:basedOn w:val="Fuentedeprrafopredeter"/>
     <w:rsid w:val="004A53B9"/>
+  </w:style>
+  <w:style w:type="paragraph" w:styleId="Encabezado">
+    <w:name w:val="header"/>
+    <w:basedOn w:val="Normal"/>
+    <w:link w:val="EncabezadoCar"/>
+    <w:uiPriority w:val="99"/>
+    <w:unhideWhenUsed/>
+    <w:rsid w:val="0072141E"/>
+    <w:pPr>
+      <w:tabs>
+        <w:tab w:val="center" w:pos="4419"/>
+        <w:tab w:val="right" w:pos="8838"/>
+      </w:tabs>
+      <w:spacing w:after="0" w:line="240" w:lineRule="auto"/>
+    </w:pPr>
+  </w:style>
+  <w:style w:type="character" w:customStyle="1" w:styleId="EncabezadoCar">
+    <w:name w:val="Encabezado Car"/>
+    <w:basedOn w:val="Fuentedeprrafopredeter"/>
+    <w:link w:val="Encabezado"/>
+    <w:uiPriority w:val="99"/>
+    <w:rsid w:val="0072141E"/>
+  </w:style>
+  <w:style w:type="paragraph" w:styleId="Piedepgina">
+    <w:name w:val="footer"/>
+    <w:basedOn w:val="Normal"/>
+    <w:link w:val="PiedepginaCar"/>
+    <w:uiPriority w:val="99"/>
+    <w:unhideWhenUsed/>
+    <w:rsid w:val="0072141E"/>
+    <w:pPr>
+      <w:tabs>
+        <w:tab w:val="center" w:pos="4419"/>
+        <w:tab w:val="right" w:pos="8838"/>
+      </w:tabs>
+      <w:spacing w:after="0" w:line="240" w:lineRule="auto"/>
+    </w:pPr>
+  </w:style>
+  <w:style w:type="character" w:customStyle="1" w:styleId="PiedepginaCar">
+    <w:name w:val="Pie de página Car"/>
+    <w:basedOn w:val="Fuentedeprrafopredeter"/>
+    <w:link w:val="Piedepgina"/>
+    <w:uiPriority w:val="99"/>
+    <w:rsid w:val="0072141E"/>
+  </w:style>
+  <w:style w:type="paragraph" w:styleId="Textodeglobo">
+    <w:name w:val="Balloon Text"/>
+    <w:basedOn w:val="Normal"/>
+    <w:link w:val="TextodegloboCar"/>
+    <w:uiPriority w:val="99"/>
+    <w:semiHidden/>
+    <w:unhideWhenUsed/>
+    <w:rsid w:val="0072141E"/>
+    <w:pPr>
+      <w:spacing w:after="0" w:line="240" w:lineRule="auto"/>
+    </w:pPr>
+    <w:rPr>
+      <w:rFonts w:ascii="Tahoma" w:hAnsi="Tahoma" w:cs="Tahoma"/>
+      <w:sz w:val="16"/>
+      <w:szCs w:val="16"/>
+    </w:rPr>
+  </w:style>
+  <w:style w:type="character" w:customStyle="1" w:styleId="TextodegloboCar">
+    <w:name w:val="Texto de globo Car"/>
+    <w:basedOn w:val="Fuentedeprrafopredeter"/>
+    <w:link w:val="Textodeglobo"/>
+    <w:uiPriority w:val="99"/>
+    <w:semiHidden/>
+    <w:rsid w:val="0072141E"/>
+    <w:rPr>
+      <w:rFonts w:ascii="Tahoma" w:hAnsi="Tahoma" w:cs="Tahoma"/>
+      <w:sz w:val="16"/>
+      <w:szCs w:val="16"/>
+    </w:rPr>
+  </w:style>
+  <w:style w:type="paragraph" w:styleId="Sinespaciado">
+    <w:name w:val="No Spacing"/>
+    <w:uiPriority w:val="1"/>
+    <w:qFormat/>
+    <w:rsid w:val="009949B6"/>
+    <w:pPr>
+      <w:spacing w:after="0" w:line="240" w:lineRule="auto"/>
+    </w:pPr>
   </w:style>
 </w:styles>
 </file>

</xml_diff>

<commit_message>
Completo diapositivas e informe y agrego detalles de redacción. Agrego Herramientas de Integración Continua.docx con algo de info.
</commit_message>
<xml_diff>
--- a/Gestion de Configuración.docx
+++ b/Gestion de Configuración.docx
@@ -242,14 +242,12 @@
         </w:rPr>
         <w:t xml:space="preserve">- Número de </w:t>
       </w:r>
-      <w:proofErr w:type="spellStart"/>
-      <w:r>
-        <w:rPr>
-          <w:rFonts w:asciiTheme="minorHAnsi" w:hAnsiTheme="minorHAnsi" w:cstheme="minorHAnsi"/>
-        </w:rPr>
-        <w:t>revision</w:t>
-      </w:r>
-      <w:proofErr w:type="spellEnd"/>
+      <w:r>
+        <w:rPr>
+          <w:rFonts w:asciiTheme="minorHAnsi" w:hAnsiTheme="minorHAnsi" w:cstheme="minorHAnsi"/>
+        </w:rPr>
+        <w:t>revisión</w:t>
+      </w:r>
       <w:r>
         <w:rPr>
           <w:rFonts w:asciiTheme="minorHAnsi" w:hAnsiTheme="minorHAnsi" w:cstheme="minorHAnsi"/>
@@ -307,10 +305,9 @@
     </w:p>
     <w:p>
       <w:pPr>
-        <w:pStyle w:val="NormalWeb"/>
         <w:rPr>
           <w:rStyle w:val="Textoennegrita"/>
-          <w:rFonts w:asciiTheme="minorHAnsi" w:hAnsiTheme="minorHAnsi" w:cstheme="minorHAnsi"/>
+          <w:rFonts w:cstheme="minorHAnsi"/>
           <w:b w:val="0"/>
         </w:rPr>
       </w:pPr>
@@ -319,7 +316,7 @@
       <w:r>
         <w:rPr>
           <w:rStyle w:val="Textoennegrita"/>
-          <w:rFonts w:asciiTheme="minorHAnsi" w:hAnsiTheme="minorHAnsi" w:cstheme="minorHAnsi"/>
+          <w:rFonts w:cstheme="minorHAnsi"/>
         </w:rPr>
         <w:t>svn</w:t>
       </w:r>
@@ -328,7 +325,7 @@
       <w:r>
         <w:rPr>
           <w:rStyle w:val="Textoennegrita"/>
-          <w:rFonts w:asciiTheme="minorHAnsi" w:hAnsiTheme="minorHAnsi" w:cstheme="minorHAnsi"/>
+          <w:rFonts w:cstheme="minorHAnsi"/>
         </w:rPr>
         <w:t> </w:t>
       </w:r>
@@ -336,7 +333,7 @@
       <w:r>
         <w:rPr>
           <w:rStyle w:val="Textoennegrita"/>
-          <w:rFonts w:asciiTheme="minorHAnsi" w:hAnsiTheme="minorHAnsi" w:cstheme="minorHAnsi"/>
+          <w:rFonts w:cstheme="minorHAnsi"/>
         </w:rPr>
         <w:t>help</w:t>
       </w:r>
@@ -344,99 +341,691 @@
       <w:r>
         <w:rPr>
           <w:rStyle w:val="Textoennegrita"/>
-          <w:rFonts w:asciiTheme="minorHAnsi" w:hAnsiTheme="minorHAnsi" w:cstheme="minorHAnsi"/>
+          <w:rFonts w:cstheme="minorHAnsi"/>
         </w:rPr>
         <w:t xml:space="preserve">: </w:t>
       </w:r>
       <w:r>
         <w:rPr>
           <w:rStyle w:val="Textoennegrita"/>
-          <w:rFonts w:asciiTheme="minorHAnsi" w:hAnsiTheme="minorHAnsi" w:cstheme="minorHAnsi"/>
+          <w:rFonts w:cstheme="minorHAnsi"/>
           <w:b w:val="0"/>
         </w:rPr>
-        <w:t>Nos muestra </w:t>
-      </w:r>
-      <w:r>
-        <w:rPr>
-          <w:rFonts w:asciiTheme="minorHAnsi" w:hAnsiTheme="minorHAnsi" w:cstheme="minorHAnsi"/>
-        </w:rPr>
+        <w:t>muestra </w:t>
+      </w:r>
+      <w:r>
         <w:t>opciones generales y una lista de órdenes básicas</w:t>
       </w:r>
       <w:r>
-        <w:rPr>
-          <w:rFonts w:asciiTheme="minorHAnsi" w:hAnsiTheme="minorHAnsi" w:cstheme="minorHAnsi"/>
-        </w:rPr>
         <w:t>.</w:t>
       </w:r>
     </w:p>
     <w:p>
       <w:pPr>
-        <w:pStyle w:val="NormalWeb"/>
         <w:rPr>
           <w:rStyle w:val="Textoennegrita"/>
-          <w:rFonts w:asciiTheme="minorHAnsi" w:hAnsiTheme="minorHAnsi" w:cstheme="minorHAnsi"/>
+          <w:rFonts w:cstheme="minorHAnsi"/>
           <w:b w:val="0"/>
         </w:rPr>
       </w:pPr>
+      <w:proofErr w:type="spellStart"/>
       <w:proofErr w:type="gramStart"/>
       <w:r>
         <w:rPr>
           <w:rStyle w:val="Textoennegrita"/>
-          <w:rFonts w:asciiTheme="minorHAnsi" w:hAnsiTheme="minorHAnsi" w:cstheme="minorHAnsi"/>
+          <w:rFonts w:cstheme="minorHAnsi"/>
         </w:rPr>
         <w:lastRenderedPageBreak/>
         <w:t>svn</w:t>
       </w:r>
+      <w:proofErr w:type="spellEnd"/>
       <w:proofErr w:type="gramEnd"/>
       <w:r>
         <w:rPr>
           <w:rStyle w:val="Textoennegrita"/>
-          <w:rFonts w:asciiTheme="minorHAnsi" w:hAnsiTheme="minorHAnsi" w:cstheme="minorHAnsi"/>
-        </w:rPr>
-        <w:t> import</w:t>
-      </w:r>
+          <w:rFonts w:cstheme="minorHAnsi"/>
+        </w:rPr>
+        <w:t> </w:t>
+      </w:r>
+      <w:proofErr w:type="spellStart"/>
       <w:r>
         <w:rPr>
           <w:rStyle w:val="Textoennegrita"/>
-          <w:rFonts w:asciiTheme="minorHAnsi" w:hAnsiTheme="minorHAnsi" w:cstheme="minorHAnsi"/>
+          <w:rFonts w:cstheme="minorHAnsi"/>
+        </w:rPr>
+        <w:t>import</w:t>
+      </w:r>
+      <w:proofErr w:type="spellEnd"/>
+      <w:r>
+        <w:rPr>
+          <w:rStyle w:val="Textoennegrita"/>
+          <w:rFonts w:cstheme="minorHAnsi"/>
         </w:rPr>
         <w:t>:</w:t>
       </w:r>
       <w:r>
         <w:rPr>
           <w:rStyle w:val="Textoennegrita"/>
-          <w:rFonts w:asciiTheme="minorHAnsi" w:hAnsiTheme="minorHAnsi" w:cstheme="minorHAnsi"/>
+          <w:rFonts w:cstheme="minorHAnsi"/>
+        </w:rPr>
+        <w:t xml:space="preserve"> </w:t>
+      </w:r>
+      <w:r>
+        <w:rPr>
+          <w:rStyle w:val="Textoennegrita"/>
+          <w:rFonts w:cstheme="minorHAnsi"/>
           <w:b w:val="0"/>
         </w:rPr>
-        <w:t>Es una forma rápida de copiar una jerarquía de archivos sin versionar a un repositorio.</w:t>
+        <w:t>e</w:t>
       </w:r>
       <w:r>
         <w:rPr>
           <w:rStyle w:val="Textoennegrita"/>
-          <w:rFonts w:asciiTheme="minorHAnsi" w:hAnsiTheme="minorHAnsi" w:cstheme="minorHAnsi"/>
+          <w:rFonts w:cstheme="minorHAnsi"/>
+          <w:b w:val="0"/>
+        </w:rPr>
+        <w:t>s una forma rápida de copiar una jerarquía de archivos sin versionar a un repositorio.</w:t>
+      </w:r>
+    </w:p>
+    <w:p>
+      <w:proofErr w:type="spellStart"/>
+      <w:proofErr w:type="gramStart"/>
+      <w:r>
+        <w:rPr>
+          <w:b/>
+        </w:rPr>
+        <w:t>s</w:t>
+      </w:r>
+      <w:r>
+        <w:rPr>
+          <w:b/>
+        </w:rPr>
+        <w:t>vn</w:t>
+      </w:r>
+      <w:proofErr w:type="spellEnd"/>
+      <w:proofErr w:type="gramEnd"/>
+      <w:r>
+        <w:rPr>
+          <w:b/>
+        </w:rPr>
+        <w:t xml:space="preserve"> </w:t>
+      </w:r>
+      <w:proofErr w:type="spellStart"/>
+      <w:r>
+        <w:rPr>
+          <w:b/>
+        </w:rPr>
+        <w:t>checkout</w:t>
+      </w:r>
+      <w:proofErr w:type="spellEnd"/>
+      <w:r>
+        <w:rPr>
+          <w:b/>
+        </w:rPr>
+        <w:t xml:space="preserve">: </w:t>
+      </w:r>
+      <w:r>
+        <w:t>p</w:t>
+      </w:r>
+      <w:r>
+        <w:t>ara comenzar a</w:t>
+      </w:r>
+      <w:r>
+        <w:t xml:space="preserve"> usar el repositorio Subversion.</w:t>
+      </w:r>
+    </w:p>
+    <w:p>
+      <w:proofErr w:type="spellStart"/>
+      <w:proofErr w:type="gramStart"/>
+      <w:r>
+        <w:rPr>
+          <w:b/>
+        </w:rPr>
+        <w:t>working</w:t>
+      </w:r>
+      <w:proofErr w:type="spellEnd"/>
+      <w:proofErr w:type="gramEnd"/>
+      <w:r>
+        <w:rPr>
+          <w:b/>
         </w:rPr>
         <w:t> </w:t>
       </w:r>
+      <w:proofErr w:type="spellStart"/>
+      <w:r>
+        <w:rPr>
+          <w:b/>
+        </w:rPr>
+        <w:t>copy</w:t>
+      </w:r>
+      <w:proofErr w:type="spellEnd"/>
+      <w:r>
+        <w:rPr>
+          <w:b/>
+        </w:rPr>
+        <w:t xml:space="preserve">: </w:t>
+      </w:r>
+      <w:r>
+        <w:t>c</w:t>
+      </w:r>
+      <w:r>
+        <w:t>rea una copia local.</w:t>
+      </w:r>
+    </w:p>
+    <w:p>
+      <w:proofErr w:type="spellStart"/>
+      <w:proofErr w:type="gramStart"/>
+      <w:r>
+        <w:rPr>
+          <w:b/>
+        </w:rPr>
+        <w:t>svn</w:t>
+      </w:r>
+      <w:proofErr w:type="spellEnd"/>
+      <w:proofErr w:type="gramEnd"/>
+      <w:r>
+        <w:rPr>
+          <w:b/>
+        </w:rPr>
+        <w:t> </w:t>
+      </w:r>
+      <w:proofErr w:type="spellStart"/>
+      <w:r>
+        <w:rPr>
+          <w:b/>
+        </w:rPr>
+        <w:t>update</w:t>
+      </w:r>
+      <w:proofErr w:type="spellEnd"/>
+      <w:r>
+        <w:rPr>
+          <w:b/>
+        </w:rPr>
+        <w:t xml:space="preserve">: </w:t>
+      </w:r>
+      <w:r>
+        <w:t>actualiza</w:t>
+      </w:r>
+      <w:r>
+        <w:t xml:space="preserve"> una copia local.</w:t>
+      </w:r>
     </w:p>
     <w:p>
       <w:pPr>
         <w:pStyle w:val="NormalWeb"/>
         <w:rPr>
           <w:rFonts w:asciiTheme="minorHAnsi" w:hAnsiTheme="minorHAnsi" w:cstheme="minorHAnsi"/>
-        </w:rPr>
-      </w:pPr>
+          <w:u w:val="single"/>
+        </w:rPr>
+      </w:pPr>
+      <w:r>
+        <w:rPr>
+          <w:rFonts w:asciiTheme="minorHAnsi" w:hAnsiTheme="minorHAnsi" w:cstheme="minorHAnsi"/>
+          <w:u w:val="single"/>
+        </w:rPr>
+        <w:t>Para hacer cambios:</w:t>
+      </w:r>
+    </w:p>
+    <w:p>
       <w:proofErr w:type="spellStart"/>
       <w:proofErr w:type="gramStart"/>
       <w:r>
         <w:rPr>
-          <w:rFonts w:asciiTheme="minorHAnsi" w:hAnsiTheme="minorHAnsi" w:cstheme="minorHAnsi"/>
+          <w:b/>
+        </w:rPr>
+        <w:t>svn</w:t>
+      </w:r>
+      <w:proofErr w:type="spellEnd"/>
+      <w:proofErr w:type="gramEnd"/>
+      <w:r>
+        <w:rPr>
+          <w:b/>
+        </w:rPr>
+        <w:t xml:space="preserve"> </w:t>
+      </w:r>
+      <w:proofErr w:type="spellStart"/>
+      <w:r>
+        <w:rPr>
+          <w:b/>
+        </w:rPr>
+        <w:t>add</w:t>
+      </w:r>
+      <w:proofErr w:type="spellEnd"/>
+      <w:r>
+        <w:rPr>
+          <w:b/>
+        </w:rPr>
+        <w:t xml:space="preserve">: </w:t>
+      </w:r>
+      <w:r>
+        <w:t>agrega</w:t>
+      </w:r>
+      <w:r>
+        <w:t xml:space="preserve"> algo al repositorio.</w:t>
+      </w:r>
+    </w:p>
+    <w:p>
+      <w:pPr>
+        <w:rPr>
+          <w:b/>
+        </w:rPr>
+      </w:pPr>
+      <w:proofErr w:type="spellStart"/>
+      <w:proofErr w:type="gramStart"/>
+      <w:r>
+        <w:rPr>
+          <w:b/>
+        </w:rPr>
+        <w:t>svn</w:t>
+      </w:r>
+      <w:proofErr w:type="spellEnd"/>
+      <w:proofErr w:type="gramEnd"/>
+      <w:r>
+        <w:rPr>
+          <w:b/>
+        </w:rPr>
+        <w:t xml:space="preserve"> </w:t>
+      </w:r>
+      <w:proofErr w:type="spellStart"/>
+      <w:r>
+        <w:rPr>
+          <w:b/>
+        </w:rPr>
+        <w:t>delete</w:t>
+      </w:r>
+      <w:proofErr w:type="spellEnd"/>
+      <w:r>
+        <w:rPr>
+          <w:b/>
+        </w:rPr>
+        <w:t xml:space="preserve">: </w:t>
+      </w:r>
+      <w:r>
+        <w:t>elimina</w:t>
+      </w:r>
+      <w:r>
+        <w:t xml:space="preserve"> algo del repositorio.</w:t>
+      </w:r>
+    </w:p>
+    <w:p>
+      <w:pPr>
+        <w:rPr>
+          <w:b/>
+        </w:rPr>
+      </w:pPr>
+      <w:proofErr w:type="spellStart"/>
+      <w:proofErr w:type="gramStart"/>
+      <w:r>
+        <w:rPr>
+          <w:b/>
+        </w:rPr>
+        <w:t>svn</w:t>
+      </w:r>
+      <w:proofErr w:type="spellEnd"/>
+      <w:proofErr w:type="gramEnd"/>
+      <w:r>
+        <w:rPr>
+          <w:b/>
+        </w:rPr>
+        <w:t xml:space="preserve"> </w:t>
+      </w:r>
+      <w:proofErr w:type="spellStart"/>
+      <w:r>
+        <w:rPr>
+          <w:b/>
+        </w:rPr>
+        <w:t>copy</w:t>
+      </w:r>
+      <w:proofErr w:type="spellEnd"/>
+      <w:r>
+        <w:rPr>
+          <w:b/>
+        </w:rPr>
+        <w:t xml:space="preserve">: </w:t>
+      </w:r>
+      <w:r>
+        <w:t>crea</w:t>
+      </w:r>
+      <w:r>
+        <w:t xml:space="preserve"> un nuevo </w:t>
+      </w:r>
+      <w:proofErr w:type="spellStart"/>
+      <w:r>
+        <w:t>item</w:t>
+      </w:r>
+      <w:proofErr w:type="spellEnd"/>
+      <w:r>
+        <w:t xml:space="preserve"> como duplicado de otro </w:t>
+      </w:r>
+      <w:proofErr w:type="spellStart"/>
+      <w:r>
+        <w:t>element</w:t>
+      </w:r>
+      <w:proofErr w:type="spellEnd"/>
+      <w:r>
+        <w:t xml:space="preserve"> del repositorio.</w:t>
+      </w:r>
+    </w:p>
+    <w:p>
+      <w:proofErr w:type="spellStart"/>
+      <w:proofErr w:type="gramStart"/>
+      <w:r>
+        <w:rPr>
+          <w:b/>
+        </w:rPr>
+        <w:t>svn</w:t>
+      </w:r>
+      <w:proofErr w:type="spellEnd"/>
+      <w:proofErr w:type="gramEnd"/>
+      <w:r>
+        <w:rPr>
+          <w:b/>
+        </w:rPr>
+        <w:t xml:space="preserve"> </w:t>
+      </w:r>
+      <w:proofErr w:type="spellStart"/>
+      <w:r>
+        <w:rPr>
+          <w:b/>
+        </w:rPr>
+        <w:t>move</w:t>
+      </w:r>
+      <w:proofErr w:type="spellEnd"/>
+      <w:r>
+        <w:rPr>
+          <w:b/>
+        </w:rPr>
+        <w:t>:</w:t>
+      </w:r>
+      <w:r>
+        <w:t xml:space="preserve"> </w:t>
+      </w:r>
+      <w:r>
+        <w:t>mueve un fichero o directorio en su copia local de trabajo o en el repositorio</w:t>
+      </w:r>
+      <w:r>
+        <w:t>.</w:t>
+      </w:r>
+    </w:p>
+    <w:p>
+      <w:pPr>
+        <w:pStyle w:val="NormalWeb"/>
+        <w:rPr>
+          <w:rFonts w:asciiTheme="minorHAnsi" w:hAnsiTheme="minorHAnsi" w:cstheme="minorHAnsi"/>
+          <w:u w:val="single"/>
+        </w:rPr>
+      </w:pPr>
+      <w:r>
+        <w:rPr>
+          <w:rFonts w:asciiTheme="minorHAnsi" w:hAnsiTheme="minorHAnsi" w:cstheme="minorHAnsi"/>
+          <w:u w:val="single"/>
+        </w:rPr>
+        <w:t>Para examinar cambios realizados</w:t>
+      </w:r>
+      <w:r>
+        <w:rPr>
+          <w:rFonts w:asciiTheme="minorHAnsi" w:hAnsiTheme="minorHAnsi" w:cstheme="minorHAnsi"/>
+        </w:rPr>
+        <w:t>:</w:t>
+      </w:r>
+    </w:p>
+    <w:p>
+      <w:pPr>
+        <w:rPr>
+          <w:b/>
+        </w:rPr>
+      </w:pPr>
+      <w:proofErr w:type="spellStart"/>
+      <w:proofErr w:type="gramStart"/>
+      <w:r>
+        <w:rPr>
+          <w:b/>
+        </w:rPr>
+        <w:t>svn</w:t>
+      </w:r>
+      <w:proofErr w:type="spellEnd"/>
+      <w:proofErr w:type="gramEnd"/>
+      <w:r>
+        <w:rPr>
+          <w:b/>
+        </w:rPr>
+        <w:t xml:space="preserve"> status: </w:t>
+      </w:r>
+      <w:r>
+        <w:t>ver los cambios</w:t>
+      </w:r>
+    </w:p>
+    <w:p>
+      <w:proofErr w:type="spellStart"/>
+      <w:proofErr w:type="gramStart"/>
+      <w:r>
+        <w:rPr>
+          <w:b/>
+        </w:rPr>
+        <w:t>svn</w:t>
+      </w:r>
+      <w:proofErr w:type="spellEnd"/>
+      <w:proofErr w:type="gramEnd"/>
+      <w:r>
+        <w:rPr>
+          <w:b/>
+        </w:rPr>
+        <w:t xml:space="preserve"> </w:t>
+      </w:r>
+      <w:proofErr w:type="spellStart"/>
+      <w:r>
+        <w:rPr>
+          <w:b/>
+        </w:rPr>
+        <w:t>diff</w:t>
+      </w:r>
+      <w:proofErr w:type="spellEnd"/>
+      <w:r>
+        <w:rPr>
+          <w:b/>
+        </w:rPr>
+        <w:t xml:space="preserve">: </w:t>
+      </w:r>
+      <w:r>
+        <w:t>ver detalles de los cambios.</w:t>
+      </w:r>
+    </w:p>
+    <w:p>
+      <w:pPr>
+        <w:pStyle w:val="NormalWeb"/>
+        <w:rPr>
+          <w:rFonts w:asciiTheme="minorHAnsi" w:hAnsiTheme="minorHAnsi" w:cstheme="minorHAnsi"/>
+        </w:rPr>
+      </w:pPr>
+      <w:r>
+        <w:rPr>
+          <w:rFonts w:asciiTheme="minorHAnsi" w:hAnsiTheme="minorHAnsi" w:cstheme="minorHAnsi"/>
+          <w:u w:val="single"/>
+        </w:rPr>
+        <w:t>Posiblemente revertir algunos cambios</w:t>
+      </w:r>
+      <w:r>
+        <w:rPr>
+          <w:rFonts w:asciiTheme="minorHAnsi" w:hAnsiTheme="minorHAnsi" w:cstheme="minorHAnsi"/>
+        </w:rPr>
+        <w:t>:</w:t>
+      </w:r>
+    </w:p>
+    <w:p>
+      <w:pPr>
+        <w:rPr>
+          <w:b/>
+        </w:rPr>
+      </w:pPr>
+      <w:proofErr w:type="spellStart"/>
+      <w:proofErr w:type="gramStart"/>
+      <w:r>
+        <w:rPr>
+          <w:b/>
+        </w:rPr>
+        <w:t>svn</w:t>
+      </w:r>
+      <w:proofErr w:type="spellEnd"/>
+      <w:proofErr w:type="gramEnd"/>
+      <w:r>
+        <w:rPr>
+          <w:b/>
+        </w:rPr>
+        <w:t> </w:t>
+      </w:r>
+      <w:proofErr w:type="spellStart"/>
+      <w:r>
+        <w:rPr>
+          <w:b/>
+        </w:rPr>
+        <w:t>revert</w:t>
+      </w:r>
+      <w:proofErr w:type="spellEnd"/>
+      <w:r>
+        <w:rPr>
+          <w:b/>
+        </w:rPr>
+        <w:t xml:space="preserve">: </w:t>
+      </w:r>
+      <w:r>
+        <w:t>p</w:t>
+      </w:r>
+      <w:r>
+        <w:t>ermite deshacer los cambios hechos en la copia local. </w:t>
+      </w:r>
+    </w:p>
+    <w:p>
+      <w:pPr>
+        <w:pStyle w:val="NormalWeb"/>
+        <w:rPr>
+          <w:rFonts w:asciiTheme="minorHAnsi" w:hAnsiTheme="minorHAnsi" w:cstheme="minorHAnsi"/>
+          <w:u w:val="single"/>
+        </w:rPr>
+      </w:pPr>
+      <w:r>
+        <w:rPr>
+          <w:rFonts w:asciiTheme="minorHAnsi" w:hAnsiTheme="minorHAnsi" w:cstheme="minorHAnsi"/>
+          <w:u w:val="single"/>
+        </w:rPr>
+        <w:t>Resolver conflictos (</w:t>
+      </w:r>
+      <w:proofErr w:type="spellStart"/>
+      <w:r>
+        <w:rPr>
+          <w:rFonts w:asciiTheme="minorHAnsi" w:hAnsiTheme="minorHAnsi" w:cstheme="minorHAnsi"/>
+          <w:u w:val="single"/>
+        </w:rPr>
+        <w:t>merge</w:t>
+      </w:r>
+      <w:proofErr w:type="spellEnd"/>
+      <w:r>
+        <w:rPr>
+          <w:rFonts w:asciiTheme="minorHAnsi" w:hAnsiTheme="minorHAnsi" w:cstheme="minorHAnsi"/>
+          <w:u w:val="single"/>
+        </w:rPr>
+        <w:t> con los cambios de otros):</w:t>
+      </w:r>
+    </w:p>
+    <w:p>
+      <w:proofErr w:type="spellStart"/>
+      <w:proofErr w:type="gramStart"/>
+      <w:r>
+        <w:rPr>
+          <w:b/>
+        </w:rPr>
+        <w:t>svn</w:t>
+      </w:r>
+      <w:proofErr w:type="spellEnd"/>
+      <w:proofErr w:type="gramEnd"/>
+      <w:r>
+        <w:rPr>
+          <w:b/>
+        </w:rPr>
+        <w:t> </w:t>
+      </w:r>
+      <w:proofErr w:type="spellStart"/>
+      <w:r>
+        <w:rPr>
+          <w:b/>
+        </w:rPr>
+        <w:t>update</w:t>
+      </w:r>
+      <w:proofErr w:type="spellEnd"/>
+      <w:r>
+        <w:rPr>
+          <w:b/>
+        </w:rPr>
+        <w:t>:</w:t>
+      </w:r>
+      <w:r>
+        <w:t xml:space="preserve"> actualiza la copia local.</w:t>
+      </w:r>
+    </w:p>
+    <w:p>
+      <w:proofErr w:type="spellStart"/>
+      <w:proofErr w:type="gramStart"/>
+      <w:r>
+        <w:rPr>
+          <w:b/>
+        </w:rPr>
+        <w:t>svn</w:t>
+      </w:r>
+      <w:proofErr w:type="spellEnd"/>
+      <w:proofErr w:type="gramEnd"/>
+      <w:r>
+        <w:rPr>
+          <w:b/>
+        </w:rPr>
+        <w:t> </w:t>
+      </w:r>
+      <w:proofErr w:type="spellStart"/>
+      <w:r>
+        <w:rPr>
+          <w:b/>
+        </w:rPr>
+        <w:t>resolve</w:t>
+      </w:r>
+      <w:proofErr w:type="spellEnd"/>
+      <w:r>
+        <w:t>: resuelve conflictos en archivos o directorios de la copia local.</w:t>
+      </w:r>
+    </w:p>
+    <w:p>
+      <w:pPr>
+        <w:pStyle w:val="NormalWeb"/>
+        <w:rPr>
+          <w:rFonts w:asciiTheme="minorHAnsi" w:hAnsiTheme="minorHAnsi" w:cstheme="minorHAnsi"/>
+          <w:u w:val="single"/>
+        </w:rPr>
+      </w:pPr>
+      <w:proofErr w:type="spellStart"/>
+      <w:r>
+        <w:rPr>
+          <w:rFonts w:asciiTheme="minorHAnsi" w:hAnsiTheme="minorHAnsi" w:cstheme="minorHAnsi"/>
+          <w:u w:val="single"/>
+        </w:rPr>
+        <w:t>Commit</w:t>
+      </w:r>
+      <w:proofErr w:type="spellEnd"/>
+      <w:r>
+        <w:rPr>
+          <w:rFonts w:asciiTheme="minorHAnsi" w:hAnsiTheme="minorHAnsi" w:cstheme="minorHAnsi"/>
+          <w:u w:val="single"/>
+        </w:rPr>
+        <w:t> de tus cambios:</w:t>
+      </w:r>
+    </w:p>
+    <w:p>
+      <w:proofErr w:type="spellStart"/>
+      <w:proofErr w:type="gramStart"/>
+      <w:r>
+        <w:rPr>
           <w:b/>
         </w:rPr>
         <w:t>s</w:t>
       </w:r>
       <w:r>
         <w:rPr>
-          <w:rFonts w:asciiTheme="minorHAnsi" w:hAnsiTheme="minorHAnsi" w:cstheme="minorHAnsi"/>
           <w:b/>
         </w:rPr>
         <w:t>vn</w:t>
@@ -445,61 +1034,6 @@
       <w:proofErr w:type="gramEnd"/>
       <w:r>
         <w:rPr>
-          <w:rFonts w:asciiTheme="minorHAnsi" w:hAnsiTheme="minorHAnsi" w:cstheme="minorHAnsi"/>
-          <w:b/>
-        </w:rPr>
-        <w:t xml:space="preserve"> </w:t>
-      </w:r>
-      <w:proofErr w:type="spellStart"/>
-      <w:r>
-        <w:rPr>
-          <w:rFonts w:asciiTheme="minorHAnsi" w:hAnsiTheme="minorHAnsi" w:cstheme="minorHAnsi"/>
-          <w:b/>
-        </w:rPr>
-        <w:t>checkout</w:t>
-      </w:r>
-      <w:proofErr w:type="spellEnd"/>
-      <w:r>
-        <w:rPr>
-          <w:rFonts w:asciiTheme="minorHAnsi" w:hAnsiTheme="minorHAnsi" w:cstheme="minorHAnsi"/>
-          <w:b/>
-        </w:rPr>
-        <w:t xml:space="preserve">: </w:t>
-      </w:r>
-      <w:r>
-        <w:rPr>
-          <w:rFonts w:asciiTheme="minorHAnsi" w:hAnsiTheme="minorHAnsi" w:cstheme="minorHAnsi"/>
-        </w:rPr>
-        <w:t>Para comenzar a</w:t>
-      </w:r>
-      <w:r>
-        <w:rPr>
-          <w:rFonts w:asciiTheme="minorHAnsi" w:hAnsiTheme="minorHAnsi" w:cstheme="minorHAnsi"/>
-        </w:rPr>
-        <w:t xml:space="preserve"> usar el repositorio Subversion.</w:t>
-      </w:r>
-    </w:p>
-    <w:p>
-      <w:pPr>
-        <w:pStyle w:val="NormalWeb"/>
-        <w:rPr>
-          <w:rFonts w:asciiTheme="minorHAnsi" w:hAnsiTheme="minorHAnsi" w:cstheme="minorHAnsi"/>
-        </w:rPr>
-      </w:pPr>
-      <w:proofErr w:type="spellStart"/>
-      <w:proofErr w:type="gramStart"/>
-      <w:r>
-        <w:rPr>
-          <w:rFonts w:asciiTheme="minorHAnsi" w:hAnsiTheme="minorHAnsi" w:cstheme="minorHAnsi"/>
-          <w:b/>
-        </w:rPr>
-        <w:t>working</w:t>
-      </w:r>
-      <w:proofErr w:type="spellEnd"/>
-      <w:proofErr w:type="gramEnd"/>
-      <w:r>
-        <w:rPr>
-          <w:rFonts w:asciiTheme="minorHAnsi" w:hAnsiTheme="minorHAnsi" w:cstheme="minorHAnsi"/>
           <w:b/>
         </w:rPr>
         <w:t> </w:t>
@@ -507,650 +1041,25 @@
       <w:proofErr w:type="spellStart"/>
       <w:r>
         <w:rPr>
-          <w:rFonts w:asciiTheme="minorHAnsi" w:hAnsiTheme="minorHAnsi" w:cstheme="minorHAnsi"/>
-          <w:b/>
-        </w:rPr>
-        <w:t>copy</w:t>
-      </w:r>
-      <w:proofErr w:type="spellEnd"/>
-      <w:r>
-        <w:rPr>
-          <w:rFonts w:asciiTheme="minorHAnsi" w:hAnsiTheme="minorHAnsi" w:cstheme="minorHAnsi"/>
-          <w:b/>
-        </w:rPr>
-        <w:t xml:space="preserve">: </w:t>
-      </w:r>
-      <w:r>
-        <w:rPr>
-          <w:rFonts w:asciiTheme="minorHAnsi" w:hAnsiTheme="minorHAnsi" w:cstheme="minorHAnsi"/>
-        </w:rPr>
-        <w:t>Crea una copia local.</w:t>
-      </w:r>
-    </w:p>
-    <w:p>
-      <w:pPr>
-        <w:pStyle w:val="NormalWeb"/>
-        <w:rPr>
-          <w:rFonts w:asciiTheme="minorHAnsi" w:hAnsiTheme="minorHAnsi" w:cstheme="minorHAnsi"/>
-        </w:rPr>
-      </w:pPr>
-      <w:proofErr w:type="spellStart"/>
-      <w:proofErr w:type="gramStart"/>
-      <w:r>
-        <w:rPr>
-          <w:rFonts w:asciiTheme="minorHAnsi" w:hAnsiTheme="minorHAnsi" w:cstheme="minorHAnsi"/>
-          <w:b/>
-        </w:rPr>
-        <w:t>svn</w:t>
-      </w:r>
-      <w:proofErr w:type="spellEnd"/>
-      <w:proofErr w:type="gramEnd"/>
-      <w:r>
-        <w:rPr>
-          <w:rFonts w:asciiTheme="minorHAnsi" w:hAnsiTheme="minorHAnsi" w:cstheme="minorHAnsi"/>
-          <w:b/>
-        </w:rPr>
-        <w:t> </w:t>
-      </w:r>
-      <w:proofErr w:type="spellStart"/>
-      <w:r>
-        <w:rPr>
-          <w:rFonts w:asciiTheme="minorHAnsi" w:hAnsiTheme="minorHAnsi" w:cstheme="minorHAnsi"/>
-          <w:b/>
-        </w:rPr>
-        <w:t>update</w:t>
-      </w:r>
-      <w:proofErr w:type="spellEnd"/>
-      <w:r>
-        <w:rPr>
-          <w:rFonts w:asciiTheme="minorHAnsi" w:hAnsiTheme="minorHAnsi" w:cstheme="minorHAnsi"/>
-          <w:b/>
-        </w:rPr>
-        <w:t xml:space="preserve">: </w:t>
-      </w:r>
-      <w:r>
-        <w:rPr>
-          <w:rFonts w:asciiTheme="minorHAnsi" w:hAnsiTheme="minorHAnsi" w:cstheme="minorHAnsi"/>
-        </w:rPr>
-        <w:t>Actualizar una copia local.</w:t>
-      </w:r>
-    </w:p>
-    <w:p>
-      <w:pPr>
-        <w:pStyle w:val="NormalWeb"/>
-        <w:rPr>
-          <w:rFonts w:asciiTheme="minorHAnsi" w:hAnsiTheme="minorHAnsi" w:cstheme="minorHAnsi"/>
-          <w:u w:val="single"/>
-        </w:rPr>
-      </w:pPr>
-      <w:r>
-        <w:rPr>
-          <w:rFonts w:asciiTheme="minorHAnsi" w:hAnsiTheme="minorHAnsi" w:cstheme="minorHAnsi"/>
-          <w:u w:val="single"/>
-        </w:rPr>
-        <w:t>Para hacer cambios:</w:t>
-      </w:r>
-    </w:p>
-    <w:p>
-      <w:pPr>
-        <w:pStyle w:val="NormalWeb"/>
-        <w:rPr>
-          <w:rFonts w:asciiTheme="minorHAnsi" w:hAnsiTheme="minorHAnsi" w:cstheme="minorHAnsi"/>
-        </w:rPr>
-      </w:pPr>
-      <w:proofErr w:type="spellStart"/>
-      <w:proofErr w:type="gramStart"/>
-      <w:r>
-        <w:rPr>
-          <w:rFonts w:asciiTheme="minorHAnsi" w:hAnsiTheme="minorHAnsi" w:cstheme="minorHAnsi"/>
-          <w:b/>
-        </w:rPr>
-        <w:t>svn</w:t>
-      </w:r>
-      <w:proofErr w:type="spellEnd"/>
-      <w:proofErr w:type="gramEnd"/>
-      <w:r>
-        <w:rPr>
-          <w:rFonts w:asciiTheme="minorHAnsi" w:hAnsiTheme="minorHAnsi" w:cstheme="minorHAnsi"/>
-          <w:b/>
-        </w:rPr>
-        <w:t xml:space="preserve"> </w:t>
-      </w:r>
-      <w:proofErr w:type="spellStart"/>
-      <w:r>
-        <w:rPr>
-          <w:rFonts w:asciiTheme="minorHAnsi" w:hAnsiTheme="minorHAnsi" w:cstheme="minorHAnsi"/>
-          <w:b/>
-        </w:rPr>
-        <w:t>add</w:t>
-      </w:r>
-      <w:proofErr w:type="spellEnd"/>
-      <w:r>
-        <w:rPr>
-          <w:rFonts w:asciiTheme="minorHAnsi" w:hAnsiTheme="minorHAnsi" w:cstheme="minorHAnsi"/>
-          <w:b/>
-        </w:rPr>
-        <w:t xml:space="preserve">: </w:t>
-      </w:r>
-      <w:r>
-        <w:rPr>
-          <w:rFonts w:asciiTheme="minorHAnsi" w:hAnsiTheme="minorHAnsi" w:cstheme="minorHAnsi"/>
-        </w:rPr>
-        <w:t>agregar algo al repositorio.</w:t>
-      </w:r>
-    </w:p>
-    <w:p>
-      <w:pPr>
-        <w:pStyle w:val="NormalWeb"/>
-        <w:rPr>
-          <w:rFonts w:asciiTheme="minorHAnsi" w:hAnsiTheme="minorHAnsi" w:cstheme="minorHAnsi"/>
-          <w:b/>
-        </w:rPr>
-      </w:pPr>
-      <w:proofErr w:type="spellStart"/>
-      <w:proofErr w:type="gramStart"/>
-      <w:r>
-        <w:rPr>
-          <w:rFonts w:asciiTheme="minorHAnsi" w:hAnsiTheme="minorHAnsi" w:cstheme="minorHAnsi"/>
-          <w:b/>
-        </w:rPr>
-        <w:t>svn</w:t>
-      </w:r>
-      <w:proofErr w:type="spellEnd"/>
-      <w:proofErr w:type="gramEnd"/>
-      <w:r>
-        <w:rPr>
-          <w:rFonts w:asciiTheme="minorHAnsi" w:hAnsiTheme="minorHAnsi" w:cstheme="minorHAnsi"/>
-          <w:b/>
-        </w:rPr>
-        <w:t xml:space="preserve"> </w:t>
-      </w:r>
-      <w:proofErr w:type="spellStart"/>
-      <w:r>
-        <w:rPr>
-          <w:rFonts w:asciiTheme="minorHAnsi" w:hAnsiTheme="minorHAnsi" w:cstheme="minorHAnsi"/>
-          <w:b/>
-        </w:rPr>
-        <w:t>delete</w:t>
-      </w:r>
-      <w:proofErr w:type="spellEnd"/>
-      <w:r>
-        <w:rPr>
-          <w:rFonts w:asciiTheme="minorHAnsi" w:hAnsiTheme="minorHAnsi" w:cstheme="minorHAnsi"/>
-          <w:b/>
-        </w:rPr>
-        <w:t xml:space="preserve">: </w:t>
-      </w:r>
-      <w:r>
-        <w:rPr>
-          <w:rFonts w:asciiTheme="minorHAnsi" w:hAnsiTheme="minorHAnsi" w:cstheme="minorHAnsi"/>
-        </w:rPr>
-        <w:t>eliminar algo del repositorio.</w:t>
-      </w:r>
-    </w:p>
-    <w:p>
-      <w:pPr>
-        <w:pStyle w:val="NormalWeb"/>
-        <w:rPr>
-          <w:rFonts w:asciiTheme="minorHAnsi" w:hAnsiTheme="minorHAnsi" w:cstheme="minorHAnsi"/>
-          <w:b/>
-        </w:rPr>
-      </w:pPr>
-      <w:proofErr w:type="spellStart"/>
-      <w:proofErr w:type="gramStart"/>
-      <w:r>
-        <w:rPr>
-          <w:rFonts w:asciiTheme="minorHAnsi" w:hAnsiTheme="minorHAnsi" w:cstheme="minorHAnsi"/>
-          <w:b/>
-        </w:rPr>
-        <w:t>svn</w:t>
-      </w:r>
-      <w:proofErr w:type="spellEnd"/>
-      <w:proofErr w:type="gramEnd"/>
-      <w:r>
-        <w:rPr>
-          <w:rFonts w:asciiTheme="minorHAnsi" w:hAnsiTheme="minorHAnsi" w:cstheme="minorHAnsi"/>
-          <w:b/>
-        </w:rPr>
-        <w:t xml:space="preserve"> </w:t>
-      </w:r>
-      <w:proofErr w:type="spellStart"/>
-      <w:r>
-        <w:rPr>
-          <w:rFonts w:asciiTheme="minorHAnsi" w:hAnsiTheme="minorHAnsi" w:cstheme="minorHAnsi"/>
-          <w:b/>
-        </w:rPr>
-        <w:t>copy</w:t>
-      </w:r>
-      <w:proofErr w:type="spellEnd"/>
-      <w:r>
-        <w:rPr>
-          <w:rFonts w:asciiTheme="minorHAnsi" w:hAnsiTheme="minorHAnsi" w:cstheme="minorHAnsi"/>
-          <w:b/>
-        </w:rPr>
-        <w:t xml:space="preserve">: </w:t>
-      </w:r>
-      <w:r>
-        <w:rPr>
-          <w:rFonts w:asciiTheme="minorHAnsi" w:hAnsiTheme="minorHAnsi" w:cstheme="minorHAnsi"/>
-        </w:rPr>
-        <w:t xml:space="preserve">crear un nuevo </w:t>
-      </w:r>
-      <w:proofErr w:type="spellStart"/>
-      <w:r>
-        <w:rPr>
-          <w:rFonts w:asciiTheme="minorHAnsi" w:hAnsiTheme="minorHAnsi" w:cstheme="minorHAnsi"/>
-        </w:rPr>
-        <w:t>item</w:t>
-      </w:r>
-      <w:proofErr w:type="spellEnd"/>
-      <w:r>
-        <w:rPr>
-          <w:rFonts w:asciiTheme="minorHAnsi" w:hAnsiTheme="minorHAnsi" w:cstheme="minorHAnsi"/>
-        </w:rPr>
-        <w:t xml:space="preserve"> como duplicado de otro </w:t>
-      </w:r>
-      <w:proofErr w:type="spellStart"/>
-      <w:r>
-        <w:rPr>
-          <w:rFonts w:asciiTheme="minorHAnsi" w:hAnsiTheme="minorHAnsi" w:cstheme="minorHAnsi"/>
-        </w:rPr>
-        <w:t>element</w:t>
-      </w:r>
-      <w:proofErr w:type="spellEnd"/>
-      <w:r>
-        <w:rPr>
-          <w:rFonts w:asciiTheme="minorHAnsi" w:hAnsiTheme="minorHAnsi" w:cstheme="minorHAnsi"/>
-        </w:rPr>
-        <w:t xml:space="preserve"> del repositorio.</w:t>
-      </w:r>
-    </w:p>
-    <w:p>
-      <w:pPr>
-        <w:pStyle w:val="NormalWeb"/>
-        <w:rPr>
-          <w:rFonts w:asciiTheme="minorHAnsi" w:hAnsiTheme="minorHAnsi" w:cstheme="minorHAnsi"/>
-          <w:b/>
-        </w:rPr>
-      </w:pPr>
-      <w:proofErr w:type="spellStart"/>
-      <w:proofErr w:type="gramStart"/>
-      <w:r>
-        <w:rPr>
-          <w:rFonts w:asciiTheme="minorHAnsi" w:hAnsiTheme="minorHAnsi" w:cstheme="minorHAnsi"/>
-          <w:b/>
-        </w:rPr>
-        <w:t>svn</w:t>
-      </w:r>
-      <w:proofErr w:type="spellEnd"/>
-      <w:proofErr w:type="gramEnd"/>
-      <w:r>
-        <w:rPr>
-          <w:rFonts w:asciiTheme="minorHAnsi" w:hAnsiTheme="minorHAnsi" w:cstheme="minorHAnsi"/>
-          <w:b/>
-        </w:rPr>
-        <w:t xml:space="preserve"> </w:t>
-      </w:r>
-      <w:proofErr w:type="spellStart"/>
-      <w:r>
-        <w:rPr>
-          <w:rFonts w:asciiTheme="minorHAnsi" w:hAnsiTheme="minorHAnsi" w:cstheme="minorHAnsi"/>
-          <w:b/>
-        </w:rPr>
-        <w:t>move</w:t>
-      </w:r>
-      <w:proofErr w:type="spellEnd"/>
-      <w:r>
-        <w:rPr>
-          <w:rFonts w:asciiTheme="minorHAnsi" w:hAnsiTheme="minorHAnsi" w:cstheme="minorHAnsi"/>
-          <w:b/>
-        </w:rPr>
-        <w:t>.</w:t>
-      </w:r>
-    </w:p>
-    <w:p>
-      <w:pPr>
-        <w:pStyle w:val="NormalWeb"/>
-        <w:rPr>
-          <w:rFonts w:asciiTheme="minorHAnsi" w:hAnsiTheme="minorHAnsi" w:cstheme="minorHAnsi"/>
-          <w:u w:val="single"/>
-        </w:rPr>
-      </w:pPr>
-      <w:r>
-        <w:rPr>
-          <w:rFonts w:asciiTheme="minorHAnsi" w:hAnsiTheme="minorHAnsi" w:cstheme="minorHAnsi"/>
-          <w:u w:val="single"/>
-        </w:rPr>
-        <w:t>Para examinar cambios realizados</w:t>
-      </w:r>
-      <w:r>
-        <w:rPr>
-          <w:rFonts w:asciiTheme="minorHAnsi" w:hAnsiTheme="minorHAnsi" w:cstheme="minorHAnsi"/>
+          <w:b/>
+        </w:rPr>
+        <w:t>commit</w:t>
+      </w:r>
+      <w:proofErr w:type="spellEnd"/>
+      <w:r>
+        <w:rPr>
+          <w:b/>
+        </w:rPr>
+        <w:t> ­m ”Mensaje”</w:t>
+      </w:r>
+      <w:r>
+        <w:rPr>
+          <w:b/>
         </w:rPr>
         <w:t>:</w:t>
       </w:r>
-    </w:p>
-    <w:p>
-      <w:pPr>
-        <w:pStyle w:val="NormalWeb"/>
-        <w:rPr>
-          <w:rFonts w:asciiTheme="minorHAnsi" w:hAnsiTheme="minorHAnsi" w:cstheme="minorHAnsi"/>
-          <w:b/>
-        </w:rPr>
-      </w:pPr>
-      <w:proofErr w:type="spellStart"/>
-      <w:proofErr w:type="gramStart"/>
-      <w:r>
-        <w:rPr>
-          <w:rFonts w:asciiTheme="minorHAnsi" w:hAnsiTheme="minorHAnsi" w:cstheme="minorHAnsi"/>
-          <w:b/>
-        </w:rPr>
-        <w:t>svn</w:t>
-      </w:r>
-      <w:proofErr w:type="spellEnd"/>
-      <w:proofErr w:type="gramEnd"/>
-      <w:r>
-        <w:rPr>
-          <w:rFonts w:asciiTheme="minorHAnsi" w:hAnsiTheme="minorHAnsi" w:cstheme="minorHAnsi"/>
-          <w:b/>
-        </w:rPr>
-        <w:t xml:space="preserve"> status: </w:t>
-      </w:r>
-      <w:r>
-        <w:rPr>
-          <w:rFonts w:asciiTheme="minorHAnsi" w:hAnsiTheme="minorHAnsi" w:cstheme="minorHAnsi"/>
-        </w:rPr>
-        <w:t>ver los cambios</w:t>
-      </w:r>
-    </w:p>
-    <w:p>
-      <w:pPr>
-        <w:pStyle w:val="NormalWeb"/>
-        <w:rPr>
-          <w:rFonts w:asciiTheme="minorHAnsi" w:hAnsiTheme="minorHAnsi" w:cstheme="minorHAnsi"/>
-        </w:rPr>
-      </w:pPr>
-      <w:proofErr w:type="spellStart"/>
-      <w:proofErr w:type="gramStart"/>
-      <w:r>
-        <w:rPr>
-          <w:rFonts w:asciiTheme="minorHAnsi" w:hAnsiTheme="minorHAnsi" w:cstheme="minorHAnsi"/>
-          <w:b/>
-        </w:rPr>
-        <w:t>svn</w:t>
-      </w:r>
-      <w:proofErr w:type="spellEnd"/>
-      <w:proofErr w:type="gramEnd"/>
-      <w:r>
-        <w:rPr>
-          <w:rFonts w:asciiTheme="minorHAnsi" w:hAnsiTheme="minorHAnsi" w:cstheme="minorHAnsi"/>
-          <w:b/>
-        </w:rPr>
-        <w:t xml:space="preserve"> </w:t>
-      </w:r>
-      <w:proofErr w:type="spellStart"/>
-      <w:r>
-        <w:rPr>
-          <w:rFonts w:asciiTheme="minorHAnsi" w:hAnsiTheme="minorHAnsi" w:cstheme="minorHAnsi"/>
-          <w:b/>
-        </w:rPr>
-        <w:t>diff</w:t>
-      </w:r>
-      <w:proofErr w:type="spellEnd"/>
-      <w:r>
-        <w:rPr>
-          <w:rFonts w:asciiTheme="minorHAnsi" w:hAnsiTheme="minorHAnsi" w:cstheme="minorHAnsi"/>
-          <w:b/>
-        </w:rPr>
-        <w:t xml:space="preserve">: </w:t>
-      </w:r>
-      <w:r>
-        <w:rPr>
-          <w:rFonts w:asciiTheme="minorHAnsi" w:hAnsiTheme="minorHAnsi" w:cstheme="minorHAnsi"/>
-        </w:rPr>
-        <w:t>ver detalles de los cambios.</w:t>
-      </w:r>
-    </w:p>
-    <w:p>
-      <w:pPr>
-        <w:pStyle w:val="NormalWeb"/>
-        <w:rPr>
-          <w:rFonts w:asciiTheme="minorHAnsi" w:hAnsiTheme="minorHAnsi" w:cstheme="minorHAnsi"/>
-        </w:rPr>
-      </w:pPr>
-      <w:r>
-        <w:rPr>
-          <w:rFonts w:asciiTheme="minorHAnsi" w:hAnsiTheme="minorHAnsi" w:cstheme="minorHAnsi"/>
-          <w:u w:val="single"/>
-        </w:rPr>
-        <w:t>Posiblemente revertir algunos cambios</w:t>
-      </w:r>
-      <w:r>
-        <w:rPr>
-          <w:rFonts w:asciiTheme="minorHAnsi" w:hAnsiTheme="minorHAnsi" w:cstheme="minorHAnsi"/>
-        </w:rPr>
-        <w:t>:</w:t>
-      </w:r>
-    </w:p>
-    <w:p>
-      <w:pPr>
-        <w:pStyle w:val="NormalWeb"/>
-        <w:rPr>
-          <w:rFonts w:asciiTheme="minorHAnsi" w:hAnsiTheme="minorHAnsi" w:cstheme="minorHAnsi"/>
-          <w:b/>
-        </w:rPr>
-      </w:pPr>
-      <w:proofErr w:type="spellStart"/>
-      <w:proofErr w:type="gramStart"/>
-      <w:r>
-        <w:rPr>
-          <w:rFonts w:asciiTheme="minorHAnsi" w:hAnsiTheme="minorHAnsi" w:cstheme="minorHAnsi"/>
-          <w:b/>
-        </w:rPr>
-        <w:t>svn</w:t>
-      </w:r>
-      <w:proofErr w:type="spellEnd"/>
-      <w:proofErr w:type="gramEnd"/>
-      <w:r>
-        <w:rPr>
-          <w:rFonts w:asciiTheme="minorHAnsi" w:hAnsiTheme="minorHAnsi" w:cstheme="minorHAnsi"/>
-          <w:b/>
-        </w:rPr>
-        <w:t> </w:t>
-      </w:r>
-      <w:proofErr w:type="spellStart"/>
-      <w:r>
-        <w:rPr>
-          <w:rFonts w:asciiTheme="minorHAnsi" w:hAnsiTheme="minorHAnsi" w:cstheme="minorHAnsi"/>
-          <w:b/>
-        </w:rPr>
-        <w:t>revert</w:t>
-      </w:r>
-      <w:proofErr w:type="spellEnd"/>
-      <w:r>
-        <w:rPr>
-          <w:rFonts w:asciiTheme="minorHAnsi" w:hAnsiTheme="minorHAnsi" w:cstheme="minorHAnsi"/>
-          <w:b/>
-        </w:rPr>
-        <w:t xml:space="preserve">: </w:t>
-      </w:r>
-      <w:r>
-        <w:rPr>
-          <w:rFonts w:asciiTheme="minorHAnsi" w:hAnsiTheme="minorHAnsi" w:cstheme="minorHAnsi"/>
-        </w:rPr>
-        <w:t>Permite deshacer los cambios hechos en la copia local. </w:t>
-      </w:r>
-    </w:p>
-    <w:p>
-      <w:pPr>
-        <w:pStyle w:val="NormalWeb"/>
-        <w:rPr>
-          <w:rFonts w:asciiTheme="minorHAnsi" w:hAnsiTheme="minorHAnsi" w:cstheme="minorHAnsi"/>
-          <w:u w:val="single"/>
-        </w:rPr>
-      </w:pPr>
-      <w:r>
-        <w:rPr>
-          <w:rFonts w:asciiTheme="minorHAnsi" w:hAnsiTheme="minorHAnsi" w:cstheme="minorHAnsi"/>
-          <w:u w:val="single"/>
-        </w:rPr>
-        <w:t>Resolver conflictos (</w:t>
-      </w:r>
-      <w:proofErr w:type="spellStart"/>
-      <w:r>
-        <w:rPr>
-          <w:rFonts w:asciiTheme="minorHAnsi" w:hAnsiTheme="minorHAnsi" w:cstheme="minorHAnsi"/>
-          <w:u w:val="single"/>
-        </w:rPr>
-        <w:t>merge</w:t>
-      </w:r>
-      <w:proofErr w:type="spellEnd"/>
-      <w:r>
-        <w:rPr>
-          <w:rFonts w:asciiTheme="minorHAnsi" w:hAnsiTheme="minorHAnsi" w:cstheme="minorHAnsi"/>
-          <w:u w:val="single"/>
-        </w:rPr>
-        <w:t> con los cambios de otros):</w:t>
-      </w:r>
-    </w:p>
-    <w:p>
-      <w:pPr>
-        <w:pStyle w:val="NormalWeb"/>
-        <w:rPr>
-          <w:rFonts w:asciiTheme="minorHAnsi" w:hAnsiTheme="minorHAnsi" w:cstheme="minorHAnsi"/>
-          <w:b/>
-        </w:rPr>
-      </w:pPr>
-      <w:proofErr w:type="spellStart"/>
-      <w:proofErr w:type="gramStart"/>
-      <w:r>
-        <w:rPr>
-          <w:rFonts w:asciiTheme="minorHAnsi" w:hAnsiTheme="minorHAnsi" w:cstheme="minorHAnsi"/>
-          <w:b/>
-        </w:rPr>
-        <w:t>svn</w:t>
-      </w:r>
-      <w:proofErr w:type="spellEnd"/>
-      <w:proofErr w:type="gramEnd"/>
-      <w:r>
-        <w:rPr>
-          <w:rFonts w:asciiTheme="minorHAnsi" w:hAnsiTheme="minorHAnsi" w:cstheme="minorHAnsi"/>
-          <w:b/>
-        </w:rPr>
-        <w:t> </w:t>
-      </w:r>
-      <w:proofErr w:type="spellStart"/>
-      <w:r>
-        <w:rPr>
-          <w:rFonts w:asciiTheme="minorHAnsi" w:hAnsiTheme="minorHAnsi" w:cstheme="minorHAnsi"/>
-          <w:b/>
-        </w:rPr>
-        <w:t>update</w:t>
-      </w:r>
-      <w:proofErr w:type="spellEnd"/>
-    </w:p>
-    <w:p>
-      <w:pPr>
-        <w:pStyle w:val="NormalWeb"/>
-        <w:rPr>
-          <w:rFonts w:asciiTheme="minorHAnsi" w:hAnsiTheme="minorHAnsi" w:cstheme="minorHAnsi"/>
-          <w:b/>
-        </w:rPr>
-      </w:pPr>
-      <w:proofErr w:type="spellStart"/>
-      <w:proofErr w:type="gramStart"/>
-      <w:r>
-        <w:rPr>
-          <w:rFonts w:asciiTheme="minorHAnsi" w:hAnsiTheme="minorHAnsi" w:cstheme="minorHAnsi"/>
-          <w:b/>
-        </w:rPr>
-        <w:t>svn</w:t>
-      </w:r>
-      <w:proofErr w:type="spellEnd"/>
-      <w:proofErr w:type="gramEnd"/>
-      <w:r>
-        <w:rPr>
-          <w:rFonts w:asciiTheme="minorHAnsi" w:hAnsiTheme="minorHAnsi" w:cstheme="minorHAnsi"/>
-          <w:b/>
-        </w:rPr>
-        <w:t> </w:t>
-      </w:r>
-      <w:proofErr w:type="spellStart"/>
-      <w:r>
-        <w:rPr>
-          <w:rFonts w:asciiTheme="minorHAnsi" w:hAnsiTheme="minorHAnsi" w:cstheme="minorHAnsi"/>
-          <w:b/>
-        </w:rPr>
-        <w:t>resolve</w:t>
-      </w:r>
-      <w:proofErr w:type="spellEnd"/>
-    </w:p>
-    <w:p>
-      <w:pPr>
-        <w:pStyle w:val="NormalWeb"/>
-        <w:rPr>
-          <w:rFonts w:asciiTheme="minorHAnsi" w:hAnsiTheme="minorHAnsi" w:cstheme="minorHAnsi"/>
-          <w:u w:val="single"/>
-        </w:rPr>
-      </w:pPr>
-      <w:proofErr w:type="spellStart"/>
-      <w:r>
-        <w:rPr>
-          <w:rFonts w:asciiTheme="minorHAnsi" w:hAnsiTheme="minorHAnsi" w:cstheme="minorHAnsi"/>
-          <w:u w:val="single"/>
-        </w:rPr>
-        <w:t>Commit</w:t>
-      </w:r>
-      <w:proofErr w:type="spellEnd"/>
-      <w:r>
-        <w:rPr>
-          <w:rFonts w:asciiTheme="minorHAnsi" w:hAnsiTheme="minorHAnsi" w:cstheme="minorHAnsi"/>
-          <w:u w:val="single"/>
-        </w:rPr>
-        <w:t> de tus cambios:</w:t>
-      </w:r>
-    </w:p>
-    <w:p>
-      <w:pPr>
-        <w:pStyle w:val="NormalWeb"/>
-        <w:rPr>
-          <w:rFonts w:asciiTheme="minorHAnsi" w:hAnsiTheme="minorHAnsi" w:cstheme="minorHAnsi"/>
-          <w:b/>
-        </w:rPr>
-      </w:pPr>
-      <w:proofErr w:type="spellStart"/>
-      <w:proofErr w:type="gramStart"/>
-      <w:r>
-        <w:rPr>
-          <w:rFonts w:asciiTheme="minorHAnsi" w:hAnsiTheme="minorHAnsi" w:cstheme="minorHAnsi"/>
-          <w:b/>
-        </w:rPr>
-        <w:t>svn</w:t>
-      </w:r>
-      <w:proofErr w:type="spellEnd"/>
-      <w:proofErr w:type="gramEnd"/>
-      <w:r>
-        <w:rPr>
-          <w:rFonts w:asciiTheme="minorHAnsi" w:hAnsiTheme="minorHAnsi" w:cstheme="minorHAnsi"/>
-          <w:b/>
-        </w:rPr>
-        <w:t> </w:t>
-      </w:r>
-      <w:proofErr w:type="spellStart"/>
-      <w:r>
-        <w:rPr>
-          <w:rFonts w:asciiTheme="minorHAnsi" w:hAnsiTheme="minorHAnsi" w:cstheme="minorHAnsi"/>
-          <w:b/>
-        </w:rPr>
-        <w:t>commit</w:t>
-      </w:r>
-      <w:proofErr w:type="spellEnd"/>
-      <w:r>
-        <w:rPr>
-          <w:rFonts w:asciiTheme="minorHAnsi" w:hAnsiTheme="minorHAnsi" w:cstheme="minorHAnsi"/>
-          <w:b/>
-        </w:rPr>
-        <w:t> ­m ”Mensaje”</w:t>
+      <w:r>
+        <w:t xml:space="preserve"> envía los cambios de la copia local al repositorio.</w:t>
       </w:r>
     </w:p>
     <w:p>
@@ -1214,7 +1123,19 @@
         <w:rPr>
           <w:rFonts w:asciiTheme="minorHAnsi" w:hAnsiTheme="minorHAnsi" w:cstheme="minorHAnsi"/>
         </w:rPr>
-        <w:t>Su rendimiento es alto en cuanto a la velocidad de ejecución de comandos y operaciones y bajo en la gestión de espacio en disco ya que siempre Mercurial está estructurado de tal forma que siempre se añaden objetos al repositorio.</w:t>
+        <w:t>Su rendimiento es alto en cuanto a la velocidad de ejecución de comandos y operaciones</w:t>
+      </w:r>
+      <w:r>
+        <w:rPr>
+          <w:rFonts w:asciiTheme="minorHAnsi" w:hAnsiTheme="minorHAnsi" w:cstheme="minorHAnsi"/>
+        </w:rPr>
+        <w:t>,</w:t>
+      </w:r>
+      <w:r>
+        <w:rPr>
+          <w:rFonts w:asciiTheme="minorHAnsi" w:hAnsiTheme="minorHAnsi" w:cstheme="minorHAnsi"/>
+        </w:rPr>
+        <w:t xml:space="preserve"> y bajo en la gestión de espacio en disco ya que siempre Mercurial está estructurado de tal forma que siempre se añaden objetos al repositorio.</w:t>
       </w:r>
     </w:p>
     <w:p>
@@ -1228,7 +1149,19 @@
         <w:rPr>
           <w:rFonts w:asciiTheme="minorHAnsi" w:hAnsiTheme="minorHAnsi" w:cstheme="minorHAnsi"/>
         </w:rPr>
-        <w:t>El acceso al repositorio se puede controlar de tres maneras: Mediante una cuenta SSH compartida, mediante un servidor apache con soporte para el protocolo HTTPS y scripts .</w:t>
+        <w:t xml:space="preserve">El acceso al repositorio se puede controlar de tres maneras: </w:t>
+      </w:r>
+      <w:r>
+        <w:rPr>
+          <w:rFonts w:asciiTheme="minorHAnsi" w:hAnsiTheme="minorHAnsi" w:cstheme="minorHAnsi"/>
+        </w:rPr>
+        <w:t>m</w:t>
+      </w:r>
+      <w:r>
+        <w:rPr>
+          <w:rFonts w:asciiTheme="minorHAnsi" w:hAnsiTheme="minorHAnsi" w:cstheme="minorHAnsi"/>
+        </w:rPr>
+        <w:t>ediante una cuenta SSH compartida, mediante un servidor apache con soporte para el protocolo HTTPS y scripts .</w:t>
       </w:r>
       <w:proofErr w:type="spellStart"/>
       <w:r>
@@ -1256,7 +1189,19 @@
         <w:rPr>
           <w:rFonts w:asciiTheme="minorHAnsi" w:hAnsiTheme="minorHAnsi" w:cstheme="minorHAnsi"/>
         </w:rPr>
-        <w:t xml:space="preserve">A efectos operacionales Mercurial trata todos los cambios en el código como una serie de </w:t>
+        <w:t>A efectos operacionales</w:t>
+      </w:r>
+      <w:r>
+        <w:rPr>
+          <w:rFonts w:asciiTheme="minorHAnsi" w:hAnsiTheme="minorHAnsi" w:cstheme="minorHAnsi"/>
+        </w:rPr>
+        <w:t>,</w:t>
+      </w:r>
+      <w:r>
+        <w:rPr>
+          <w:rFonts w:asciiTheme="minorHAnsi" w:hAnsiTheme="minorHAnsi" w:cstheme="minorHAnsi"/>
+        </w:rPr>
+        <w:t xml:space="preserve"> Mercurial trata todos los cambios en el código como una serie de </w:t>
       </w:r>
       <w:proofErr w:type="spellStart"/>
       <w:r>
@@ -1424,7 +1369,55 @@
         <w:rPr>
           <w:rFonts w:asciiTheme="minorHAnsi" w:hAnsiTheme="minorHAnsi" w:cstheme="minorHAnsi"/>
         </w:rPr>
-        <w:t>. En este caso creamos ramas de desarrollo independientes. Considero que para cambios importantes es uno de los métodos más recomendables pero para pequeños cambios  supone demasiado gasto de recursos.</w:t>
+        <w:t xml:space="preserve">. En este caso </w:t>
+      </w:r>
+      <w:r>
+        <w:rPr>
+          <w:rFonts w:asciiTheme="minorHAnsi" w:hAnsiTheme="minorHAnsi" w:cstheme="minorHAnsi"/>
+        </w:rPr>
+        <w:t xml:space="preserve">se </w:t>
+      </w:r>
+      <w:r>
+        <w:rPr>
+          <w:rFonts w:asciiTheme="minorHAnsi" w:hAnsiTheme="minorHAnsi" w:cstheme="minorHAnsi"/>
+        </w:rPr>
+        <w:t>crea</w:t>
+      </w:r>
+      <w:r>
+        <w:rPr>
+          <w:rFonts w:asciiTheme="minorHAnsi" w:hAnsiTheme="minorHAnsi" w:cstheme="minorHAnsi"/>
+        </w:rPr>
+        <w:t>n</w:t>
+      </w:r>
+      <w:r>
+        <w:rPr>
+          <w:rFonts w:asciiTheme="minorHAnsi" w:hAnsiTheme="minorHAnsi" w:cstheme="minorHAnsi"/>
+        </w:rPr>
+        <w:t xml:space="preserve"> ramas de desarrollo independientes. </w:t>
+      </w:r>
+      <w:r>
+        <w:rPr>
+          <w:rFonts w:asciiTheme="minorHAnsi" w:hAnsiTheme="minorHAnsi" w:cstheme="minorHAnsi"/>
+        </w:rPr>
+        <w:t>Se c</w:t>
+      </w:r>
+      <w:r>
+        <w:rPr>
+          <w:rFonts w:asciiTheme="minorHAnsi" w:hAnsiTheme="minorHAnsi" w:cstheme="minorHAnsi"/>
+        </w:rPr>
+        <w:t>onsider</w:t>
+      </w:r>
+      <w:r>
+        <w:rPr>
+          <w:rFonts w:asciiTheme="minorHAnsi" w:hAnsiTheme="minorHAnsi" w:cstheme="minorHAnsi"/>
+        </w:rPr>
+        <w:t>a</w:t>
+      </w:r>
+      <w:r>
+        <w:rPr>
+          <w:rFonts w:asciiTheme="minorHAnsi" w:hAnsiTheme="minorHAnsi" w:cstheme="minorHAnsi"/>
+        </w:rPr>
+        <w:t xml:space="preserve"> que para cambios importantes es uno de los métodos más recomendables pero para pequeños cambios  supone demasiado gasto de recursos.</w:t>
       </w:r>
     </w:p>
     <w:p>
@@ -1492,7 +1485,19 @@
         <w:rPr>
           <w:rFonts w:asciiTheme="minorHAnsi" w:hAnsiTheme="minorHAnsi" w:cstheme="minorHAnsi"/>
         </w:rPr>
-        <w:t>. Con esta estrategia simplemente establecemos una rama sin especificar ningún nombre.</w:t>
+        <w:t xml:space="preserve">. Con esta estrategia simplemente </w:t>
+      </w:r>
+      <w:r>
+        <w:rPr>
+          <w:rFonts w:asciiTheme="minorHAnsi" w:hAnsiTheme="minorHAnsi" w:cstheme="minorHAnsi"/>
+        </w:rPr>
+        <w:t xml:space="preserve">se </w:t>
+      </w:r>
+      <w:r>
+        <w:rPr>
+          <w:rFonts w:asciiTheme="minorHAnsi" w:hAnsiTheme="minorHAnsi" w:cstheme="minorHAnsi"/>
+        </w:rPr>
+        <w:t>establece una rama sin especificar ningún nombre.</w:t>
       </w:r>
     </w:p>
     <w:p>
@@ -1526,7 +1531,43 @@
         <w:rPr>
           <w:rFonts w:asciiTheme="minorHAnsi" w:hAnsiTheme="minorHAnsi" w:cstheme="minorHAnsi"/>
         </w:rPr>
-        <w:t xml:space="preserve">” en este caso no son simétricos por lo que establecerá la rama más antigua como la principal y a esta unirá la más actual. Para hacer un </w:t>
+        <w:t>”</w:t>
+      </w:r>
+      <w:r>
+        <w:rPr>
+          <w:rFonts w:asciiTheme="minorHAnsi" w:hAnsiTheme="minorHAnsi" w:cstheme="minorHAnsi"/>
+        </w:rPr>
+        <w:t>,</w:t>
+      </w:r>
+      <w:r>
+        <w:rPr>
+          <w:rFonts w:asciiTheme="minorHAnsi" w:hAnsiTheme="minorHAnsi" w:cstheme="minorHAnsi"/>
+        </w:rPr>
+        <w:t xml:space="preserve"> en este caso</w:t>
+      </w:r>
+      <w:r>
+        <w:rPr>
+          <w:rFonts w:asciiTheme="minorHAnsi" w:hAnsiTheme="minorHAnsi" w:cstheme="minorHAnsi"/>
+        </w:rPr>
+        <w:t>,</w:t>
+      </w:r>
+      <w:r>
+        <w:rPr>
+          <w:rFonts w:asciiTheme="minorHAnsi" w:hAnsiTheme="minorHAnsi" w:cstheme="minorHAnsi"/>
+        </w:rPr>
+        <w:t xml:space="preserve"> no son simétricos</w:t>
+      </w:r>
+      <w:r>
+        <w:rPr>
+          <w:rFonts w:asciiTheme="minorHAnsi" w:hAnsiTheme="minorHAnsi" w:cstheme="minorHAnsi"/>
+        </w:rPr>
+        <w:t>,</w:t>
+      </w:r>
+      <w:r>
+        <w:rPr>
+          <w:rFonts w:asciiTheme="minorHAnsi" w:hAnsiTheme="minorHAnsi" w:cstheme="minorHAnsi"/>
+        </w:rPr>
+        <w:t xml:space="preserve"> por lo que establecerá la rama más antigua como la principal y a esta unirá la más actual. Para hacer un </w:t>
       </w:r>
       <w:proofErr w:type="spellStart"/>
       <w:r>
@@ -1540,26 +1581,50 @@
         <w:rPr>
           <w:rFonts w:asciiTheme="minorHAnsi" w:hAnsiTheme="minorHAnsi" w:cstheme="minorHAnsi"/>
         </w:rPr>
-        <w:t xml:space="preserve">, utilizaremos el </w:t>
-      </w:r>
-      <w:proofErr w:type="spellStart"/>
-      <w:r>
-        <w:rPr>
-          <w:rFonts w:asciiTheme="minorHAnsi" w:hAnsiTheme="minorHAnsi" w:cstheme="minorHAnsi"/>
-        </w:rPr>
-        <w:t>commando</w:t>
-      </w:r>
-      <w:proofErr w:type="spellEnd"/>
-      <w:r>
-        <w:rPr>
-          <w:rFonts w:asciiTheme="minorHAnsi" w:hAnsiTheme="minorHAnsi" w:cstheme="minorHAnsi"/>
-        </w:rPr>
-        <w:t xml:space="preserve"> hg </w:t>
-      </w:r>
-      <w:proofErr w:type="spellStart"/>
-      <w:r>
-        <w:rPr>
-          <w:rFonts w:asciiTheme="minorHAnsi" w:hAnsiTheme="minorHAnsi" w:cstheme="minorHAnsi"/>
+        <w:t>,</w:t>
+      </w:r>
+      <w:r>
+        <w:rPr>
+          <w:rFonts w:asciiTheme="minorHAnsi" w:hAnsiTheme="minorHAnsi" w:cstheme="minorHAnsi"/>
+        </w:rPr>
+        <w:t xml:space="preserve"> </w:t>
+      </w:r>
+      <w:r>
+        <w:rPr>
+          <w:rFonts w:asciiTheme="minorHAnsi" w:hAnsiTheme="minorHAnsi" w:cstheme="minorHAnsi"/>
+        </w:rPr>
+        <w:t xml:space="preserve">se </w:t>
+      </w:r>
+      <w:r>
+        <w:rPr>
+          <w:rFonts w:asciiTheme="minorHAnsi" w:hAnsiTheme="minorHAnsi" w:cstheme="minorHAnsi"/>
+        </w:rPr>
+        <w:t xml:space="preserve"> utiliza</w:t>
+      </w:r>
+      <w:r>
+        <w:rPr>
+          <w:rFonts w:asciiTheme="minorHAnsi" w:hAnsiTheme="minorHAnsi" w:cstheme="minorHAnsi"/>
+        </w:rPr>
+        <w:t xml:space="preserve"> el com</w:t>
+      </w:r>
+      <w:r>
+        <w:rPr>
+          <w:rFonts w:asciiTheme="minorHAnsi" w:hAnsiTheme="minorHAnsi" w:cstheme="minorHAnsi"/>
+        </w:rPr>
+        <w:t xml:space="preserve">ando </w:t>
+      </w:r>
+      <w:r>
+        <w:rPr>
+          <w:rFonts w:asciiTheme="minorHAnsi" w:hAnsiTheme="minorHAnsi" w:cstheme="minorHAnsi"/>
+          <w:b/>
+        </w:rPr>
+        <w:t xml:space="preserve">hg </w:t>
+      </w:r>
+      <w:proofErr w:type="spellStart"/>
+      <w:r>
+        <w:rPr>
+          <w:rFonts w:asciiTheme="minorHAnsi" w:hAnsiTheme="minorHAnsi" w:cstheme="minorHAnsi"/>
+          <w:b/>
         </w:rPr>
         <w:t>merge</w:t>
       </w:r>
@@ -1568,7 +1633,7 @@
         <w:rPr>
           <w:rFonts w:asciiTheme="minorHAnsi" w:hAnsiTheme="minorHAnsi" w:cstheme="minorHAnsi"/>
         </w:rPr>
-        <w:t xml:space="preserve">. En ese momento Mercurial recuperará los contenidos de cada versión HEAD y los une en el directorio de trabajo, dejando constancia de cada uno de ellos hasta que se realice un </w:t>
+        <w:t xml:space="preserve">. En ese momento Mercurial recupera los contenidos de cada versión HEAD y los une en el directorio de trabajo, dejando constancia de cada uno de ellos hasta que se realice un </w:t>
       </w:r>
       <w:proofErr w:type="spellStart"/>
       <w:r>
@@ -1582,7 +1647,7 @@
         <w:rPr>
           <w:rFonts w:asciiTheme="minorHAnsi" w:hAnsiTheme="minorHAnsi" w:cstheme="minorHAnsi"/>
         </w:rPr>
-        <w:t xml:space="preserve">. En caso de encontrar conflictos, Mercurial buscará algún software para hacer </w:t>
+        <w:t xml:space="preserve">. En caso de encontrar conflictos, Mercurial busca algún software para hacer </w:t>
       </w:r>
       <w:proofErr w:type="spellStart"/>
       <w:r>
@@ -1596,7 +1661,7 @@
         <w:rPr>
           <w:rFonts w:asciiTheme="minorHAnsi" w:hAnsiTheme="minorHAnsi" w:cstheme="minorHAnsi"/>
         </w:rPr>
-        <w:t xml:space="preserve"> automáticamente instalado en el sistema ya que no cuenta con ningún módulo para la gestión de estos conflictos. Si no lo encuentra o se requiere la interacción del usuario, intentará lo mismo con programas con entorno visual.</w:t>
+        <w:t xml:space="preserve"> automáticamente instalado en el sistema ya que no cuenta con ningún módulo para la gestión de estos conflictos. Si no lo encuentra o se requiere la interacción del usuario, intenta lo mismo con programas con entorno visual.</w:t>
       </w:r>
     </w:p>
     <w:p>
@@ -1737,7 +1802,7 @@
         <w:rPr>
           <w:rFonts w:asciiTheme="minorHAnsi" w:hAnsiTheme="minorHAnsi" w:cstheme="minorHAnsi"/>
         </w:rPr>
-        <w:t xml:space="preserve">Como hemos dicho, Mercurial es multiplataforma </w:t>
+        <w:t xml:space="preserve">Mercurial es multiplataforma </w:t>
       </w:r>
       <w:r>
         <w:rPr>
@@ -1763,7 +1828,37 @@
         <w:rPr>
           <w:rFonts w:asciiTheme="minorHAnsi" w:hAnsiTheme="minorHAnsi" w:cstheme="minorHAnsi"/>
         </w:rPr>
-        <w:t xml:space="preserve">Como vemos, estos servidores son diametralmente opuestos. Ya que están orientados a dos tipos de proyectos distintos. Para proyectos más pequeños y centralizados en cuanto a localización de los desarrolladores, consideramos más oportuno el uso de </w:t>
+        <w:t>E</w:t>
+      </w:r>
+      <w:r>
+        <w:rPr>
+          <w:rFonts w:asciiTheme="minorHAnsi" w:hAnsiTheme="minorHAnsi" w:cstheme="minorHAnsi"/>
+        </w:rPr>
+        <w:t>stos servidore</w:t>
+      </w:r>
+      <w:r>
+        <w:rPr>
+          <w:rFonts w:asciiTheme="minorHAnsi" w:hAnsiTheme="minorHAnsi" w:cstheme="minorHAnsi"/>
+        </w:rPr>
+        <w:t>s son diametralmente opuestos, y</w:t>
+      </w:r>
+      <w:r>
+        <w:rPr>
+          <w:rFonts w:asciiTheme="minorHAnsi" w:hAnsiTheme="minorHAnsi" w:cstheme="minorHAnsi"/>
+        </w:rPr>
+        <w:t xml:space="preserve">a que están orientados a dos tipos de proyectos distintos. Para proyectos más pequeños y centralizados en cuanto a localización de los desarrolladores, </w:t>
+      </w:r>
+      <w:r>
+        <w:rPr>
+          <w:rFonts w:asciiTheme="minorHAnsi" w:hAnsiTheme="minorHAnsi" w:cstheme="minorHAnsi"/>
+        </w:rPr>
+        <w:t xml:space="preserve">se </w:t>
+      </w:r>
+      <w:r>
+        <w:rPr>
+          <w:rFonts w:asciiTheme="minorHAnsi" w:hAnsiTheme="minorHAnsi" w:cstheme="minorHAnsi"/>
+        </w:rPr>
+        <w:t xml:space="preserve">considera más oportuno el uso de </w:t>
       </w:r>
       <w:r>
         <w:rPr>
@@ -1783,7 +1878,31 @@
         <w:rPr>
           <w:rFonts w:asciiTheme="minorHAnsi" w:hAnsiTheme="minorHAnsi" w:cstheme="minorHAnsi"/>
         </w:rPr>
-        <w:t>. Para proyectos más grandes y con un mayor grado de distribución en cuanto a localización de los desarrolladores es más recomendable el uso de Mercurial. Por lo tanto, a la hora de elegir entre un sistema u otro deberemos tener bien definido nuestro proyecto.</w:t>
+        <w:t>. Para proyectos más grandes y con un mayor grado de distribución en cuanto a localización de los desarrolladores es más recomendable el uso de Mercurial. Por lo tanto, a la hora de elegir entre un sistema u otro</w:t>
+      </w:r>
+      <w:r>
+        <w:rPr>
+          <w:rFonts w:asciiTheme="minorHAnsi" w:hAnsiTheme="minorHAnsi" w:cstheme="minorHAnsi"/>
+        </w:rPr>
+        <w:t xml:space="preserve"> se debe</w:t>
+      </w:r>
+      <w:r>
+        <w:rPr>
+          <w:rFonts w:asciiTheme="minorHAnsi" w:hAnsiTheme="minorHAnsi" w:cstheme="minorHAnsi"/>
+        </w:rPr>
+        <w:t xml:space="preserve"> tener bien definido </w:t>
+      </w:r>
+      <w:r>
+        <w:rPr>
+          <w:rFonts w:asciiTheme="minorHAnsi" w:hAnsiTheme="minorHAnsi" w:cstheme="minorHAnsi"/>
+        </w:rPr>
+        <w:t>el</w:t>
+      </w:r>
+      <w:r>
+        <w:rPr>
+          <w:rFonts w:asciiTheme="minorHAnsi" w:hAnsiTheme="minorHAnsi" w:cstheme="minorHAnsi"/>
+        </w:rPr>
+        <w:t xml:space="preserve"> proyecto.</w:t>
       </w:r>
     </w:p>
     <w:p>
@@ -1807,27 +1926,32 @@
       </w:r>
     </w:p>
     <w:p>
-      <w:pPr>
-        <w:pStyle w:val="NormalWeb"/>
-        <w:rPr>
-          <w:rFonts w:asciiTheme="minorHAnsi" w:hAnsiTheme="minorHAnsi" w:cstheme="minorHAnsi"/>
-        </w:rPr>
-      </w:pPr>
-      <w:r>
-        <w:rPr>
-          <w:rStyle w:val="CdigoHTML"/>
-          <w:rFonts w:asciiTheme="minorHAnsi" w:hAnsiTheme="minorHAnsi" w:cstheme="minorHAnsi"/>
-          <w:sz w:val="24"/>
-          <w:szCs w:val="24"/>
-        </w:rPr>
-        <w:t xml:space="preserve">$ hg </w:t>
+      <w:r>
+        <w:rPr>
+          <w:rStyle w:val="CdigoHTML"/>
+          <w:rFonts w:asciiTheme="minorHAnsi" w:eastAsiaTheme="minorHAnsi" w:hAnsiTheme="minorHAnsi" w:cstheme="minorHAnsi"/>
+          <w:sz w:val="24"/>
+          <w:szCs w:val="24"/>
+        </w:rPr>
+        <w:t xml:space="preserve">$ </w:t>
+      </w:r>
+      <w:r>
+        <w:rPr>
+          <w:rStyle w:val="CdigoHTML"/>
+          <w:rFonts w:asciiTheme="minorHAnsi" w:eastAsiaTheme="minorHAnsi" w:hAnsiTheme="minorHAnsi" w:cstheme="minorHAnsi"/>
+          <w:b/>
+          <w:sz w:val="24"/>
+          <w:szCs w:val="24"/>
+        </w:rPr>
+        <w:t xml:space="preserve">hg </w:t>
       </w:r>
       <w:proofErr w:type="spellStart"/>
       <w:proofErr w:type="gramStart"/>
       <w:r>
         <w:rPr>
           <w:rStyle w:val="CdigoHTML"/>
-          <w:rFonts w:asciiTheme="minorHAnsi" w:hAnsiTheme="minorHAnsi" w:cstheme="minorHAnsi"/>
+          <w:rFonts w:asciiTheme="minorHAnsi" w:eastAsiaTheme="minorHAnsi" w:hAnsiTheme="minorHAnsi" w:cstheme="minorHAnsi"/>
+          <w:b/>
           <w:sz w:val="24"/>
           <w:szCs w:val="24"/>
         </w:rPr>
@@ -1838,44 +1962,51 @@
       <w:r>
         <w:rPr>
           <w:rStyle w:val="CdigoHTML"/>
-          <w:rFonts w:asciiTheme="minorHAnsi" w:hAnsiTheme="minorHAnsi" w:cstheme="minorHAnsi"/>
+          <w:rFonts w:asciiTheme="minorHAnsi" w:eastAsiaTheme="minorHAnsi" w:hAnsiTheme="minorHAnsi" w:cstheme="minorHAnsi"/>
           <w:sz w:val="24"/>
           <w:szCs w:val="24"/>
         </w:rPr>
         <w:t xml:space="preserve">: </w:t>
       </w:r>
       <w:r>
-        <w:rPr>
-          <w:rFonts w:asciiTheme="minorHAnsi" w:hAnsiTheme="minorHAnsi" w:cstheme="minorHAnsi"/>
-        </w:rPr>
         <w:t>órdenes básicas.</w:t>
       </w:r>
     </w:p>
     <w:p>
       <w:pPr>
-        <w:pStyle w:val="NormalWeb"/>
-        <w:rPr>
-          <w:rStyle w:val="CdigoHTML"/>
-          <w:rFonts w:asciiTheme="minorHAnsi" w:hAnsiTheme="minorHAnsi" w:cstheme="minorHAnsi"/>
-          <w:sz w:val="24"/>
-          <w:szCs w:val="24"/>
-        </w:rPr>
-      </w:pPr>
-      <w:r>
-        <w:rPr>
-          <w:rStyle w:val="CdigoHTML"/>
-          <w:rFonts w:asciiTheme="minorHAnsi" w:hAnsiTheme="minorHAnsi" w:cstheme="minorHAnsi"/>
-          <w:sz w:val="24"/>
-          <w:szCs w:val="24"/>
-        </w:rPr>
-        <w:t xml:space="preserve">$ hg </w:t>
+        <w:rPr>
+          <w:rStyle w:val="CdigoHTML"/>
+          <w:rFonts w:asciiTheme="minorHAnsi" w:eastAsiaTheme="minorHAnsi" w:hAnsiTheme="minorHAnsi" w:cstheme="minorHAnsi"/>
+          <w:sz w:val="24"/>
+          <w:szCs w:val="24"/>
+        </w:rPr>
+      </w:pPr>
+      <w:r>
+        <w:rPr>
+          <w:rStyle w:val="CdigoHTML"/>
+          <w:rFonts w:asciiTheme="minorHAnsi" w:eastAsiaTheme="minorHAnsi" w:hAnsiTheme="minorHAnsi" w:cstheme="minorHAnsi"/>
+          <w:sz w:val="24"/>
+          <w:szCs w:val="24"/>
+        </w:rPr>
+        <w:t xml:space="preserve">$ </w:t>
+      </w:r>
+      <w:r>
+        <w:rPr>
+          <w:rStyle w:val="CdigoHTML"/>
+          <w:rFonts w:asciiTheme="minorHAnsi" w:eastAsiaTheme="minorHAnsi" w:hAnsiTheme="minorHAnsi" w:cstheme="minorHAnsi"/>
+          <w:b/>
+          <w:sz w:val="24"/>
+          <w:szCs w:val="24"/>
+        </w:rPr>
+        <w:t xml:space="preserve">hg </w:t>
       </w:r>
       <w:proofErr w:type="spellStart"/>
       <w:proofErr w:type="gramStart"/>
       <w:r>
         <w:rPr>
           <w:rStyle w:val="CdigoHTML"/>
-          <w:rFonts w:asciiTheme="minorHAnsi" w:hAnsiTheme="minorHAnsi" w:cstheme="minorHAnsi"/>
+          <w:rFonts w:asciiTheme="minorHAnsi" w:eastAsiaTheme="minorHAnsi" w:hAnsiTheme="minorHAnsi" w:cstheme="minorHAnsi"/>
+          <w:b/>
           <w:sz w:val="24"/>
           <w:szCs w:val="24"/>
         </w:rPr>
@@ -1886,38 +2017,58 @@
       <w:r>
         <w:rPr>
           <w:rStyle w:val="CdigoHTML"/>
-          <w:rFonts w:asciiTheme="minorHAnsi" w:hAnsiTheme="minorHAnsi" w:cstheme="minorHAnsi"/>
-          <w:sz w:val="24"/>
-          <w:szCs w:val="24"/>
-        </w:rPr>
-        <w:t xml:space="preserve"> nombre-repositorio: para crear un repositorio.</w:t>
-      </w:r>
-    </w:p>
-    <w:p>
-      <w:pPr>
-        <w:pStyle w:val="NormalWeb"/>
-        <w:rPr>
-          <w:rStyle w:val="CdigoHTML"/>
-          <w:rFonts w:asciiTheme="minorHAnsi" w:hAnsiTheme="minorHAnsi" w:cstheme="minorHAnsi"/>
-          <w:sz w:val="24"/>
-          <w:szCs w:val="24"/>
-        </w:rPr>
-      </w:pPr>
-      <w:r>
-        <w:rPr>
-          <w:rStyle w:val="CdigoHTML"/>
-          <w:rFonts w:asciiTheme="minorHAnsi" w:hAnsiTheme="minorHAnsi" w:cstheme="minorHAnsi"/>
-          <w:sz w:val="24"/>
-          <w:szCs w:val="24"/>
-        </w:rPr>
-        <w:t xml:space="preserve">$ hg </w:t>
+          <w:rFonts w:asciiTheme="minorHAnsi" w:eastAsiaTheme="minorHAnsi" w:hAnsiTheme="minorHAnsi" w:cstheme="minorHAnsi"/>
+          <w:b/>
+          <w:sz w:val="24"/>
+          <w:szCs w:val="24"/>
+        </w:rPr>
+        <w:t xml:space="preserve"> nombre-repositorio</w:t>
+      </w:r>
+      <w:r>
+        <w:rPr>
+          <w:rStyle w:val="CdigoHTML"/>
+          <w:rFonts w:asciiTheme="minorHAnsi" w:eastAsiaTheme="minorHAnsi" w:hAnsiTheme="minorHAnsi" w:cstheme="minorHAnsi"/>
+          <w:sz w:val="24"/>
+          <w:szCs w:val="24"/>
+        </w:rPr>
+        <w:t>: para crear un repositorio.</w:t>
+      </w:r>
+    </w:p>
+    <w:p>
+      <w:pPr>
+        <w:rPr>
+          <w:rStyle w:val="CdigoHTML"/>
+          <w:rFonts w:asciiTheme="minorHAnsi" w:eastAsiaTheme="minorHAnsi" w:hAnsiTheme="minorHAnsi" w:cstheme="minorHAnsi"/>
+          <w:sz w:val="24"/>
+          <w:szCs w:val="24"/>
+        </w:rPr>
+      </w:pPr>
+      <w:r>
+        <w:rPr>
+          <w:rStyle w:val="CdigoHTML"/>
+          <w:rFonts w:asciiTheme="minorHAnsi" w:eastAsiaTheme="minorHAnsi" w:hAnsiTheme="minorHAnsi" w:cstheme="minorHAnsi"/>
+          <w:sz w:val="24"/>
+          <w:szCs w:val="24"/>
+        </w:rPr>
+        <w:t xml:space="preserve">$ </w:t>
+      </w:r>
+      <w:r>
+        <w:rPr>
+          <w:rStyle w:val="CdigoHTML"/>
+          <w:rFonts w:asciiTheme="minorHAnsi" w:eastAsiaTheme="minorHAnsi" w:hAnsiTheme="minorHAnsi" w:cstheme="minorHAnsi"/>
+          <w:b/>
+          <w:sz w:val="24"/>
+          <w:szCs w:val="24"/>
+        </w:rPr>
+        <w:t xml:space="preserve">hg </w:t>
       </w:r>
       <w:proofErr w:type="spellStart"/>
       <w:proofErr w:type="gramStart"/>
       <w:r>
         <w:rPr>
           <w:rStyle w:val="CdigoHTML"/>
-          <w:rFonts w:asciiTheme="minorHAnsi" w:hAnsiTheme="minorHAnsi" w:cstheme="minorHAnsi"/>
+          <w:rFonts w:asciiTheme="minorHAnsi" w:eastAsiaTheme="minorHAnsi" w:hAnsiTheme="minorHAnsi" w:cstheme="minorHAnsi"/>
+          <w:b/>
           <w:sz w:val="24"/>
           <w:szCs w:val="24"/>
         </w:rPr>
@@ -1928,7 +2079,7 @@
       <w:r>
         <w:rPr>
           <w:rStyle w:val="CdigoHTML"/>
-          <w:rFonts w:asciiTheme="minorHAnsi" w:hAnsiTheme="minorHAnsi" w:cstheme="minorHAnsi"/>
+          <w:rFonts w:asciiTheme="minorHAnsi" w:eastAsiaTheme="minorHAnsi" w:hAnsiTheme="minorHAnsi" w:cstheme="minorHAnsi"/>
           <w:sz w:val="24"/>
           <w:szCs w:val="24"/>
         </w:rPr>
@@ -1937,25 +2088,38 @@
     </w:p>
     <w:p>
       <w:pPr>
-        <w:pStyle w:val="NormalWeb"/>
-        <w:rPr>
-          <w:rFonts w:asciiTheme="minorHAnsi" w:hAnsiTheme="minorHAnsi" w:cstheme="minorHAnsi"/>
-        </w:rPr>
-      </w:pPr>
-      <w:r>
-        <w:rPr>
-          <w:rStyle w:val="CdigoHTML"/>
-          <w:rFonts w:asciiTheme="minorHAnsi" w:hAnsiTheme="minorHAnsi" w:cstheme="minorHAnsi"/>
-          <w:sz w:val="24"/>
-          <w:szCs w:val="24"/>
-        </w:rPr>
-        <w:t xml:space="preserve">$ hg </w:t>
+        <w:rPr>
+          <w:rStyle w:val="CdigoHTML"/>
+          <w:rFonts w:asciiTheme="minorHAnsi" w:eastAsiaTheme="minorHAnsi" w:hAnsiTheme="minorHAnsi" w:cstheme="minorHAnsi"/>
+          <w:sz w:val="24"/>
+          <w:szCs w:val="24"/>
+        </w:rPr>
+      </w:pPr>
+      <w:r>
+        <w:rPr>
+          <w:rStyle w:val="CdigoHTML"/>
+          <w:rFonts w:asciiTheme="minorHAnsi" w:eastAsiaTheme="minorHAnsi" w:hAnsiTheme="minorHAnsi" w:cstheme="minorHAnsi"/>
+          <w:sz w:val="24"/>
+          <w:szCs w:val="24"/>
+        </w:rPr>
+        <w:t xml:space="preserve">$ </w:t>
+      </w:r>
+      <w:r>
+        <w:rPr>
+          <w:rStyle w:val="CdigoHTML"/>
+          <w:rFonts w:asciiTheme="minorHAnsi" w:eastAsiaTheme="minorHAnsi" w:hAnsiTheme="minorHAnsi" w:cstheme="minorHAnsi"/>
+          <w:b/>
+          <w:sz w:val="24"/>
+          <w:szCs w:val="24"/>
+        </w:rPr>
+        <w:t xml:space="preserve">hg </w:t>
       </w:r>
       <w:proofErr w:type="gramStart"/>
       <w:r>
         <w:rPr>
           <w:rStyle w:val="CdigoHTML"/>
-          <w:rFonts w:asciiTheme="minorHAnsi" w:hAnsiTheme="minorHAnsi" w:cstheme="minorHAnsi"/>
+          <w:rFonts w:asciiTheme="minorHAnsi" w:eastAsiaTheme="minorHAnsi" w:hAnsiTheme="minorHAnsi" w:cstheme="minorHAnsi"/>
+          <w:b/>
           <w:sz w:val="24"/>
           <w:szCs w:val="24"/>
         </w:rPr>
@@ -1965,55 +2129,122 @@
       <w:r>
         <w:rPr>
           <w:rStyle w:val="CdigoHTML"/>
-          <w:rFonts w:asciiTheme="minorHAnsi" w:hAnsiTheme="minorHAnsi" w:cstheme="minorHAnsi"/>
-          <w:sz w:val="24"/>
-          <w:szCs w:val="24"/>
-        </w:rPr>
-        <w:t xml:space="preserve">: para </w:t>
-      </w:r>
-      <w:r>
-        <w:rPr>
-          <w:rFonts w:asciiTheme="minorHAnsi" w:hAnsiTheme="minorHAnsi" w:cstheme="minorHAnsi"/>
-        </w:rPr>
-        <w:t xml:space="preserve">conocer el estado de los archivos del directorio de trabajo. Los estados pueden ser </w:t>
+          <w:rFonts w:asciiTheme="minorHAnsi" w:eastAsiaTheme="minorHAnsi" w:hAnsiTheme="minorHAnsi" w:cstheme="minorHAnsi"/>
+          <w:sz w:val="24"/>
+          <w:szCs w:val="24"/>
+        </w:rPr>
+        <w:t>: para conocer el estado de los archivos del directorio de trabajo. Los estados pueden ser M</w:t>
+      </w:r>
+      <w:r>
+        <w:rPr>
+          <w:rStyle w:val="CdigoHTML"/>
+          <w:rFonts w:asciiTheme="minorHAnsi" w:eastAsiaTheme="minorHAnsi" w:hAnsiTheme="minorHAnsi" w:cstheme="minorHAnsi"/>
+          <w:sz w:val="24"/>
+          <w:szCs w:val="24"/>
+        </w:rPr>
+        <w:t xml:space="preserve"> </w:t>
+      </w:r>
+      <w:r>
+        <w:rPr>
+          <w:rStyle w:val="CdigoHTML"/>
+          <w:rFonts w:asciiTheme="minorHAnsi" w:eastAsiaTheme="minorHAnsi" w:hAnsiTheme="minorHAnsi" w:cstheme="minorHAnsi"/>
+          <w:sz w:val="24"/>
+          <w:szCs w:val="24"/>
+        </w:rPr>
+        <w:t>(modificado), A</w:t>
+      </w:r>
+      <w:r>
+        <w:rPr>
+          <w:rStyle w:val="CdigoHTML"/>
+          <w:rFonts w:asciiTheme="minorHAnsi" w:eastAsiaTheme="minorHAnsi" w:hAnsiTheme="minorHAnsi" w:cstheme="minorHAnsi"/>
+          <w:sz w:val="24"/>
+          <w:szCs w:val="24"/>
+        </w:rPr>
+        <w:t xml:space="preserve"> </w:t>
+      </w:r>
+      <w:r>
+        <w:rPr>
+          <w:rStyle w:val="CdigoHTML"/>
+          <w:rFonts w:asciiTheme="minorHAnsi" w:eastAsiaTheme="minorHAnsi" w:hAnsiTheme="minorHAnsi" w:cstheme="minorHAnsi"/>
+          <w:sz w:val="24"/>
+          <w:szCs w:val="24"/>
+        </w:rPr>
+        <w:t>(marcado para ser añadido al repositorio</w:t>
       </w:r>
       <w:proofErr w:type="gramStart"/>
       <w:r>
         <w:rPr>
-          <w:rFonts w:asciiTheme="minorHAnsi" w:hAnsiTheme="minorHAnsi" w:cstheme="minorHAnsi"/>
-        </w:rPr>
-        <w:t>M(</w:t>
+          <w:rStyle w:val="CdigoHTML"/>
+          <w:rFonts w:asciiTheme="minorHAnsi" w:eastAsiaTheme="minorHAnsi" w:hAnsiTheme="minorHAnsi" w:cstheme="minorHAnsi"/>
+          <w:sz w:val="24"/>
+          <w:szCs w:val="24"/>
+        </w:rPr>
+        <w:t>), ?</w:t>
       </w:r>
       <w:proofErr w:type="gramEnd"/>
       <w:r>
         <w:rPr>
-          <w:rFonts w:asciiTheme="minorHAnsi" w:hAnsiTheme="minorHAnsi" w:cstheme="minorHAnsi"/>
-        </w:rPr>
-        <w:t>modificado), A(marcado para ser añadido al repositorio), ?( el archivo no está siendo seguido por Mercurial)</w:t>
-      </w:r>
-    </w:p>
-    <w:p>
-      <w:pPr>
-        <w:pStyle w:val="NormalWeb"/>
-        <w:rPr>
-          <w:rFonts w:asciiTheme="minorHAnsi" w:hAnsiTheme="minorHAnsi" w:cstheme="minorHAnsi"/>
-        </w:rPr>
-      </w:pPr>
-      <w:r>
-        <w:rPr>
-          <w:rStyle w:val="CdigoHTML"/>
-          <w:rFonts w:asciiTheme="minorHAnsi" w:hAnsiTheme="minorHAnsi" w:cstheme="minorHAnsi"/>
-          <w:sz w:val="24"/>
-          <w:szCs w:val="24"/>
-        </w:rPr>
-        <w:t xml:space="preserve">$ hg </w:t>
+          <w:rStyle w:val="CdigoHTML"/>
+          <w:rFonts w:asciiTheme="minorHAnsi" w:eastAsiaTheme="minorHAnsi" w:hAnsiTheme="minorHAnsi" w:cstheme="minorHAnsi"/>
+          <w:sz w:val="24"/>
+          <w:szCs w:val="24"/>
+        </w:rPr>
+        <w:t xml:space="preserve"> </w:t>
+      </w:r>
+      <w:r>
+        <w:rPr>
+          <w:rStyle w:val="CdigoHTML"/>
+          <w:rFonts w:asciiTheme="minorHAnsi" w:eastAsiaTheme="minorHAnsi" w:hAnsiTheme="minorHAnsi" w:cstheme="minorHAnsi"/>
+          <w:sz w:val="24"/>
+          <w:szCs w:val="24"/>
+        </w:rPr>
+        <w:t>( el archivo no está siendo seguido por Mercurial)</w:t>
+      </w:r>
+      <w:r>
+        <w:rPr>
+          <w:rStyle w:val="CdigoHTML"/>
+          <w:rFonts w:asciiTheme="minorHAnsi" w:eastAsiaTheme="minorHAnsi" w:hAnsiTheme="minorHAnsi" w:cstheme="minorHAnsi"/>
+          <w:sz w:val="24"/>
+          <w:szCs w:val="24"/>
+        </w:rPr>
+        <w:t>.</w:t>
+      </w:r>
+    </w:p>
+    <w:p>
+      <w:pPr>
+        <w:rPr>
+          <w:rStyle w:val="CdigoHTML"/>
+          <w:rFonts w:asciiTheme="minorHAnsi" w:eastAsiaTheme="minorHAnsi" w:hAnsiTheme="minorHAnsi" w:cstheme="minorHAnsi"/>
+          <w:sz w:val="24"/>
+          <w:szCs w:val="24"/>
+        </w:rPr>
+      </w:pPr>
+      <w:r>
+        <w:rPr>
+          <w:rStyle w:val="CdigoHTML"/>
+          <w:rFonts w:asciiTheme="minorHAnsi" w:eastAsiaTheme="minorHAnsi" w:hAnsiTheme="minorHAnsi" w:cstheme="minorHAnsi"/>
+          <w:sz w:val="24"/>
+          <w:szCs w:val="24"/>
+        </w:rPr>
+        <w:t xml:space="preserve">$ </w:t>
+      </w:r>
+      <w:r>
+        <w:rPr>
+          <w:rStyle w:val="CdigoHTML"/>
+          <w:rFonts w:asciiTheme="minorHAnsi" w:eastAsiaTheme="minorHAnsi" w:hAnsiTheme="minorHAnsi" w:cstheme="minorHAnsi"/>
+          <w:b/>
+          <w:sz w:val="24"/>
+          <w:szCs w:val="24"/>
+        </w:rPr>
+        <w:t xml:space="preserve">hg </w:t>
       </w:r>
       <w:proofErr w:type="spellStart"/>
       <w:proofErr w:type="gramStart"/>
       <w:r>
         <w:rPr>
           <w:rStyle w:val="CdigoHTML"/>
-          <w:rFonts w:asciiTheme="minorHAnsi" w:hAnsiTheme="minorHAnsi" w:cstheme="minorHAnsi"/>
+          <w:rFonts w:asciiTheme="minorHAnsi" w:eastAsiaTheme="minorHAnsi" w:hAnsiTheme="minorHAnsi" w:cstheme="minorHAnsi"/>
+          <w:b/>
           <w:sz w:val="24"/>
           <w:szCs w:val="24"/>
         </w:rPr>
@@ -2024,7 +2255,132 @@
       <w:r>
         <w:rPr>
           <w:rStyle w:val="CdigoHTML"/>
-          <w:rFonts w:asciiTheme="minorHAnsi" w:hAnsiTheme="minorHAnsi" w:cstheme="minorHAnsi"/>
+          <w:rFonts w:asciiTheme="minorHAnsi" w:eastAsiaTheme="minorHAnsi" w:hAnsiTheme="minorHAnsi" w:cstheme="minorHAnsi"/>
+          <w:sz w:val="24"/>
+          <w:szCs w:val="24"/>
+        </w:rPr>
+        <w:t>: guardar ese conjunto de cambios.</w:t>
+      </w:r>
+    </w:p>
+    <w:p>
+      <w:pPr>
+        <w:rPr>
+          <w:rStyle w:val="CdigoHTML"/>
+          <w:rFonts w:asciiTheme="minorHAnsi" w:eastAsiaTheme="minorHAnsi" w:hAnsiTheme="minorHAnsi" w:cstheme="minorHAnsi"/>
+          <w:sz w:val="24"/>
+          <w:szCs w:val="24"/>
+        </w:rPr>
+      </w:pPr>
+      <w:r>
+        <w:rPr>
+          <w:rStyle w:val="CdigoHTML"/>
+          <w:rFonts w:asciiTheme="minorHAnsi" w:eastAsiaTheme="minorHAnsi" w:hAnsiTheme="minorHAnsi" w:cstheme="minorHAnsi"/>
+          <w:sz w:val="24"/>
+          <w:szCs w:val="24"/>
+        </w:rPr>
+        <w:t xml:space="preserve">$ </w:t>
+      </w:r>
+      <w:r>
+        <w:rPr>
+          <w:rStyle w:val="CdigoHTML"/>
+          <w:rFonts w:asciiTheme="minorHAnsi" w:eastAsiaTheme="minorHAnsi" w:hAnsiTheme="minorHAnsi" w:cstheme="minorHAnsi"/>
+          <w:b/>
+          <w:sz w:val="24"/>
+          <w:szCs w:val="24"/>
+        </w:rPr>
+        <w:t xml:space="preserve">hg </w:t>
+      </w:r>
+      <w:proofErr w:type="gramStart"/>
+      <w:r>
+        <w:rPr>
+          <w:rStyle w:val="CdigoHTML"/>
+          <w:rFonts w:asciiTheme="minorHAnsi" w:eastAsiaTheme="minorHAnsi" w:hAnsiTheme="minorHAnsi" w:cstheme="minorHAnsi"/>
+          <w:b/>
+          <w:sz w:val="24"/>
+          <w:szCs w:val="24"/>
+        </w:rPr>
+        <w:t>log</w:t>
+      </w:r>
+      <w:proofErr w:type="gramEnd"/>
+      <w:r>
+        <w:rPr>
+          <w:rStyle w:val="CdigoHTML"/>
+          <w:rFonts w:asciiTheme="minorHAnsi" w:eastAsiaTheme="minorHAnsi" w:hAnsiTheme="minorHAnsi" w:cstheme="minorHAnsi"/>
+          <w:sz w:val="24"/>
+          <w:szCs w:val="24"/>
+        </w:rPr>
+        <w:t>: bitácora de cambios.</w:t>
+      </w:r>
+    </w:p>
+    <w:p>
+      <w:pPr>
+        <w:rPr>
+          <w:rStyle w:val="Textoennegrita"/>
+          <w:rFonts w:cstheme="minorHAnsi"/>
+          <w:u w:val="single"/>
+        </w:rPr>
+      </w:pPr>
+      <w:r>
+        <w:rPr>
+          <w:rStyle w:val="CdigoHTML"/>
+          <w:rFonts w:asciiTheme="minorHAnsi" w:eastAsiaTheme="minorHAnsi" w:hAnsiTheme="minorHAnsi" w:cstheme="minorHAnsi"/>
+          <w:sz w:val="24"/>
+          <w:szCs w:val="24"/>
+        </w:rPr>
+        <w:t xml:space="preserve">$ </w:t>
+      </w:r>
+      <w:r>
+        <w:rPr>
+          <w:rStyle w:val="CdigoHTML"/>
+          <w:rFonts w:asciiTheme="minorHAnsi" w:eastAsiaTheme="minorHAnsi" w:hAnsiTheme="minorHAnsi" w:cstheme="minorHAnsi"/>
+          <w:b/>
+          <w:sz w:val="24"/>
+          <w:szCs w:val="24"/>
+        </w:rPr>
+        <w:t xml:space="preserve">hg </w:t>
+      </w:r>
+      <w:proofErr w:type="spellStart"/>
+      <w:proofErr w:type="gramStart"/>
+      <w:r>
+        <w:rPr>
+          <w:rStyle w:val="CdigoHTML"/>
+          <w:rFonts w:asciiTheme="minorHAnsi" w:eastAsiaTheme="minorHAnsi" w:hAnsiTheme="minorHAnsi" w:cstheme="minorHAnsi"/>
+          <w:b/>
+          <w:sz w:val="24"/>
+          <w:szCs w:val="24"/>
+        </w:rPr>
+        <w:t>update</w:t>
+      </w:r>
+      <w:proofErr w:type="spellEnd"/>
+      <w:proofErr w:type="gramEnd"/>
+      <w:r>
+        <w:rPr>
+          <w:rStyle w:val="CdigoHTML"/>
+          <w:rFonts w:asciiTheme="minorHAnsi" w:eastAsiaTheme="minorHAnsi" w:hAnsiTheme="minorHAnsi" w:cstheme="minorHAnsi"/>
+          <w:b/>
+          <w:sz w:val="24"/>
+          <w:szCs w:val="24"/>
+        </w:rPr>
+        <w:t xml:space="preserve"> </w:t>
+      </w:r>
+      <w:r>
+        <w:rPr>
+          <w:rStyle w:val="CdigoHTML"/>
+          <w:rFonts w:asciiTheme="minorHAnsi" w:eastAsiaTheme="minorHAnsi" w:hAnsiTheme="minorHAnsi" w:cstheme="minorHAnsi"/>
+          <w:b/>
+          <w:i/>
+          <w:iCs/>
+          <w:sz w:val="24"/>
+          <w:szCs w:val="24"/>
+        </w:rPr>
+        <w:t>revisión</w:t>
+      </w:r>
+      <w:r>
+        <w:rPr>
+          <w:rStyle w:val="CdigoHTML"/>
+          <w:rFonts w:asciiTheme="minorHAnsi" w:eastAsiaTheme="minorHAnsi" w:hAnsiTheme="minorHAnsi" w:cstheme="minorHAnsi"/>
+          <w:i/>
+          <w:iCs/>
           <w:sz w:val="24"/>
           <w:szCs w:val="24"/>
         </w:rPr>
@@ -2032,405 +2388,362 @@
       </w:r>
       <w:r>
         <w:rPr>
-          <w:rFonts w:asciiTheme="minorHAnsi" w:hAnsiTheme="minorHAnsi" w:cstheme="minorHAnsi"/>
-        </w:rPr>
-        <w:t>guardar ese conjunto de cambios.</w:t>
-      </w:r>
-    </w:p>
-    <w:p>
-      <w:pPr>
-        <w:pStyle w:val="NormalWeb"/>
-        <w:rPr>
-          <w:rStyle w:val="CdigoHTML"/>
-          <w:rFonts w:asciiTheme="minorHAnsi" w:hAnsiTheme="minorHAnsi" w:cstheme="minorHAnsi"/>
-          <w:sz w:val="24"/>
-          <w:szCs w:val="24"/>
-        </w:rPr>
-      </w:pPr>
-      <w:r>
-        <w:rPr>
-          <w:rStyle w:val="CdigoHTML"/>
-          <w:rFonts w:asciiTheme="minorHAnsi" w:hAnsiTheme="minorHAnsi" w:cstheme="minorHAnsi"/>
-          <w:sz w:val="24"/>
-          <w:szCs w:val="24"/>
-        </w:rPr>
-        <w:t xml:space="preserve">$ hg </w:t>
-      </w:r>
+          <w:rStyle w:val="CdigoHTML"/>
+          <w:rFonts w:asciiTheme="minorHAnsi" w:eastAsiaTheme="minorHAnsi" w:hAnsiTheme="minorHAnsi" w:cstheme="minorHAnsi"/>
+          <w:sz w:val="24"/>
+          <w:szCs w:val="24"/>
+        </w:rPr>
+        <w:t>permite realizar la</w:t>
+      </w:r>
+      <w:r>
+        <w:t xml:space="preserve"> actualización de un repositorio</w:t>
+      </w:r>
+      <w:r>
+        <w:t>.</w:t>
+      </w:r>
+    </w:p>
+    <w:p>
+      <w:pPr>
+        <w:rPr>
+          <w:rStyle w:val="CdigoHTML"/>
+          <w:rFonts w:asciiTheme="minorHAnsi" w:eastAsiaTheme="minorHAnsi" w:hAnsiTheme="minorHAnsi" w:cstheme="minorHAnsi"/>
+          <w:sz w:val="24"/>
+          <w:szCs w:val="24"/>
+        </w:rPr>
+      </w:pPr>
+      <w:r>
+        <w:rPr>
+          <w:rStyle w:val="CdigoHTML"/>
+          <w:rFonts w:asciiTheme="minorHAnsi" w:eastAsiaTheme="minorHAnsi" w:hAnsiTheme="minorHAnsi" w:cstheme="minorHAnsi"/>
+          <w:sz w:val="24"/>
+          <w:szCs w:val="24"/>
+        </w:rPr>
+        <w:lastRenderedPageBreak/>
+        <w:t xml:space="preserve">$ </w:t>
+      </w:r>
+      <w:r>
+        <w:rPr>
+          <w:rStyle w:val="CdigoHTML"/>
+          <w:rFonts w:asciiTheme="minorHAnsi" w:eastAsiaTheme="minorHAnsi" w:hAnsiTheme="minorHAnsi" w:cstheme="minorHAnsi"/>
+          <w:b/>
+          <w:sz w:val="24"/>
+          <w:szCs w:val="24"/>
+        </w:rPr>
+        <w:t xml:space="preserve">hg </w:t>
+      </w:r>
+      <w:proofErr w:type="spellStart"/>
       <w:proofErr w:type="gramStart"/>
       <w:r>
         <w:rPr>
           <w:rStyle w:val="CdigoHTML"/>
-          <w:rFonts w:asciiTheme="minorHAnsi" w:hAnsiTheme="minorHAnsi" w:cstheme="minorHAnsi"/>
-          <w:sz w:val="24"/>
-          <w:szCs w:val="24"/>
-        </w:rPr>
-        <w:t>log</w:t>
-      </w:r>
+          <w:rFonts w:asciiTheme="minorHAnsi" w:eastAsiaTheme="minorHAnsi" w:hAnsiTheme="minorHAnsi" w:cstheme="minorHAnsi"/>
+          <w:b/>
+          <w:sz w:val="24"/>
+          <w:szCs w:val="24"/>
+        </w:rPr>
+        <w:t>diff</w:t>
+      </w:r>
+      <w:proofErr w:type="spellEnd"/>
       <w:proofErr w:type="gramEnd"/>
       <w:r>
         <w:rPr>
           <w:rStyle w:val="CdigoHTML"/>
-          <w:rFonts w:asciiTheme="minorHAnsi" w:hAnsiTheme="minorHAnsi" w:cstheme="minorHAnsi"/>
-          <w:sz w:val="24"/>
-          <w:szCs w:val="24"/>
-        </w:rPr>
-        <w:t>: bitácora de cambios.</w:t>
-      </w:r>
-    </w:p>
-    <w:p>
-      <w:pPr>
-        <w:pStyle w:val="NormalWeb"/>
-        <w:rPr>
-          <w:rStyle w:val="Textoennegrita"/>
-          <w:rFonts w:asciiTheme="minorHAnsi" w:hAnsiTheme="minorHAnsi" w:cstheme="minorHAnsi"/>
-          <w:b w:val="0"/>
-          <w:u w:val="single"/>
-        </w:rPr>
-      </w:pPr>
-      <w:r>
-        <w:rPr>
-          <w:rStyle w:val="CdigoHTML"/>
-          <w:rFonts w:asciiTheme="minorHAnsi" w:hAnsiTheme="minorHAnsi" w:cstheme="minorHAnsi"/>
-          <w:sz w:val="24"/>
-          <w:szCs w:val="24"/>
-        </w:rPr>
-        <w:t xml:space="preserve">$ hg </w:t>
+          <w:rFonts w:asciiTheme="minorHAnsi" w:eastAsiaTheme="minorHAnsi" w:hAnsiTheme="minorHAnsi" w:cstheme="minorHAnsi"/>
+          <w:b/>
+          <w:sz w:val="24"/>
+          <w:szCs w:val="24"/>
+        </w:rPr>
+        <w:t xml:space="preserve"> -r version1 -r versión2</w:t>
+      </w:r>
+      <w:r>
+        <w:rPr>
+          <w:rStyle w:val="CdigoHTML"/>
+          <w:rFonts w:asciiTheme="minorHAnsi" w:eastAsiaTheme="minorHAnsi" w:hAnsiTheme="minorHAnsi" w:cstheme="minorHAnsi"/>
+          <w:sz w:val="24"/>
+          <w:szCs w:val="24"/>
+        </w:rPr>
+        <w:t>: Se pueden ver las diferencias entre dos versiones</w:t>
+      </w:r>
+      <w:r>
+        <w:rPr>
+          <w:rStyle w:val="CdigoHTML"/>
+          <w:rFonts w:asciiTheme="minorHAnsi" w:eastAsiaTheme="minorHAnsi" w:hAnsiTheme="minorHAnsi" w:cstheme="minorHAnsi"/>
+          <w:sz w:val="24"/>
+          <w:szCs w:val="24"/>
+        </w:rPr>
+        <w:t>.</w:t>
+      </w:r>
+    </w:p>
+    <w:p>
+      <w:pPr>
+        <w:rPr>
+          <w:rStyle w:val="CdigoHTML"/>
+          <w:rFonts w:asciiTheme="minorHAnsi" w:eastAsiaTheme="minorHAnsi" w:hAnsiTheme="minorHAnsi" w:cstheme="minorHAnsi"/>
+          <w:sz w:val="24"/>
+          <w:szCs w:val="24"/>
+        </w:rPr>
+      </w:pPr>
+      <w:r>
+        <w:rPr>
+          <w:rStyle w:val="CdigoHTML"/>
+          <w:rFonts w:asciiTheme="minorHAnsi" w:eastAsiaTheme="minorHAnsi" w:hAnsiTheme="minorHAnsi" w:cstheme="minorHAnsi"/>
+          <w:sz w:val="24"/>
+          <w:szCs w:val="24"/>
+        </w:rPr>
+        <w:t xml:space="preserve">$ </w:t>
+      </w:r>
+      <w:r>
+        <w:rPr>
+          <w:rStyle w:val="CdigoHTML"/>
+          <w:rFonts w:asciiTheme="minorHAnsi" w:eastAsiaTheme="minorHAnsi" w:hAnsiTheme="minorHAnsi" w:cstheme="minorHAnsi"/>
+          <w:b/>
+          <w:sz w:val="24"/>
+          <w:szCs w:val="24"/>
+        </w:rPr>
+        <w:t>hg clone repositorio-original repositorio-copiado</w:t>
+      </w:r>
+      <w:r>
+        <w:rPr>
+          <w:rStyle w:val="CdigoHTML"/>
+          <w:rFonts w:asciiTheme="minorHAnsi" w:eastAsiaTheme="minorHAnsi" w:hAnsiTheme="minorHAnsi" w:cstheme="minorHAnsi"/>
+          <w:sz w:val="24"/>
+          <w:szCs w:val="24"/>
+        </w:rPr>
+        <w:t>: Se puede clonar un repositorio, de manera que sea posible recuperar datos de su “original” para integrar los cambios en uno u otro sentido</w:t>
+      </w:r>
+      <w:r>
+        <w:rPr>
+          <w:rStyle w:val="CdigoHTML"/>
+          <w:rFonts w:asciiTheme="minorHAnsi" w:eastAsiaTheme="minorHAnsi" w:hAnsiTheme="minorHAnsi" w:cstheme="minorHAnsi"/>
+          <w:sz w:val="24"/>
+          <w:szCs w:val="24"/>
+        </w:rPr>
+        <w:t>.</w:t>
+      </w:r>
+    </w:p>
+    <w:p>
+      <w:pPr>
+        <w:rPr>
+          <w:rStyle w:val="CdigoHTML"/>
+          <w:rFonts w:asciiTheme="minorHAnsi" w:eastAsiaTheme="minorHAnsi" w:hAnsiTheme="minorHAnsi" w:cstheme="minorHAnsi"/>
+          <w:sz w:val="24"/>
+          <w:szCs w:val="24"/>
+        </w:rPr>
+      </w:pPr>
+      <w:r>
+        <w:rPr>
+          <w:rStyle w:val="CdigoHTML"/>
+          <w:rFonts w:asciiTheme="minorHAnsi" w:eastAsiaTheme="minorHAnsi" w:hAnsiTheme="minorHAnsi" w:cstheme="minorHAnsi"/>
+          <w:sz w:val="24"/>
+          <w:szCs w:val="24"/>
+        </w:rPr>
+        <w:t xml:space="preserve">$ </w:t>
+      </w:r>
+      <w:r>
+        <w:rPr>
+          <w:rStyle w:val="CdigoHTML"/>
+          <w:rFonts w:asciiTheme="minorHAnsi" w:eastAsiaTheme="minorHAnsi" w:hAnsiTheme="minorHAnsi" w:cstheme="minorHAnsi"/>
+          <w:b/>
+          <w:sz w:val="24"/>
+          <w:szCs w:val="24"/>
+        </w:rPr>
+        <w:t xml:space="preserve">hg </w:t>
       </w:r>
       <w:proofErr w:type="spellStart"/>
       <w:proofErr w:type="gramStart"/>
       <w:r>
         <w:rPr>
           <w:rStyle w:val="CdigoHTML"/>
-          <w:rFonts w:asciiTheme="minorHAnsi" w:hAnsiTheme="minorHAnsi" w:cstheme="minorHAnsi"/>
-          <w:sz w:val="24"/>
-          <w:szCs w:val="24"/>
-        </w:rPr>
-        <w:t>update</w:t>
+          <w:rFonts w:asciiTheme="minorHAnsi" w:eastAsiaTheme="minorHAnsi" w:hAnsiTheme="minorHAnsi" w:cstheme="minorHAnsi"/>
+          <w:b/>
+          <w:sz w:val="24"/>
+          <w:szCs w:val="24"/>
+        </w:rPr>
+        <w:t>push</w:t>
       </w:r>
       <w:proofErr w:type="spellEnd"/>
       <w:proofErr w:type="gramEnd"/>
       <w:r>
         <w:rPr>
           <w:rStyle w:val="CdigoHTML"/>
-          <w:rFonts w:asciiTheme="minorHAnsi" w:hAnsiTheme="minorHAnsi" w:cstheme="minorHAnsi"/>
+          <w:rFonts w:asciiTheme="minorHAnsi" w:eastAsiaTheme="minorHAnsi" w:hAnsiTheme="minorHAnsi" w:cstheme="minorHAnsi"/>
+          <w:b/>
+          <w:sz w:val="24"/>
+          <w:szCs w:val="24"/>
+        </w:rPr>
+        <w:t xml:space="preserve"> repositorio-destino</w:t>
+      </w:r>
+      <w:r>
+        <w:rPr>
+          <w:rStyle w:val="CdigoHTML"/>
+          <w:rFonts w:asciiTheme="minorHAnsi" w:eastAsiaTheme="minorHAnsi" w:hAnsiTheme="minorHAnsi" w:cstheme="minorHAnsi"/>
+          <w:sz w:val="24"/>
+          <w:szCs w:val="24"/>
+        </w:rPr>
+        <w:t>: integra en un repositorio remoto los conjuntos de cambios del repositorio actual que no se encuentren en él.</w:t>
+      </w:r>
+    </w:p>
+    <w:p>
+      <w:pPr>
+        <w:rPr>
+          <w:rStyle w:val="CdigoHTML"/>
+          <w:rFonts w:asciiTheme="minorHAnsi" w:eastAsiaTheme="minorHAnsi" w:hAnsiTheme="minorHAnsi" w:cstheme="minorHAnsi"/>
+          <w:sz w:val="24"/>
+          <w:szCs w:val="24"/>
+        </w:rPr>
+      </w:pPr>
+      <w:r>
+        <w:rPr>
+          <w:rStyle w:val="CdigoHTML"/>
+          <w:rFonts w:asciiTheme="minorHAnsi" w:eastAsiaTheme="minorHAnsi" w:hAnsiTheme="minorHAnsi" w:cstheme="minorHAnsi"/>
+          <w:sz w:val="24"/>
+          <w:szCs w:val="24"/>
+        </w:rPr>
+        <w:t xml:space="preserve">$ </w:t>
+      </w:r>
+      <w:r>
+        <w:rPr>
+          <w:rStyle w:val="CdigoHTML"/>
+          <w:rFonts w:asciiTheme="minorHAnsi" w:eastAsiaTheme="minorHAnsi" w:hAnsiTheme="minorHAnsi" w:cstheme="minorHAnsi"/>
+          <w:b/>
+          <w:sz w:val="24"/>
+          <w:szCs w:val="24"/>
+        </w:rPr>
+        <w:t xml:space="preserve">hg </w:t>
+      </w:r>
+      <w:proofErr w:type="spellStart"/>
+      <w:proofErr w:type="gramStart"/>
+      <w:r>
+        <w:rPr>
+          <w:rStyle w:val="CdigoHTML"/>
+          <w:rFonts w:asciiTheme="minorHAnsi" w:eastAsiaTheme="minorHAnsi" w:hAnsiTheme="minorHAnsi" w:cstheme="minorHAnsi"/>
+          <w:b/>
+          <w:sz w:val="24"/>
+          <w:szCs w:val="24"/>
+        </w:rPr>
+        <w:t>pull</w:t>
+      </w:r>
+      <w:proofErr w:type="spellEnd"/>
+      <w:proofErr w:type="gramEnd"/>
+      <w:r>
+        <w:rPr>
+          <w:rStyle w:val="CdigoHTML"/>
+          <w:rFonts w:asciiTheme="minorHAnsi" w:eastAsiaTheme="minorHAnsi" w:hAnsiTheme="minorHAnsi" w:cstheme="minorHAnsi"/>
+          <w:b/>
+          <w:sz w:val="24"/>
+          <w:szCs w:val="24"/>
+        </w:rPr>
+        <w:t xml:space="preserve"> repositorio-origen</w:t>
+      </w:r>
+      <w:r>
+        <w:rPr>
+          <w:rStyle w:val="CdigoHTML"/>
+          <w:rFonts w:asciiTheme="minorHAnsi" w:eastAsiaTheme="minorHAnsi" w:hAnsiTheme="minorHAnsi" w:cstheme="minorHAnsi"/>
+          <w:sz w:val="24"/>
+          <w:szCs w:val="24"/>
+        </w:rPr>
+        <w:t>: integra en el repositorio local los cambios adicionales que contenga el repositorio remoto.</w:t>
+      </w:r>
+    </w:p>
+    <w:p>
+      <w:pPr>
+        <w:rPr>
+          <w:rStyle w:val="CdigoHTML"/>
+          <w:rFonts w:asciiTheme="minorHAnsi" w:eastAsiaTheme="minorHAnsi" w:hAnsiTheme="minorHAnsi" w:cstheme="minorHAnsi"/>
+          <w:sz w:val="24"/>
+          <w:szCs w:val="24"/>
+        </w:rPr>
+      </w:pPr>
+      <w:r>
+        <w:rPr>
+          <w:rStyle w:val="CdigoHTML"/>
+          <w:rFonts w:asciiTheme="minorHAnsi" w:eastAsiaTheme="minorHAnsi" w:hAnsiTheme="minorHAnsi" w:cstheme="minorHAnsi"/>
+          <w:sz w:val="24"/>
+          <w:szCs w:val="24"/>
+        </w:rPr>
+        <w:t xml:space="preserve">$ </w:t>
+      </w:r>
+      <w:r>
+        <w:rPr>
+          <w:rStyle w:val="CdigoHTML"/>
+          <w:rFonts w:asciiTheme="minorHAnsi" w:eastAsiaTheme="minorHAnsi" w:hAnsiTheme="minorHAnsi" w:cstheme="minorHAnsi"/>
+          <w:b/>
+          <w:sz w:val="24"/>
+          <w:szCs w:val="24"/>
+        </w:rPr>
+        <w:t xml:space="preserve">hg </w:t>
+      </w:r>
+      <w:proofErr w:type="spellStart"/>
+      <w:proofErr w:type="gramStart"/>
+      <w:r>
+        <w:rPr>
+          <w:rStyle w:val="CdigoHTML"/>
+          <w:rFonts w:asciiTheme="minorHAnsi" w:eastAsiaTheme="minorHAnsi" w:hAnsiTheme="minorHAnsi" w:cstheme="minorHAnsi"/>
+          <w:b/>
+          <w:sz w:val="24"/>
+          <w:szCs w:val="24"/>
+        </w:rPr>
+        <w:t>merge</w:t>
+      </w:r>
+      <w:proofErr w:type="spellEnd"/>
+      <w:proofErr w:type="gramEnd"/>
+      <w:r>
+        <w:rPr>
+          <w:rStyle w:val="CdigoHTML"/>
+          <w:rFonts w:asciiTheme="minorHAnsi" w:eastAsiaTheme="minorHAnsi" w:hAnsiTheme="minorHAnsi" w:cstheme="minorHAnsi"/>
+          <w:b/>
           <w:sz w:val="24"/>
           <w:szCs w:val="24"/>
         </w:rPr>
         <w:t xml:space="preserve"> </w:t>
       </w:r>
-      <w:r>
-        <w:rPr>
-          <w:rStyle w:val="nfasis"/>
-          <w:rFonts w:asciiTheme="minorHAnsi" w:hAnsiTheme="minorHAnsi" w:cstheme="minorHAnsi"/>
-        </w:rPr>
-        <w:t>revisión:</w:t>
-      </w:r>
-      <w:r>
-        <w:rPr>
-          <w:rStyle w:val="nfasis"/>
-          <w:rFonts w:asciiTheme="minorHAnsi" w:hAnsiTheme="minorHAnsi" w:cstheme="minorHAnsi"/>
-          <w:sz w:val="20"/>
-          <w:szCs w:val="20"/>
+      <w:proofErr w:type="spellStart"/>
+      <w:r>
+        <w:rPr>
+          <w:rStyle w:val="CdigoHTML"/>
+          <w:rFonts w:asciiTheme="minorHAnsi" w:eastAsiaTheme="minorHAnsi" w:hAnsiTheme="minorHAnsi" w:cstheme="minorHAnsi"/>
+          <w:b/>
+          <w:sz w:val="24"/>
+          <w:szCs w:val="24"/>
+        </w:rPr>
+        <w:t>changset</w:t>
+      </w:r>
+      <w:proofErr w:type="spellEnd"/>
+      <w:r>
+        <w:rPr>
+          <w:rStyle w:val="CdigoHTML"/>
+          <w:rFonts w:asciiTheme="minorHAnsi" w:eastAsiaTheme="minorHAnsi" w:hAnsiTheme="minorHAnsi" w:cstheme="minorHAnsi"/>
+          <w:sz w:val="24"/>
+          <w:szCs w:val="24"/>
+        </w:rPr>
+        <w:t>: para reintegrar los cambios de una rama en otra rama.</w:t>
+      </w:r>
+      <w:r>
+        <w:rPr>
+          <w:rStyle w:val="CdigoHTML"/>
+          <w:rFonts w:asciiTheme="minorHAnsi" w:eastAsiaTheme="minorHAnsi" w:hAnsiTheme="minorHAnsi" w:cstheme="minorHAnsi"/>
+          <w:sz w:val="24"/>
+          <w:szCs w:val="24"/>
         </w:rPr>
         <w:t xml:space="preserve"> </w:t>
       </w:r>
-      <w:r>
-        <w:rPr>
-          <w:rFonts w:asciiTheme="minorHAnsi" w:hAnsiTheme="minorHAnsi" w:cstheme="minorHAnsi"/>
-        </w:rPr>
-        <w:t>permite realizar la actualización de un repositorio</w:t>
-      </w:r>
-    </w:p>
-    <w:p>
-      <w:pPr>
-        <w:pStyle w:val="NormalWeb"/>
-        <w:rPr>
-          <w:rFonts w:asciiTheme="minorHAnsi" w:hAnsiTheme="minorHAnsi" w:cstheme="minorHAnsi"/>
-        </w:rPr>
-      </w:pPr>
-      <w:r>
-        <w:rPr>
-          <w:rStyle w:val="CdigoHTML"/>
-          <w:rFonts w:asciiTheme="minorHAnsi" w:hAnsiTheme="minorHAnsi" w:cstheme="minorHAnsi"/>
-          <w:sz w:val="24"/>
-          <w:szCs w:val="24"/>
-        </w:rPr>
-        <w:lastRenderedPageBreak/>
-        <w:t xml:space="preserve">$ hg </w:t>
-      </w:r>
-      <w:proofErr w:type="spellStart"/>
-      <w:proofErr w:type="gramStart"/>
-      <w:r>
-        <w:rPr>
-          <w:rStyle w:val="CdigoHTML"/>
-          <w:rFonts w:asciiTheme="minorHAnsi" w:hAnsiTheme="minorHAnsi" w:cstheme="minorHAnsi"/>
-          <w:sz w:val="24"/>
-          <w:szCs w:val="24"/>
-        </w:rPr>
-        <w:t>diff</w:t>
-      </w:r>
-      <w:proofErr w:type="spellEnd"/>
-      <w:proofErr w:type="gramEnd"/>
-      <w:r>
-        <w:rPr>
-          <w:rStyle w:val="CdigoHTML"/>
-          <w:rFonts w:asciiTheme="minorHAnsi" w:hAnsiTheme="minorHAnsi" w:cstheme="minorHAnsi"/>
-          <w:sz w:val="24"/>
-          <w:szCs w:val="24"/>
-        </w:rPr>
-        <w:t xml:space="preserve"> -r </w:t>
-      </w:r>
-      <w:proofErr w:type="spellStart"/>
-      <w:r>
-        <w:rPr>
-          <w:rStyle w:val="CdigoHTML"/>
-          <w:rFonts w:asciiTheme="minorHAnsi" w:hAnsiTheme="minorHAnsi" w:cstheme="minorHAnsi"/>
-          <w:sz w:val="24"/>
-          <w:szCs w:val="24"/>
-        </w:rPr>
-        <w:t>version1</w:t>
-      </w:r>
-      <w:proofErr w:type="spellEnd"/>
-      <w:r>
-        <w:rPr>
-          <w:rStyle w:val="CdigoHTML"/>
-          <w:rFonts w:asciiTheme="minorHAnsi" w:hAnsiTheme="minorHAnsi" w:cstheme="minorHAnsi"/>
-          <w:sz w:val="24"/>
-          <w:szCs w:val="24"/>
-        </w:rPr>
-        <w:t xml:space="preserve"> -r </w:t>
-      </w:r>
-      <w:proofErr w:type="spellStart"/>
-      <w:r>
-        <w:rPr>
-          <w:rStyle w:val="CdigoHTML"/>
-          <w:rFonts w:asciiTheme="minorHAnsi" w:hAnsiTheme="minorHAnsi" w:cstheme="minorHAnsi"/>
-          <w:sz w:val="24"/>
-          <w:szCs w:val="24"/>
-        </w:rPr>
-        <w:t>versión2</w:t>
-      </w:r>
-      <w:proofErr w:type="spellEnd"/>
-      <w:r>
-        <w:rPr>
-          <w:rStyle w:val="CdigoHTML"/>
-          <w:rFonts w:asciiTheme="minorHAnsi" w:hAnsiTheme="minorHAnsi" w:cstheme="minorHAnsi"/>
-          <w:sz w:val="24"/>
-          <w:szCs w:val="24"/>
-        </w:rPr>
-        <w:t xml:space="preserve">: </w:t>
-      </w:r>
-      <w:r>
-        <w:rPr>
-          <w:rFonts w:asciiTheme="minorHAnsi" w:hAnsiTheme="minorHAnsi" w:cstheme="minorHAnsi"/>
-        </w:rPr>
-        <w:t>Se pueden ver las diferencias entre dos versiones</w:t>
-      </w:r>
-      <w:r>
-        <w:rPr>
-          <w:rFonts w:asciiTheme="minorHAnsi" w:hAnsiTheme="minorHAnsi" w:cstheme="minorHAnsi"/>
-        </w:rPr>
-        <w:t>.</w:t>
-      </w:r>
-    </w:p>
-    <w:p>
-      <w:pPr>
-        <w:pStyle w:val="NormalWeb"/>
-        <w:rPr>
-          <w:rFonts w:asciiTheme="minorHAnsi" w:hAnsiTheme="minorHAnsi" w:cstheme="minorHAnsi"/>
-        </w:rPr>
-      </w:pPr>
-      <w:r>
-        <w:rPr>
-          <w:rStyle w:val="CdigoHTML"/>
-          <w:rFonts w:asciiTheme="minorHAnsi" w:hAnsiTheme="minorHAnsi" w:cstheme="minorHAnsi"/>
-          <w:sz w:val="24"/>
-          <w:szCs w:val="24"/>
-        </w:rPr>
-        <w:t xml:space="preserve">$ hg clone </w:t>
-      </w:r>
-      <w:r>
-        <w:rPr>
-          <w:rStyle w:val="CdigoHTML"/>
-          <w:rFonts w:asciiTheme="minorHAnsi" w:hAnsiTheme="minorHAnsi" w:cstheme="minorHAnsi"/>
-          <w:i/>
-          <w:sz w:val="24"/>
-          <w:szCs w:val="24"/>
-        </w:rPr>
-        <w:t>repositorio-original repositorio-copiado:</w:t>
-      </w:r>
-      <w:r>
-        <w:rPr>
-          <w:rStyle w:val="CdigoHTML"/>
-          <w:rFonts w:asciiTheme="minorHAnsi" w:hAnsiTheme="minorHAnsi" w:cstheme="minorHAnsi"/>
-          <w:sz w:val="24"/>
-          <w:szCs w:val="24"/>
-        </w:rPr>
-        <w:t xml:space="preserve"> </w:t>
-      </w:r>
-      <w:r>
-        <w:rPr>
-          <w:rFonts w:asciiTheme="minorHAnsi" w:hAnsiTheme="minorHAnsi" w:cstheme="minorHAnsi"/>
-        </w:rPr>
-        <w:t>Se puede clonar un repositorio, de manera que sea posible recuperar datos de su “original” para integrar los cambios en uno u otro sentido</w:t>
-      </w:r>
-      <w:r>
-        <w:rPr>
-          <w:rFonts w:asciiTheme="minorHAnsi" w:hAnsiTheme="minorHAnsi" w:cstheme="minorHAnsi"/>
-        </w:rPr>
-        <w:t>.</w:t>
-      </w:r>
-    </w:p>
-    <w:p>
-      <w:pPr>
-        <w:pStyle w:val="NormalWeb"/>
-        <w:rPr>
-          <w:rFonts w:asciiTheme="minorHAnsi" w:hAnsiTheme="minorHAnsi" w:cstheme="minorHAnsi"/>
-        </w:rPr>
-      </w:pPr>
-      <w:r>
-        <w:rPr>
-          <w:rStyle w:val="CdigoHTML"/>
-          <w:rFonts w:asciiTheme="minorHAnsi" w:hAnsiTheme="minorHAnsi" w:cstheme="minorHAnsi"/>
-        </w:rPr>
-        <w:t xml:space="preserve">$ hg </w:t>
-      </w:r>
-      <w:proofErr w:type="spellStart"/>
-      <w:proofErr w:type="gramStart"/>
-      <w:r>
-        <w:rPr>
-          <w:rStyle w:val="CdigoHTML"/>
-          <w:rFonts w:asciiTheme="minorHAnsi" w:hAnsiTheme="minorHAnsi" w:cstheme="minorHAnsi"/>
-        </w:rPr>
-        <w:t>push</w:t>
-      </w:r>
-      <w:proofErr w:type="spellEnd"/>
-      <w:proofErr w:type="gramEnd"/>
-      <w:r>
-        <w:rPr>
-          <w:rStyle w:val="CdigoHTML"/>
-          <w:rFonts w:asciiTheme="minorHAnsi" w:hAnsiTheme="minorHAnsi" w:cstheme="minorHAnsi"/>
-        </w:rPr>
-        <w:t xml:space="preserve"> repositorio-destino: </w:t>
-      </w:r>
-      <w:r>
-        <w:rPr>
-          <w:rFonts w:asciiTheme="minorHAnsi" w:hAnsiTheme="minorHAnsi" w:cstheme="minorHAnsi"/>
-        </w:rPr>
-        <w:t>integra en un repositorio remoto los conjuntos de cambios del repositorio actual que no se encuentren en él.</w:t>
-      </w:r>
-    </w:p>
-    <w:p>
-      <w:pPr>
-        <w:pStyle w:val="NormalWeb"/>
-        <w:rPr>
-          <w:rFonts w:asciiTheme="minorHAnsi" w:hAnsiTheme="minorHAnsi" w:cstheme="minorHAnsi"/>
-        </w:rPr>
-      </w:pPr>
-      <w:r>
-        <w:rPr>
-          <w:rStyle w:val="CdigoHTML"/>
-          <w:rFonts w:asciiTheme="minorHAnsi" w:hAnsiTheme="minorHAnsi" w:cstheme="minorHAnsi"/>
-        </w:rPr>
-        <w:t xml:space="preserve">$ hg </w:t>
-      </w:r>
-      <w:proofErr w:type="spellStart"/>
-      <w:proofErr w:type="gramStart"/>
-      <w:r>
-        <w:rPr>
-          <w:rStyle w:val="CdigoHTML"/>
-          <w:rFonts w:asciiTheme="minorHAnsi" w:hAnsiTheme="minorHAnsi" w:cstheme="minorHAnsi"/>
-        </w:rPr>
-        <w:t>pull</w:t>
-      </w:r>
-      <w:proofErr w:type="spellEnd"/>
-      <w:proofErr w:type="gramEnd"/>
-      <w:r>
-        <w:rPr>
-          <w:rStyle w:val="CdigoHTML"/>
-          <w:rFonts w:asciiTheme="minorHAnsi" w:hAnsiTheme="minorHAnsi" w:cstheme="minorHAnsi"/>
-        </w:rPr>
-        <w:t xml:space="preserve"> repositorio-origen: </w:t>
-      </w:r>
-      <w:r>
-        <w:rPr>
-          <w:rFonts w:asciiTheme="minorHAnsi" w:hAnsiTheme="minorHAnsi" w:cstheme="minorHAnsi"/>
-        </w:rPr>
-        <w:t>integra en el repositorio local los cambios adicionales que contenga el repositorio remoto.</w:t>
-      </w:r>
-    </w:p>
-    <w:p>
-      <w:pPr>
-        <w:pStyle w:val="NormalWeb"/>
-        <w:rPr>
-          <w:rFonts w:asciiTheme="minorHAnsi" w:hAnsiTheme="minorHAnsi" w:cstheme="minorHAnsi"/>
-        </w:rPr>
-      </w:pPr>
-      <w:r>
-        <w:rPr>
-          <w:rStyle w:val="CdigoHTML"/>
-          <w:rFonts w:asciiTheme="minorHAnsi" w:hAnsiTheme="minorHAnsi" w:cstheme="minorHAnsi"/>
-        </w:rPr>
-        <w:t xml:space="preserve">$ hg </w:t>
-      </w:r>
-      <w:proofErr w:type="spellStart"/>
-      <w:proofErr w:type="gramStart"/>
-      <w:r>
-        <w:rPr>
-          <w:rStyle w:val="CdigoHTML"/>
-          <w:rFonts w:asciiTheme="minorHAnsi" w:hAnsiTheme="minorHAnsi" w:cstheme="minorHAnsi"/>
-        </w:rPr>
-        <w:t>merge</w:t>
-      </w:r>
-      <w:proofErr w:type="spellEnd"/>
-      <w:proofErr w:type="gramEnd"/>
-      <w:r>
-        <w:rPr>
-          <w:rStyle w:val="CdigoHTML"/>
-          <w:rFonts w:asciiTheme="minorHAnsi" w:hAnsiTheme="minorHAnsi" w:cstheme="minorHAnsi"/>
-        </w:rPr>
-        <w:t xml:space="preserve"> </w:t>
-      </w:r>
-      <w:proofErr w:type="spellStart"/>
-      <w:r>
-        <w:rPr>
-          <w:rStyle w:val="CdigoHTML"/>
-          <w:rFonts w:asciiTheme="minorHAnsi" w:hAnsiTheme="minorHAnsi" w:cstheme="minorHAnsi"/>
-          <w:i/>
-        </w:rPr>
-        <w:t>changset</w:t>
-      </w:r>
-      <w:proofErr w:type="spellEnd"/>
-      <w:r>
-        <w:rPr>
-          <w:rStyle w:val="CdigoHTML"/>
-          <w:rFonts w:asciiTheme="minorHAnsi" w:hAnsiTheme="minorHAnsi" w:cstheme="minorHAnsi"/>
-        </w:rPr>
-        <w:t>: p</w:t>
-      </w:r>
-      <w:r>
-        <w:rPr>
-          <w:rFonts w:asciiTheme="minorHAnsi" w:hAnsiTheme="minorHAnsi" w:cstheme="minorHAnsi"/>
-        </w:rPr>
-        <w:t>ara reintegrar los cambios de una rama en otra rama.</w:t>
-      </w:r>
-      <w:r>
-        <w:rPr>
-          <w:rFonts w:asciiTheme="minorHAnsi" w:hAnsiTheme="minorHAnsi" w:cstheme="minorHAnsi"/>
-        </w:rPr>
-        <w:t xml:space="preserve"> </w:t>
-      </w:r>
-      <w:proofErr w:type="spellStart"/>
-      <w:r>
-        <w:rPr>
-          <w:rFonts w:asciiTheme="minorHAnsi" w:hAnsiTheme="minorHAnsi" w:cstheme="minorHAnsi"/>
+      <w:proofErr w:type="spellStart"/>
+      <w:r>
+        <w:rPr>
+          <w:rStyle w:val="CdigoHTML"/>
+          <w:rFonts w:asciiTheme="minorHAnsi" w:eastAsiaTheme="minorHAnsi" w:hAnsiTheme="minorHAnsi" w:cstheme="minorHAnsi"/>
+          <w:sz w:val="24"/>
+          <w:szCs w:val="24"/>
         </w:rPr>
         <w:t>Changset</w:t>
       </w:r>
       <w:proofErr w:type="spellEnd"/>
       <w:r>
         <w:rPr>
-          <w:rFonts w:asciiTheme="minorHAnsi" w:hAnsiTheme="minorHAnsi" w:cstheme="minorHAnsi"/>
+          <w:rStyle w:val="CdigoHTML"/>
+          <w:rFonts w:asciiTheme="minorHAnsi" w:eastAsiaTheme="minorHAnsi" w:hAnsiTheme="minorHAnsi" w:cstheme="minorHAnsi"/>
+          <w:sz w:val="24"/>
+          <w:szCs w:val="24"/>
         </w:rPr>
         <w:t xml:space="preserve"> es la revisión que queremos integrar en la rama actual.</w:t>
       </w:r>
@@ -2499,67 +2812,65 @@
           <w:rFonts w:cstheme="minorHAnsi"/>
           <w:shd w:val="clear" w:color="auto" w:fill="E6ECF9"/>
         </w:rPr>
-        <w:t xml:space="preserve"> es una </w:t>
-      </w:r>
-      <w:proofErr w:type="spellStart"/>
+        <w:t xml:space="preserve"> es </w:t>
+      </w:r>
       <w:r>
         <w:rPr>
           <w:rFonts w:cstheme="minorHAnsi"/>
           <w:shd w:val="clear" w:color="auto" w:fill="E6ECF9"/>
         </w:rPr>
-        <w:t>herramiento</w:t>
-      </w:r>
-      <w:proofErr w:type="spellEnd"/>
+        <w:t>un sistema</w:t>
+      </w:r>
       <w:r>
         <w:rPr>
           <w:rFonts w:cstheme="minorHAnsi"/>
           <w:shd w:val="clear" w:color="auto" w:fill="E6ECF9"/>
         </w:rPr>
-        <w:t xml:space="preserve"> </w:t>
+        <w:t xml:space="preserve"> de integración continua, que tiene como objetivo construir y probar todos los proyectos </w:t>
       </w:r>
       <w:r>
         <w:rPr>
           <w:rFonts w:cstheme="minorHAnsi"/>
           <w:shd w:val="clear" w:color="auto" w:fill="E6ECF9"/>
         </w:rPr>
-        <w:t>de integración continua</w:t>
+        <w:t xml:space="preserve">Java </w:t>
       </w:r>
       <w:r>
         <w:rPr>
           <w:rFonts w:cstheme="minorHAnsi"/>
           <w:shd w:val="clear" w:color="auto" w:fill="E6ECF9"/>
         </w:rPr>
-        <w:t xml:space="preserve"> del sistema, que tiene como objetivo construir y probar todos los proyectos de código abierto de Java, todas las noches.</w:t>
+        <w:t>de código abierto, todas las noches.</w:t>
       </w:r>
       <w:r>
         <w:rPr>
           <w:rFonts w:cstheme="minorHAnsi"/>
         </w:rPr>
-        <w:t xml:space="preserve"> Su objetivo es asegurarse de que todos los proyectos s</w:t>
+        <w:t xml:space="preserve"> Su objetivo es asegurarse de que todos los proyectos sean </w:t>
       </w:r>
       <w:r>
         <w:rPr>
           <w:rFonts w:cstheme="minorHAnsi"/>
         </w:rPr>
-        <w:t>ean</w:t>
+        <w:t>compatibles, tanto a nivel de</w:t>
       </w:r>
       <w:r>
         <w:rPr>
           <w:rFonts w:cstheme="minorHAnsi"/>
         </w:rPr>
-        <w:t xml:space="preserve"> compatibles, tanto a nivel de la API y en cuanto a las especifi</w:t>
+        <w:t xml:space="preserve"> API y </w:t>
       </w:r>
       <w:r>
         <w:rPr>
           <w:rFonts w:cstheme="minorHAnsi"/>
         </w:rPr>
-        <w:t>caciones de funcionalidad</w:t>
+        <w:t>como</w:t>
       </w:r>
       <w:r>
         <w:rPr>
           <w:rFonts w:cstheme="minorHAnsi"/>
         </w:rPr>
-        <w:t xml:space="preserve">. Está alojado en </w:t>
+        <w:t xml:space="preserve"> a las especificaciones de funcionalidad. Está alojado en </w:t>
       </w:r>
       <w:hyperlink r:id="rId8" w:history="1">
         <w:r>
@@ -2574,36 +2885,20 @@
         <w:rPr>
           <w:rFonts w:cstheme="minorHAnsi"/>
         </w:rPr>
-        <w:t xml:space="preserve"> , y se ejecuta cada noche en la oficial de </w:t>
-      </w:r>
-      <w:proofErr w:type="spellStart"/>
+        <w:t xml:space="preserve"> , y se ejecuta cada noche en la oficial JVM</w:t>
+      </w:r>
       <w:r>
         <w:rPr>
           <w:rFonts w:cstheme="minorHAnsi"/>
         </w:rPr>
-        <w:t>Sun</w:t>
-      </w:r>
-      <w:proofErr w:type="spellEnd"/>
+        <w:t xml:space="preserve"> de Oracle</w:t>
+      </w:r>
       <w:r>
         <w:rPr>
           <w:rFonts w:cstheme="minorHAnsi"/>
         </w:rPr>
-        <w:t xml:space="preserve"> </w:t>
-      </w:r>
-      <w:proofErr w:type="gramStart"/>
-      <w:r>
-        <w:rPr>
-          <w:rFonts w:cstheme="minorHAnsi"/>
-        </w:rPr>
-        <w:t>JVM</w:t>
-      </w:r>
-      <w:r>
-        <w:rPr>
-          <w:rFonts w:cstheme="minorHAnsi"/>
-        </w:rPr>
-        <w:t xml:space="preserve"> .</w:t>
-      </w:r>
-      <w:proofErr w:type="gramEnd"/>
+        <w:t>.</w:t>
+      </w:r>
     </w:p>
     <w:p>
       <w:pPr>
@@ -2633,10 +2928,11 @@
           <w:noProof/>
           <w:lang w:eastAsia="es-AR"/>
         </w:rPr>
+        <w:lastRenderedPageBreak/>
         <w:drawing>
           <wp:inline distT="0" distB="0" distL="0" distR="0" wp14:anchorId="777149CB" wp14:editId="5028EE2D">
-            <wp:extent cx="5098227" cy="2847975"/>
-            <wp:effectExtent l="0" t="0" r="7620" b="0"/>
+            <wp:extent cx="6086475" cy="3400031"/>
+            <wp:effectExtent l="0" t="0" r="0" b="0"/>
             <wp:docPr id="2" name="Imagen 2" descr="ic04"/>
             <wp:cNvGraphicFramePr>
               <a:graphicFrameLocks xmlns:a="http://schemas.openxmlformats.org/drawingml/2006/main" noChangeAspect="1"/>
@@ -2666,7 +2962,7 @@
                   <pic:spPr bwMode="auto">
                     <a:xfrm>
                       <a:off x="0" y="0"/>
-                      <a:ext cx="5102622" cy="2850430"/>
+                      <a:ext cx="6094534" cy="3404533"/>
                     </a:xfrm>
                     <a:prstGeom prst="rect">
                       <a:avLst/>
@@ -2705,16 +3001,13 @@
           <w:lang w:val="es-ES"/>
         </w:rPr>
       </w:pPr>
-      <w:bookmarkStart w:id="0" w:name="_GoBack"/>
-      <w:bookmarkEnd w:id="0"/>
-      <w:r>
-        <w:rPr>
-          <w:rFonts w:eastAsia="Times New Roman" w:cstheme="minorHAnsi"/>
-          <w:sz w:val="24"/>
-          <w:szCs w:val="24"/>
-          <w:lang w:eastAsia="es-AR"/>
-        </w:rPr>
-        <w:lastRenderedPageBreak/>
+      <w:r>
+        <w:rPr>
+          <w:rFonts w:eastAsia="Times New Roman" w:cstheme="minorHAnsi"/>
+          <w:sz w:val="24"/>
+          <w:szCs w:val="24"/>
+          <w:lang w:eastAsia="es-AR"/>
+        </w:rPr>
         <w:t xml:space="preserve">El proceso normal que se sigue en </w:t>
       </w:r>
       <w:r>
@@ -2801,7 +3094,43 @@
           <w:szCs w:val="24"/>
           <w:lang w:eastAsia="es-AR"/>
         </w:rPr>
-        <w:t xml:space="preserve">El Servidor de integración continua monitorea el repositorio buscando cambios y ejecuta automáticamente el </w:t>
+        <w:t xml:space="preserve">El Servidor de </w:t>
+      </w:r>
+      <w:r>
+        <w:rPr>
+          <w:rFonts w:eastAsia="Times New Roman" w:cstheme="minorHAnsi"/>
+          <w:sz w:val="24"/>
+          <w:szCs w:val="24"/>
+          <w:lang w:eastAsia="es-AR"/>
+        </w:rPr>
+        <w:t>I</w:t>
+      </w:r>
+      <w:r>
+        <w:rPr>
+          <w:rFonts w:eastAsia="Times New Roman" w:cstheme="minorHAnsi"/>
+          <w:sz w:val="24"/>
+          <w:szCs w:val="24"/>
+          <w:lang w:eastAsia="es-AR"/>
+        </w:rPr>
+        <w:t xml:space="preserve">ntegración </w:t>
+      </w:r>
+      <w:r>
+        <w:rPr>
+          <w:rFonts w:eastAsia="Times New Roman" w:cstheme="minorHAnsi"/>
+          <w:sz w:val="24"/>
+          <w:szCs w:val="24"/>
+          <w:lang w:eastAsia="es-AR"/>
+        </w:rPr>
+        <w:t>C</w:t>
+      </w:r>
+      <w:r>
+        <w:rPr>
+          <w:rFonts w:eastAsia="Times New Roman" w:cstheme="minorHAnsi"/>
+          <w:sz w:val="24"/>
+          <w:szCs w:val="24"/>
+          <w:lang w:eastAsia="es-AR"/>
+        </w:rPr>
+        <w:t xml:space="preserve">ontinua monitorea el repositorio buscando cambios y ejecuta automáticamente el </w:t>
       </w:r>
       <w:proofErr w:type="spellStart"/>
       <w:r>
@@ -2865,7 +3194,25 @@
           <w:szCs w:val="24"/>
           <w:lang w:eastAsia="es-AR"/>
         </w:rPr>
-        <w:t xml:space="preserve"> (integración, construcción, pruebas y despliegue) el servidor envía a los re</w:t>
+        <w:t xml:space="preserve"> (integración, construcción, pruebas y despliegue)</w:t>
+      </w:r>
+      <w:r>
+        <w:rPr>
+          <w:rFonts w:eastAsia="Times New Roman" w:cstheme="minorHAnsi"/>
+          <w:sz w:val="24"/>
+          <w:szCs w:val="24"/>
+          <w:lang w:eastAsia="es-AR"/>
+        </w:rPr>
+        <w:t>,</w:t>
+      </w:r>
+      <w:r>
+        <w:rPr>
+          <w:rFonts w:eastAsia="Times New Roman" w:cstheme="minorHAnsi"/>
+          <w:sz w:val="24"/>
+          <w:szCs w:val="24"/>
+          <w:lang w:eastAsia="es-AR"/>
+        </w:rPr>
+        <w:t xml:space="preserve"> el servidor envía a los re</w:t>
       </w:r>
       <w:r>
         <w:rPr>
@@ -3060,6 +3407,7 @@
           <w:szCs w:val="24"/>
           <w:lang w:eastAsia="es-AR"/>
         </w:rPr>
+        <w:lastRenderedPageBreak/>
         <w:t xml:space="preserve">Código que rompa el build es detectado automáticamente al tener un </w:t>
       </w:r>
       <w:proofErr w:type="spellStart"/>
@@ -3398,7 +3746,25 @@
           <w:szCs w:val="24"/>
           <w:lang w:eastAsia="es-AR"/>
         </w:rPr>
-        <w:t xml:space="preserve">Finalmente </w:t>
+        <w:t>Finalmente</w:t>
+      </w:r>
+      <w:r>
+        <w:rPr>
+          <w:rFonts w:eastAsia="Times New Roman" w:cstheme="minorHAnsi"/>
+          <w:sz w:val="24"/>
+          <w:szCs w:val="24"/>
+          <w:lang w:eastAsia="es-AR"/>
+        </w:rPr>
+        <w:t>,</w:t>
+      </w:r>
+      <w:r>
+        <w:rPr>
+          <w:rFonts w:eastAsia="Times New Roman" w:cstheme="minorHAnsi"/>
+          <w:sz w:val="24"/>
+          <w:szCs w:val="24"/>
+          <w:lang w:eastAsia="es-AR"/>
+        </w:rPr>
+        <w:t xml:space="preserve"> </w:t>
       </w:r>
       <w:r>
         <w:rPr>
@@ -3449,6 +3815,12 @@
           <w:rFonts w:asciiTheme="minorHAnsi" w:hAnsiTheme="minorHAnsi" w:cstheme="minorHAnsi"/>
         </w:rPr>
         <w:t>En el ensamble</w:t>
+      </w:r>
+      <w:r>
+        <w:rPr>
+          <w:rFonts w:asciiTheme="minorHAnsi" w:hAnsiTheme="minorHAnsi" w:cstheme="minorHAnsi"/>
+        </w:rPr>
+        <w:t>:</w:t>
       </w:r>
       <w:r>
         <w:rPr>
@@ -3462,12 +3834,6 @@
           <w:rFonts w:asciiTheme="minorHAnsi" w:hAnsiTheme="minorHAnsi" w:cstheme="minorHAnsi"/>
         </w:rPr>
         <w:br/>
-      </w:r>
-      <w:r>
-        <w:rPr>
-          <w:rFonts w:asciiTheme="minorHAnsi" w:hAnsiTheme="minorHAnsi" w:cstheme="minorHAnsi"/>
-        </w:rPr>
-        <w:lastRenderedPageBreak/>
         <w:t>• Integración silenciosa</w:t>
       </w:r>
       <w:r>
@@ -3502,6 +3868,12 @@
         <w:rPr>
           <w:rFonts w:asciiTheme="minorHAnsi" w:hAnsiTheme="minorHAnsi" w:cstheme="minorHAnsi"/>
         </w:rPr>
+        <w:t>:</w:t>
+      </w:r>
+      <w:r>
+        <w:rPr>
+          <w:rFonts w:asciiTheme="minorHAnsi" w:hAnsiTheme="minorHAnsi" w:cstheme="minorHAnsi"/>
+        </w:rPr>
         <w:br/>
         <w:t>• Detección rápida y temprana de errores</w:t>
       </w:r>
@@ -3512,28 +3884,26 @@
         <w:br/>
         <w:t xml:space="preserve">• Pruebas de </w:t>
       </w:r>
-      <w:proofErr w:type="spellStart"/>
-      <w:r>
-        <w:rPr>
-          <w:rFonts w:asciiTheme="minorHAnsi" w:hAnsiTheme="minorHAnsi" w:cstheme="minorHAnsi"/>
-        </w:rPr>
-        <w:t>regresion</w:t>
-      </w:r>
-      <w:proofErr w:type="spellEnd"/>
+      <w:r>
+        <w:rPr>
+          <w:rFonts w:asciiTheme="minorHAnsi" w:hAnsiTheme="minorHAnsi" w:cstheme="minorHAnsi"/>
+        </w:rPr>
+        <w:t>regresión</w:t>
+      </w:r>
       <w:r>
         <w:rPr>
           <w:rFonts w:asciiTheme="minorHAnsi" w:hAnsiTheme="minorHAnsi" w:cstheme="minorHAnsi"/>
         </w:rPr>
         <w:t xml:space="preserve"> </w:t>
       </w:r>
-      <w:proofErr w:type="spellStart"/>
-      <w:r>
-        <w:rPr>
-          <w:rFonts w:asciiTheme="minorHAnsi" w:hAnsiTheme="minorHAnsi" w:cstheme="minorHAnsi"/>
-        </w:rPr>
-        <w:t>automaticas</w:t>
-      </w:r>
-      <w:proofErr w:type="spellEnd"/>
+      <w:r>
+        <w:rPr>
+          <w:rFonts w:asciiTheme="minorHAnsi" w:hAnsiTheme="minorHAnsi" w:cstheme="minorHAnsi"/>
+        </w:rPr>
+        <w:t>automáticas</w:t>
+      </w:r>
+      <w:bookmarkStart w:id="0" w:name="_GoBack"/>
+      <w:bookmarkEnd w:id="0"/>
       <w:r>
         <w:rPr>
           <w:rFonts w:asciiTheme="minorHAnsi" w:hAnsiTheme="minorHAnsi" w:cstheme="minorHAnsi"/>
@@ -3573,6 +3943,12 @@
         <w:rPr>
           <w:rFonts w:asciiTheme="minorHAnsi" w:hAnsiTheme="minorHAnsi" w:cstheme="minorHAnsi"/>
         </w:rPr>
+        <w:t>:</w:t>
+      </w:r>
+      <w:r>
+        <w:rPr>
+          <w:rFonts w:asciiTheme="minorHAnsi" w:hAnsiTheme="minorHAnsi" w:cstheme="minorHAnsi"/>
+        </w:rPr>
         <w:br/>
         <w:t>• Monitoreo de estándares de codificación</w:t>
       </w:r>
@@ -3609,6 +3985,12 @@
           <w:rFonts w:asciiTheme="minorHAnsi" w:hAnsiTheme="minorHAnsi" w:cstheme="minorHAnsi"/>
         </w:rPr>
         <w:t>En despliegue</w:t>
+      </w:r>
+      <w:r>
+        <w:rPr>
+          <w:rFonts w:asciiTheme="minorHAnsi" w:hAnsiTheme="minorHAnsi" w:cstheme="minorHAnsi"/>
+        </w:rPr>
+        <w:t>:</w:t>
       </w:r>
       <w:r>
         <w:rPr>
@@ -3693,6 +4075,7 @@
         <w:docPartUnique/>
       </w:docPartObj>
     </w:sdtPr>
+    <w:sdtEndPr/>
     <w:sdtContent>
       <w:p>
         <w:pPr>
@@ -3842,23 +4225,7 @@
         <w:sz w:val="20"/>
         <w:szCs w:val="20"/>
       </w:rPr>
-      <w:t xml:space="preserve">“INGENIERÍA DE SOFTWARE” – </w:t>
-    </w:r>
-    <w:proofErr w:type="spellStart"/>
-    <w:r>
-      <w:rPr>
-        <w:sz w:val="20"/>
-        <w:szCs w:val="20"/>
-      </w:rPr>
-      <w:t>4to</w:t>
-    </w:r>
-    <w:proofErr w:type="spellEnd"/>
-    <w:r>
-      <w:rPr>
-        <w:sz w:val="20"/>
-        <w:szCs w:val="20"/>
-      </w:rPr>
-      <w:t xml:space="preserve">. </w:t>
+      <w:t xml:space="preserve">“INGENIERÍA DE SOFTWARE” – 4to. </w:t>
     </w:r>
     <w:r>
       <w:rPr>

</xml_diff>